<commit_message>
added parsing components and replacing data dinamically, working with json object to replace the hthml, routing and parsing the url for an API, using modules, and added npm
</commit_message>
<xml_diff>
--- a/Node-Express-Mongo-Theory.docx
+++ b/Node-Express-Mongo-Theory.docx
@@ -47,6 +47,321 @@
           <w:szCs w:val="24"/>
         </w:rPr>
         <w:t xml:space="preserve"> a JavaScript runtime built on Google’s open source V8 JavaScript engine.</w:t>
+      </w:r>
+    </w:p>
+    <w:p>
+      <w:pPr>
+        <w:pStyle w:val="ListParagraph"/>
+        <w:numPr>
+          <w:ilvl w:val="0"/>
+          <w:numId w:val="1"/>
+        </w:numPr>
+        <w:rPr>
+          <w:sz w:val="24"/>
+          <w:szCs w:val="24"/>
+        </w:rPr>
+      </w:pPr>
+      <w:r>
+        <w:rPr>
+          <w:sz w:val="24"/>
+          <w:szCs w:val="24"/>
+        </w:rPr>
+        <w:t xml:space="preserve">Node.JS  pros:  </w:t>
+      </w:r>
+    </w:p>
+    <w:p>
+      <w:pPr>
+        <w:pStyle w:val="ListParagraph"/>
+        <w:numPr>
+          <w:ilvl w:val="1"/>
+          <w:numId w:val="1"/>
+        </w:numPr>
+        <w:rPr>
+          <w:sz w:val="24"/>
+          <w:szCs w:val="24"/>
+        </w:rPr>
+      </w:pPr>
+      <w:r>
+        <w:rPr>
+          <w:sz w:val="24"/>
+          <w:szCs w:val="24"/>
+        </w:rPr>
+        <w:t>Single-threaded, based on event driven, non-blocking I/O model</w:t>
+      </w:r>
+    </w:p>
+    <w:p>
+      <w:pPr>
+        <w:pStyle w:val="ListParagraph"/>
+        <w:numPr>
+          <w:ilvl w:val="1"/>
+          <w:numId w:val="1"/>
+        </w:numPr>
+        <w:rPr>
+          <w:sz w:val="24"/>
+          <w:szCs w:val="24"/>
+        </w:rPr>
+      </w:pPr>
+      <w:r>
+        <w:rPr>
+          <w:sz w:val="24"/>
+          <w:szCs w:val="24"/>
+        </w:rPr>
+        <w:t>Perfect for building fast and scalable data-intensive apps;</w:t>
+      </w:r>
+    </w:p>
+    <w:p>
+      <w:pPr>
+        <w:pStyle w:val="ListParagraph"/>
+        <w:numPr>
+          <w:ilvl w:val="1"/>
+          <w:numId w:val="1"/>
+        </w:numPr>
+        <w:rPr>
+          <w:sz w:val="24"/>
+          <w:szCs w:val="24"/>
+        </w:rPr>
+      </w:pPr>
+      <w:r>
+        <w:rPr>
+          <w:sz w:val="24"/>
+          <w:szCs w:val="24"/>
+        </w:rPr>
+        <w:t>Some big companies uses node in production(Netflix, uber, PayPall, ebay…)</w:t>
+      </w:r>
+    </w:p>
+    <w:p>
+      <w:pPr>
+        <w:pStyle w:val="ListParagraph"/>
+        <w:numPr>
+          <w:ilvl w:val="1"/>
+          <w:numId w:val="1"/>
+        </w:numPr>
+        <w:rPr>
+          <w:sz w:val="24"/>
+          <w:szCs w:val="24"/>
+        </w:rPr>
+      </w:pPr>
+      <w:r>
+        <w:rPr>
+          <w:sz w:val="24"/>
+          <w:szCs w:val="24"/>
+        </w:rPr>
+        <w:t>JavaScript across the entire stack: faster and more efficient development;</w:t>
+      </w:r>
+    </w:p>
+    <w:p>
+      <w:pPr>
+        <w:pStyle w:val="ListParagraph"/>
+        <w:numPr>
+          <w:ilvl w:val="1"/>
+          <w:numId w:val="1"/>
+        </w:numPr>
+        <w:rPr>
+          <w:sz w:val="24"/>
+          <w:szCs w:val="24"/>
+        </w:rPr>
+      </w:pPr>
+      <w:r>
+        <w:rPr>
+          <w:sz w:val="24"/>
+          <w:szCs w:val="24"/>
+        </w:rPr>
+        <w:t>NPM: huge library of open-source packages available for everyone for free</w:t>
+      </w:r>
+    </w:p>
+    <w:p>
+      <w:pPr>
+        <w:pStyle w:val="ListParagraph"/>
+        <w:numPr>
+          <w:ilvl w:val="1"/>
+          <w:numId w:val="1"/>
+        </w:numPr>
+        <w:rPr>
+          <w:sz w:val="24"/>
+          <w:szCs w:val="24"/>
+        </w:rPr>
+      </w:pPr>
+      <w:r>
+        <w:rPr>
+          <w:sz w:val="24"/>
+          <w:szCs w:val="24"/>
+        </w:rPr>
+        <w:t>Very active developer community</w:t>
+      </w:r>
+    </w:p>
+    <w:p>
+      <w:pPr>
+        <w:pStyle w:val="ListParagraph"/>
+        <w:numPr>
+          <w:ilvl w:val="0"/>
+          <w:numId w:val="1"/>
+        </w:numPr>
+        <w:rPr>
+          <w:sz w:val="24"/>
+          <w:szCs w:val="24"/>
+        </w:rPr>
+      </w:pPr>
+      <w:r>
+        <w:rPr>
+          <w:sz w:val="24"/>
+          <w:szCs w:val="24"/>
+        </w:rPr>
+        <w:t>U</w:t>
+      </w:r>
+      <w:r>
+        <w:rPr>
+          <w:sz w:val="24"/>
+          <w:szCs w:val="24"/>
+        </w:rPr>
+        <w:t xml:space="preserve">se Node.JS for: </w:t>
+      </w:r>
+    </w:p>
+    <w:p>
+      <w:pPr>
+        <w:pStyle w:val="ListParagraph"/>
+        <w:ind w:left="1440"/>
+        <w:rPr>
+          <w:sz w:val="24"/>
+          <w:szCs w:val="24"/>
+        </w:rPr>
+      </w:pPr>
+      <w:r>
+        <w:rPr>
+          <w:sz w:val="24"/>
+          <w:szCs w:val="24"/>
+        </w:rPr>
+        <w:t xml:space="preserve">- API with database behind it (preferably NoSQL); </w:t>
+      </w:r>
+    </w:p>
+    <w:p>
+      <w:pPr>
+        <w:pStyle w:val="ListParagraph"/>
+        <w:ind w:firstLine="720"/>
+        <w:rPr>
+          <w:sz w:val="24"/>
+          <w:szCs w:val="24"/>
+        </w:rPr>
+      </w:pPr>
+      <w:r>
+        <w:rPr>
+          <w:sz w:val="24"/>
+          <w:szCs w:val="24"/>
+        </w:rPr>
+        <w:t xml:space="preserve">- Data streaming (think Youtube); </w:t>
+      </w:r>
+    </w:p>
+    <w:p>
+      <w:pPr>
+        <w:pStyle w:val="ListParagraph"/>
+        <w:ind w:firstLine="720"/>
+        <w:rPr>
+          <w:sz w:val="24"/>
+          <w:szCs w:val="24"/>
+        </w:rPr>
+      </w:pPr>
+      <w:r>
+        <w:rPr>
+          <w:sz w:val="24"/>
+          <w:szCs w:val="24"/>
+        </w:rPr>
+        <w:t>- Real-time chat application</w:t>
+      </w:r>
+    </w:p>
+    <w:p>
+      <w:pPr>
+        <w:pStyle w:val="ListParagraph"/>
+        <w:ind w:firstLine="720"/>
+        <w:rPr>
+          <w:sz w:val="24"/>
+          <w:szCs w:val="24"/>
+        </w:rPr>
+      </w:pPr>
+      <w:r>
+        <w:rPr>
+          <w:sz w:val="24"/>
+          <w:szCs w:val="24"/>
+        </w:rPr>
+        <w:t>-Server-side web application</w:t>
+      </w:r>
+    </w:p>
+    <w:p>
+      <w:pPr>
+        <w:pStyle w:val="ListParagraph"/>
+        <w:numPr>
+          <w:ilvl w:val="0"/>
+          <w:numId w:val="1"/>
+        </w:numPr>
+        <w:rPr>
+          <w:sz w:val="24"/>
+          <w:szCs w:val="24"/>
+        </w:rPr>
+      </w:pPr>
+      <w:r>
+        <w:rPr>
+          <w:sz w:val="24"/>
+          <w:szCs w:val="24"/>
+        </w:rPr>
+        <w:t>Don’t use Node.JS for the heavy server-side processing (CPU intensive) like image processing, video manipulation, file compressing etc.</w:t>
+      </w:r>
+    </w:p>
+    <w:p>
+      <w:pPr>
+        <w:pStyle w:val="ListParagraph"/>
+        <w:numPr>
+          <w:ilvl w:val="0"/>
+          <w:numId w:val="1"/>
+        </w:numPr>
+        <w:rPr>
+          <w:sz w:val="24"/>
+          <w:szCs w:val="24"/>
+        </w:rPr>
+      </w:pPr>
+      <w:r>
+        <w:rPr>
+          <w:sz w:val="24"/>
+          <w:szCs w:val="24"/>
+        </w:rPr>
+        <w:t>Node is Single Threaded so if you use synchronous code it means that any other operation needs to wait for the first one to be finished</w:t>
+      </w:r>
+    </w:p>
+    <w:p>
+      <w:pPr>
+        <w:pStyle w:val="ListParagraph"/>
+        <w:numPr>
+          <w:ilvl w:val="0"/>
+          <w:numId w:val="1"/>
+        </w:numPr>
+        <w:rPr>
+          <w:sz w:val="24"/>
+          <w:szCs w:val="24"/>
+        </w:rPr>
+      </w:pPr>
+      <w:r>
+        <w:rPr>
+          <w:sz w:val="24"/>
+          <w:szCs w:val="24"/>
+        </w:rPr>
+        <w:t>Use Asynchronous functions for executing operations. Using callback function in Node.JS</w:t>
+      </w:r>
+    </w:p>
+    <w:p>
+      <w:pPr>
+        <w:pStyle w:val="ListParagraph"/>
+        <w:numPr>
+          <w:ilvl w:val="0"/>
+          <w:numId w:val="1"/>
+        </w:numPr>
+        <w:rPr>
+          <w:sz w:val="24"/>
+          <w:szCs w:val="24"/>
+        </w:rPr>
+      </w:pPr>
+      <w:r>
+        <w:rPr>
+          <w:sz w:val="24"/>
+          <w:szCs w:val="24"/>
+        </w:rPr>
+        <w:t>To avoid callback hell we can use Promises or Async/Await</w:t>
       </w:r>
     </w:p>
     <w:sectPr>
@@ -77,7 +392,7 @@
         <w:rFonts w:hint="default"/>
       </w:rPr>
     </w:lvl>
-    <w:lvl w:ilvl="1" w:tplc="04090019" w:tentative="1">
+    <w:lvl w:ilvl="1" w:tplc="04090019">
       <w:start w:val="1"/>
       <w:numFmt w:val="lowerLetter"/>
       <w:lvlText w:val="%2."/>

</xml_diff>

<commit_message>
finished node.js and npm section, set some extensions and lerned more about dependencies
</commit_message>
<xml_diff>
--- a/Node-Express-Mongo-Theory.docx
+++ b/Node-Express-Mongo-Theory.docx
@@ -362,6 +362,239 @@
           <w:szCs w:val="24"/>
         </w:rPr>
         <w:t>To avoid callback hell we can use Promises or Async/Await</w:t>
+      </w:r>
+    </w:p>
+    <w:p>
+      <w:pPr>
+        <w:pStyle w:val="ListParagraph"/>
+        <w:numPr>
+          <w:ilvl w:val="0"/>
+          <w:numId w:val="1"/>
+        </w:numPr>
+        <w:rPr>
+          <w:sz w:val="24"/>
+          <w:szCs w:val="24"/>
+        </w:rPr>
+      </w:pPr>
+      <w:r>
+        <w:rPr>
+          <w:sz w:val="24"/>
+          <w:szCs w:val="24"/>
+        </w:rPr>
+        <w:t>Dependencies are of two types: regular dependencies where the code depends on the dependency and the dev-dependencies that help the developers with tools and helpers for the developers(like webpack, nodemon etc.)</w:t>
+      </w:r>
+      <w:r>
+        <w:rPr>
+          <w:sz w:val="24"/>
+          <w:szCs w:val="24"/>
+        </w:rPr>
+        <w:t>. Nodemon is good for listening for the changes and restarting the server for us instead of using “node index.js”.</w:t>
+      </w:r>
+    </w:p>
+    <w:p>
+      <w:pPr>
+        <w:pStyle w:val="ListParagraph"/>
+        <w:numPr>
+          <w:ilvl w:val="0"/>
+          <w:numId w:val="1"/>
+        </w:numPr>
+        <w:rPr>
+          <w:sz w:val="24"/>
+          <w:szCs w:val="24"/>
+        </w:rPr>
+      </w:pPr>
+      <w:r>
+        <w:rPr>
+          <w:sz w:val="24"/>
+          <w:szCs w:val="24"/>
+        </w:rPr>
+        <w:t>If we want to use a local script in the terminal we need to declare them into the scripts. We can only use global dependencies directly in the terminal</w:t>
+      </w:r>
+    </w:p>
+    <w:p>
+      <w:pPr>
+        <w:pStyle w:val="ListParagraph"/>
+        <w:numPr>
+          <w:ilvl w:val="0"/>
+          <w:numId w:val="1"/>
+        </w:numPr>
+        <w:rPr>
+          <w:sz w:val="24"/>
+          <w:szCs w:val="24"/>
+        </w:rPr>
+      </w:pPr>
+      <w:r>
+        <w:rPr>
+          <w:sz w:val="24"/>
+          <w:szCs w:val="24"/>
+        </w:rPr>
+        <w:t>What is a “slug”? It is</w:t>
+      </w:r>
+      <w:r>
+        <w:rPr>
+          <w:sz w:val="24"/>
+          <w:szCs w:val="24"/>
+        </w:rPr>
+        <w:t xml:space="preserve"> a</w:t>
+      </w:r>
+      <w:r>
+        <w:rPr>
+          <w:sz w:val="24"/>
+          <w:szCs w:val="24"/>
+        </w:rPr>
+        <w:t xml:space="preserve"> part of a URL that identifies a particular page on a website in an easy-to-read form.</w:t>
+      </w:r>
+      <w:r>
+        <w:rPr>
+          <w:sz w:val="24"/>
+          <w:szCs w:val="24"/>
+        </w:rPr>
+        <w:t xml:space="preserve"> </w:t>
+      </w:r>
+      <w:r>
+        <w:rPr>
+          <w:sz w:val="24"/>
+          <w:szCs w:val="24"/>
+        </w:rPr>
+        <w:t xml:space="preserve">A slug is the part of the URL that explains the page’s content. </w:t>
+      </w:r>
+      <w:r>
+        <w:rPr>
+          <w:sz w:val="24"/>
+          <w:szCs w:val="24"/>
+        </w:rPr>
+        <w:t xml:space="preserve"> (slugify used)</w:t>
+      </w:r>
+    </w:p>
+    <w:p>
+      <w:pPr>
+        <w:pStyle w:val="ListParagraph"/>
+        <w:numPr>
+          <w:ilvl w:val="0"/>
+          <w:numId w:val="1"/>
+        </w:numPr>
+        <w:rPr>
+          <w:sz w:val="24"/>
+          <w:szCs w:val="24"/>
+        </w:rPr>
+      </w:pPr>
+      <w:r>
+        <w:rPr>
+          <w:sz w:val="24"/>
+          <w:szCs w:val="24"/>
+        </w:rPr>
+        <w:t xml:space="preserve">Code for dependencies versions. Ex: </w:t>
+      </w:r>
+      <w:r>
+        <w:rPr>
+          <w:sz w:val="24"/>
+          <w:szCs w:val="24"/>
+        </w:rPr>
+        <w:t>*</w:t>
+      </w:r>
+      <w:r>
+        <w:rPr>
+          <w:sz w:val="24"/>
+          <w:szCs w:val="24"/>
+        </w:rPr>
+        <w:t>^</w:t>
+      </w:r>
+      <w:r>
+        <w:rPr>
+          <w:sz w:val="24"/>
+          <w:szCs w:val="24"/>
+        </w:rPr>
+        <w:t>~</w:t>
+      </w:r>
+      <w:r>
+        <w:rPr>
+          <w:sz w:val="24"/>
+          <w:szCs w:val="24"/>
+        </w:rPr>
+        <w:t>1.18.10 (1 is the major version, 18 is the minor version, and the 10 is the patch version)</w:t>
+      </w:r>
+      <w:r>
+        <w:rPr>
+          <w:sz w:val="24"/>
+          <w:szCs w:val="24"/>
+        </w:rPr>
+        <w:t>. The “~” stands for only patch releases(which is safer</w:t>
+      </w:r>
+      <w:r>
+        <w:rPr>
+          <w:sz w:val="24"/>
+          <w:szCs w:val="24"/>
+        </w:rPr>
+        <w:t>)</w:t>
+      </w:r>
+      <w:r>
+        <w:rPr>
+          <w:sz w:val="24"/>
+          <w:szCs w:val="24"/>
+        </w:rPr>
+        <w:t>, the “^” is for all the patch and minor releases</w:t>
+      </w:r>
+      <w:r>
+        <w:rPr>
+          <w:sz w:val="24"/>
+          <w:szCs w:val="24"/>
+        </w:rPr>
+        <w:t>. There is also an option to update to all version using “*”</w:t>
+      </w:r>
+    </w:p>
+    <w:p>
+      <w:pPr>
+        <w:pStyle w:val="ListParagraph"/>
+        <w:numPr>
+          <w:ilvl w:val="0"/>
+          <w:numId w:val="1"/>
+        </w:numPr>
+        <w:rPr>
+          <w:sz w:val="24"/>
+          <w:szCs w:val="24"/>
+        </w:rPr>
+      </w:pPr>
+      <w:r>
+        <w:rPr>
+          <w:sz w:val="24"/>
+          <w:szCs w:val="24"/>
+        </w:rPr>
+        <w:t>Util commands : npm outdated</w:t>
+      </w:r>
+      <w:r>
+        <w:rPr>
+          <w:sz w:val="24"/>
+          <w:szCs w:val="24"/>
+        </w:rPr>
+        <w:t>, npm update(that doesn’t work</w:t>
+      </w:r>
+      <w:r>
+        <w:rPr>
+          <w:sz w:val="24"/>
+          <w:szCs w:val="24"/>
+        </w:rPr>
+        <w:t xml:space="preserve"> updating the package.json, but package-lock is working </w:t>
+      </w:r>
+      <w:r>
+        <w:rPr>
+          <w:sz w:val="24"/>
+          <w:szCs w:val="24"/>
+        </w:rPr>
+        <w:t>in npm 6+), npm I package@version, npm update &lt;packageName&gt;</w:t>
+      </w:r>
+      <w:r>
+        <w:rPr>
+          <w:sz w:val="24"/>
+          <w:szCs w:val="24"/>
+        </w:rPr>
+        <w:t>, npm -rm -r node_modules, npm uninstall &lt;packageName&gt;</w:t>
+      </w:r>
+      <w:r>
+        <w:rPr>
+          <w:sz w:val="24"/>
+          <w:szCs w:val="24"/>
+        </w:rPr>
+        <w:t>, npm install</w:t>
       </w:r>
     </w:p>
     <w:sectPr>

</xml_diff>

<commit_message>
added some theory about backend, request-response architecture, static, dynamic and api-powered servers
</commit_message>
<xml_diff>
--- a/Node-Express-Mongo-Theory.docx
+++ b/Node-Express-Mongo-Theory.docx
@@ -61,12 +61,21 @@
           <w:szCs w:val="24"/>
         </w:rPr>
       </w:pPr>
-      <w:r>
-        <w:rPr>
-          <w:sz w:val="24"/>
-          <w:szCs w:val="24"/>
-        </w:rPr>
-        <w:t xml:space="preserve">Node.JS  pros:  </w:t>
+      <w:proofErr w:type="gramStart"/>
+      <w:r>
+        <w:rPr>
+          <w:sz w:val="24"/>
+          <w:szCs w:val="24"/>
+        </w:rPr>
+        <w:t>Node.JS  pros</w:t>
+      </w:r>
+      <w:proofErr w:type="gramEnd"/>
+      <w:r>
+        <w:rPr>
+          <w:sz w:val="24"/>
+          <w:szCs w:val="24"/>
+        </w:rPr>
+        <w:t xml:space="preserve">:  </w:t>
       </w:r>
     </w:p>
     <w:p>
@@ -106,8 +115,17 @@
           <w:sz w:val="24"/>
           <w:szCs w:val="24"/>
         </w:rPr>
-        <w:t>Perfect for building fast and scalable data-intensive apps;</w:t>
-      </w:r>
+        <w:t xml:space="preserve">Perfect for building fast and scalable data-intensive </w:t>
+      </w:r>
+      <w:proofErr w:type="gramStart"/>
+      <w:r>
+        <w:rPr>
+          <w:sz w:val="24"/>
+          <w:szCs w:val="24"/>
+        </w:rPr>
+        <w:t>apps;</w:t>
+      </w:r>
+      <w:proofErr w:type="gramEnd"/>
     </w:p>
     <w:p>
       <w:pPr>
@@ -126,7 +144,55 @@
           <w:sz w:val="24"/>
           <w:szCs w:val="24"/>
         </w:rPr>
-        <w:t>Some big companies uses node in production(Netflix, uber, PayPall, ebay…)</w:t>
+        <w:t xml:space="preserve">Some big companies uses node in </w:t>
+      </w:r>
+      <w:proofErr w:type="gramStart"/>
+      <w:r>
+        <w:rPr>
+          <w:sz w:val="24"/>
+          <w:szCs w:val="24"/>
+        </w:rPr>
+        <w:t>production(</w:t>
+      </w:r>
+      <w:proofErr w:type="gramEnd"/>
+      <w:r>
+        <w:rPr>
+          <w:sz w:val="24"/>
+          <w:szCs w:val="24"/>
+        </w:rPr>
+        <w:t xml:space="preserve">Netflix, uber, </w:t>
+      </w:r>
+      <w:proofErr w:type="spellStart"/>
+      <w:r>
+        <w:rPr>
+          <w:sz w:val="24"/>
+          <w:szCs w:val="24"/>
+        </w:rPr>
+        <w:t>PayPall</w:t>
+      </w:r>
+      <w:proofErr w:type="spellEnd"/>
+      <w:r>
+        <w:rPr>
+          <w:sz w:val="24"/>
+          <w:szCs w:val="24"/>
+        </w:rPr>
+        <w:t xml:space="preserve">, </w:t>
+      </w:r>
+      <w:proofErr w:type="spellStart"/>
+      <w:r>
+        <w:rPr>
+          <w:sz w:val="24"/>
+          <w:szCs w:val="24"/>
+        </w:rPr>
+        <w:t>ebay</w:t>
+      </w:r>
+      <w:proofErr w:type="spellEnd"/>
+      <w:r>
+        <w:rPr>
+          <w:sz w:val="24"/>
+          <w:szCs w:val="24"/>
+        </w:rPr>
+        <w:t>…)</w:t>
       </w:r>
     </w:p>
     <w:p>
@@ -146,8 +212,17 @@
           <w:sz w:val="24"/>
           <w:szCs w:val="24"/>
         </w:rPr>
-        <w:t>JavaScript across the entire stack: faster and more efficient development;</w:t>
-      </w:r>
+        <w:t xml:space="preserve">JavaScript across the entire stack: faster and more efficient </w:t>
+      </w:r>
+      <w:proofErr w:type="gramStart"/>
+      <w:r>
+        <w:rPr>
+          <w:sz w:val="24"/>
+          <w:szCs w:val="24"/>
+        </w:rPr>
+        <w:t>development;</w:t>
+      </w:r>
+      <w:proofErr w:type="gramEnd"/>
     </w:p>
     <w:p>
       <w:pPr>
@@ -230,7 +305,23 @@
           <w:sz w:val="24"/>
           <w:szCs w:val="24"/>
         </w:rPr>
-        <w:t xml:space="preserve">- API with database behind it (preferably NoSQL); </w:t>
+        <w:t>- API with database behind it (preferably NoSQL</w:t>
+      </w:r>
+      <w:proofErr w:type="gramStart"/>
+      <w:r>
+        <w:rPr>
+          <w:sz w:val="24"/>
+          <w:szCs w:val="24"/>
+        </w:rPr>
+        <w:t>);</w:t>
+      </w:r>
+      <w:proofErr w:type="gramEnd"/>
+      <w:r>
+        <w:rPr>
+          <w:sz w:val="24"/>
+          <w:szCs w:val="24"/>
+        </w:rPr>
+        <w:t xml:space="preserve"> </w:t>
       </w:r>
     </w:p>
     <w:p>
@@ -247,7 +338,32 @@
           <w:sz w:val="24"/>
           <w:szCs w:val="24"/>
         </w:rPr>
-        <w:t xml:space="preserve">- Data streaming (think Youtube); </w:t>
+        <w:t xml:space="preserve">- Data streaming (think </w:t>
+      </w:r>
+      <w:proofErr w:type="spellStart"/>
+      <w:r>
+        <w:rPr>
+          <w:sz w:val="24"/>
+          <w:szCs w:val="24"/>
+        </w:rPr>
+        <w:t>Youtube</w:t>
+      </w:r>
+      <w:proofErr w:type="spellEnd"/>
+      <w:proofErr w:type="gramStart"/>
+      <w:r>
+        <w:rPr>
+          <w:sz w:val="24"/>
+          <w:szCs w:val="24"/>
+        </w:rPr>
+        <w:t>);</w:t>
+      </w:r>
+      <w:proofErr w:type="gramEnd"/>
+      <w:r>
+        <w:rPr>
+          <w:sz w:val="24"/>
+          <w:szCs w:val="24"/>
+        </w:rPr>
+        <w:t xml:space="preserve"> </w:t>
       </w:r>
     </w:p>
     <w:p>
@@ -321,7 +437,23 @@
           <w:sz w:val="24"/>
           <w:szCs w:val="24"/>
         </w:rPr>
-        <w:t>Node is Single Threaded so if you use synchronous code it means that any other operation needs to wait for the first one to be finished</w:t>
+        <w:t xml:space="preserve">Node is Single Threaded so if you use synchronous </w:t>
+      </w:r>
+      <w:proofErr w:type="gramStart"/>
+      <w:r>
+        <w:rPr>
+          <w:sz w:val="24"/>
+          <w:szCs w:val="24"/>
+        </w:rPr>
+        <w:t>code</w:t>
+      </w:r>
+      <w:proofErr w:type="gramEnd"/>
+      <w:r>
+        <w:rPr>
+          <w:sz w:val="24"/>
+          <w:szCs w:val="24"/>
+        </w:rPr>
+        <w:t xml:space="preserve"> it means that any other operation needs to wait for the first one to be finished</w:t>
       </w:r>
     </w:p>
     <w:p>
@@ -361,7 +493,23 @@
           <w:sz w:val="24"/>
           <w:szCs w:val="24"/>
         </w:rPr>
-        <w:t>To avoid callback hell we can use Promises or Async/Await</w:t>
+        <w:t xml:space="preserve">To avoid callback </w:t>
+      </w:r>
+      <w:proofErr w:type="gramStart"/>
+      <w:r>
+        <w:rPr>
+          <w:sz w:val="24"/>
+          <w:szCs w:val="24"/>
+        </w:rPr>
+        <w:t>hell</w:t>
+      </w:r>
+      <w:proofErr w:type="gramEnd"/>
+      <w:r>
+        <w:rPr>
+          <w:sz w:val="24"/>
+          <w:szCs w:val="24"/>
+        </w:rPr>
+        <w:t xml:space="preserve"> we can use Promises or Async/Await</w:t>
       </w:r>
     </w:p>
     <w:p>
@@ -381,14 +529,62 @@
           <w:sz w:val="24"/>
           <w:szCs w:val="24"/>
         </w:rPr>
-        <w:t>Dependencies are of two types: regular dependencies where the code depends on the dependency and the dev-dependencies that help the developers with tools and helpers for the developers(like webpack, nodemon etc.)</w:t>
-      </w:r>
-      <w:r>
-        <w:rPr>
-          <w:sz w:val="24"/>
-          <w:szCs w:val="24"/>
-        </w:rPr>
-        <w:t>. Nodemon is good for listening for the changes and restarting the server for us instead of using “node index.js”.</w:t>
+        <w:t xml:space="preserve">Dependencies are of two types: regular dependencies where the code depends on the dependency and the dev-dependencies that help the developers with tools and helpers for the </w:t>
+      </w:r>
+      <w:proofErr w:type="gramStart"/>
+      <w:r>
+        <w:rPr>
+          <w:sz w:val="24"/>
+          <w:szCs w:val="24"/>
+        </w:rPr>
+        <w:t>developers(</w:t>
+      </w:r>
+      <w:proofErr w:type="gramEnd"/>
+      <w:r>
+        <w:rPr>
+          <w:sz w:val="24"/>
+          <w:szCs w:val="24"/>
+        </w:rPr>
+        <w:t xml:space="preserve">like webpack, </w:t>
+      </w:r>
+      <w:proofErr w:type="spellStart"/>
+      <w:r>
+        <w:rPr>
+          <w:sz w:val="24"/>
+          <w:szCs w:val="24"/>
+        </w:rPr>
+        <w:t>nodemon</w:t>
+      </w:r>
+      <w:proofErr w:type="spellEnd"/>
+      <w:r>
+        <w:rPr>
+          <w:sz w:val="24"/>
+          <w:szCs w:val="24"/>
+        </w:rPr>
+        <w:t xml:space="preserve"> etc.)</w:t>
+      </w:r>
+      <w:r>
+        <w:rPr>
+          <w:sz w:val="24"/>
+          <w:szCs w:val="24"/>
+        </w:rPr>
+        <w:t xml:space="preserve">. </w:t>
+      </w:r>
+      <w:proofErr w:type="spellStart"/>
+      <w:r>
+        <w:rPr>
+          <w:sz w:val="24"/>
+          <w:szCs w:val="24"/>
+        </w:rPr>
+        <w:t>Nodemon</w:t>
+      </w:r>
+      <w:proofErr w:type="spellEnd"/>
+      <w:r>
+        <w:rPr>
+          <w:sz w:val="24"/>
+          <w:szCs w:val="24"/>
+        </w:rPr>
+        <w:t xml:space="preserve"> is good for listening for the changes and restarting the server for us instead of using “node index.js”.</w:t>
       </w:r>
     </w:p>
     <w:p>
@@ -408,7 +604,23 @@
           <w:sz w:val="24"/>
           <w:szCs w:val="24"/>
         </w:rPr>
-        <w:t>If we want to use a local script in the terminal we need to declare them into the scripts. We can only use global dependencies directly in the terminal</w:t>
+        <w:t xml:space="preserve">If we want to use a local script in the </w:t>
+      </w:r>
+      <w:proofErr w:type="gramStart"/>
+      <w:r>
+        <w:rPr>
+          <w:sz w:val="24"/>
+          <w:szCs w:val="24"/>
+        </w:rPr>
+        <w:t>terminal</w:t>
+      </w:r>
+      <w:proofErr w:type="gramEnd"/>
+      <w:r>
+        <w:rPr>
+          <w:sz w:val="24"/>
+          <w:szCs w:val="24"/>
+        </w:rPr>
+        <w:t xml:space="preserve"> we need to declare them into the scripts. We can only use global dependencies directly in the terminal</w:t>
       </w:r>
     </w:p>
     <w:p>
@@ -456,14 +668,25 @@
           <w:sz w:val="24"/>
           <w:szCs w:val="24"/>
         </w:rPr>
-        <w:t xml:space="preserve">A slug is the part of the URL that explains the page’s content. </w:t>
-      </w:r>
-      <w:r>
-        <w:rPr>
-          <w:sz w:val="24"/>
-          <w:szCs w:val="24"/>
-        </w:rPr>
-        <w:t xml:space="preserve"> (slugify used)</w:t>
+        <w:t>A slug is the part of the URL that explains the page’s content.  (</w:t>
+      </w:r>
+      <w:proofErr w:type="spellStart"/>
+      <w:proofErr w:type="gramStart"/>
+      <w:r>
+        <w:rPr>
+          <w:sz w:val="24"/>
+          <w:szCs w:val="24"/>
+        </w:rPr>
+        <w:t>slugify</w:t>
+      </w:r>
+      <w:proofErr w:type="spellEnd"/>
+      <w:proofErr w:type="gramEnd"/>
+      <w:r>
+        <w:rPr>
+          <w:sz w:val="24"/>
+          <w:szCs w:val="24"/>
+        </w:rPr>
+        <w:t xml:space="preserve"> used)</w:t>
       </w:r>
     </w:p>
     <w:p>
@@ -518,7 +741,23 @@
           <w:sz w:val="24"/>
           <w:szCs w:val="24"/>
         </w:rPr>
-        <w:t>. The “~” stands for only patch releases(which is safer</w:t>
+        <w:t xml:space="preserve">. The “~” stands for only patch </w:t>
+      </w:r>
+      <w:proofErr w:type="gramStart"/>
+      <w:r>
+        <w:rPr>
+          <w:sz w:val="24"/>
+          <w:szCs w:val="24"/>
+        </w:rPr>
+        <w:t>releases(</w:t>
+      </w:r>
+      <w:proofErr w:type="gramEnd"/>
+      <w:r>
+        <w:rPr>
+          <w:sz w:val="24"/>
+          <w:szCs w:val="24"/>
+        </w:rPr>
+        <w:t>which is safer</w:t>
       </w:r>
       <w:r>
         <w:rPr>
@@ -559,43 +798,804 @@
           <w:sz w:val="24"/>
           <w:szCs w:val="24"/>
         </w:rPr>
-        <w:t>Util commands : npm outdated</w:t>
-      </w:r>
-      <w:r>
-        <w:rPr>
-          <w:sz w:val="24"/>
-          <w:szCs w:val="24"/>
-        </w:rPr>
-        <w:t>, npm update(that doesn’t work</w:t>
-      </w:r>
-      <w:r>
-        <w:rPr>
-          <w:sz w:val="24"/>
-          <w:szCs w:val="24"/>
-        </w:rPr>
-        <w:t xml:space="preserve"> updating the package.json, but package-lock is working </w:t>
-      </w:r>
-      <w:r>
-        <w:rPr>
-          <w:sz w:val="24"/>
-          <w:szCs w:val="24"/>
-        </w:rPr>
-        <w:t>in npm 6+), npm I package@version, npm update &lt;packageName&gt;</w:t>
-      </w:r>
-      <w:r>
-        <w:rPr>
-          <w:sz w:val="24"/>
-          <w:szCs w:val="24"/>
-        </w:rPr>
-        <w:t>, npm -rm -r node_modules, npm uninstall &lt;packageName&gt;</w:t>
-      </w:r>
-      <w:r>
-        <w:rPr>
-          <w:sz w:val="24"/>
-          <w:szCs w:val="24"/>
-        </w:rPr>
-        <w:t>, npm install</w:t>
-      </w:r>
+        <w:t xml:space="preserve">Util </w:t>
+      </w:r>
+      <w:proofErr w:type="gramStart"/>
+      <w:r>
+        <w:rPr>
+          <w:sz w:val="24"/>
+          <w:szCs w:val="24"/>
+        </w:rPr>
+        <w:t>commands :</w:t>
+      </w:r>
+      <w:proofErr w:type="gramEnd"/>
+      <w:r>
+        <w:rPr>
+          <w:sz w:val="24"/>
+          <w:szCs w:val="24"/>
+        </w:rPr>
+        <w:t xml:space="preserve"> </w:t>
+      </w:r>
+      <w:proofErr w:type="spellStart"/>
+      <w:r>
+        <w:rPr>
+          <w:sz w:val="24"/>
+          <w:szCs w:val="24"/>
+        </w:rPr>
+        <w:t>npm</w:t>
+      </w:r>
+      <w:proofErr w:type="spellEnd"/>
+      <w:r>
+        <w:rPr>
+          <w:sz w:val="24"/>
+          <w:szCs w:val="24"/>
+        </w:rPr>
+        <w:t xml:space="preserve"> outdated</w:t>
+      </w:r>
+      <w:r>
+        <w:rPr>
+          <w:sz w:val="24"/>
+          <w:szCs w:val="24"/>
+        </w:rPr>
+        <w:t xml:space="preserve">, </w:t>
+      </w:r>
+      <w:proofErr w:type="spellStart"/>
+      <w:r>
+        <w:rPr>
+          <w:sz w:val="24"/>
+          <w:szCs w:val="24"/>
+        </w:rPr>
+        <w:t>npm</w:t>
+      </w:r>
+      <w:proofErr w:type="spellEnd"/>
+      <w:r>
+        <w:rPr>
+          <w:sz w:val="24"/>
+          <w:szCs w:val="24"/>
+        </w:rPr>
+        <w:t xml:space="preserve"> update(that doesn’t work</w:t>
+      </w:r>
+      <w:r>
+        <w:rPr>
+          <w:sz w:val="24"/>
+          <w:szCs w:val="24"/>
+        </w:rPr>
+        <w:t xml:space="preserve"> updating the </w:t>
+      </w:r>
+      <w:proofErr w:type="spellStart"/>
+      <w:r>
+        <w:rPr>
+          <w:sz w:val="24"/>
+          <w:szCs w:val="24"/>
+        </w:rPr>
+        <w:t>package.json</w:t>
+      </w:r>
+      <w:proofErr w:type="spellEnd"/>
+      <w:r>
+        <w:rPr>
+          <w:sz w:val="24"/>
+          <w:szCs w:val="24"/>
+        </w:rPr>
+        <w:t xml:space="preserve">, but package-lock is working </w:t>
+      </w:r>
+      <w:r>
+        <w:rPr>
+          <w:sz w:val="24"/>
+          <w:szCs w:val="24"/>
+        </w:rPr>
+        <w:t xml:space="preserve">in </w:t>
+      </w:r>
+      <w:proofErr w:type="spellStart"/>
+      <w:r>
+        <w:rPr>
+          <w:sz w:val="24"/>
+          <w:szCs w:val="24"/>
+        </w:rPr>
+        <w:t>npm</w:t>
+      </w:r>
+      <w:proofErr w:type="spellEnd"/>
+      <w:r>
+        <w:rPr>
+          <w:sz w:val="24"/>
+          <w:szCs w:val="24"/>
+        </w:rPr>
+        <w:t xml:space="preserve"> 6+), </w:t>
+      </w:r>
+      <w:proofErr w:type="spellStart"/>
+      <w:r>
+        <w:rPr>
+          <w:sz w:val="24"/>
+          <w:szCs w:val="24"/>
+        </w:rPr>
+        <w:t>npm</w:t>
+      </w:r>
+      <w:proofErr w:type="spellEnd"/>
+      <w:r>
+        <w:rPr>
+          <w:sz w:val="24"/>
+          <w:szCs w:val="24"/>
+        </w:rPr>
+        <w:t xml:space="preserve"> I </w:t>
+      </w:r>
+      <w:proofErr w:type="spellStart"/>
+      <w:r>
+        <w:rPr>
+          <w:sz w:val="24"/>
+          <w:szCs w:val="24"/>
+        </w:rPr>
+        <w:t>package@version</w:t>
+      </w:r>
+      <w:proofErr w:type="spellEnd"/>
+      <w:r>
+        <w:rPr>
+          <w:sz w:val="24"/>
+          <w:szCs w:val="24"/>
+        </w:rPr>
+        <w:t xml:space="preserve">, </w:t>
+      </w:r>
+      <w:proofErr w:type="spellStart"/>
+      <w:r>
+        <w:rPr>
+          <w:sz w:val="24"/>
+          <w:szCs w:val="24"/>
+        </w:rPr>
+        <w:t>npm</w:t>
+      </w:r>
+      <w:proofErr w:type="spellEnd"/>
+      <w:r>
+        <w:rPr>
+          <w:sz w:val="24"/>
+          <w:szCs w:val="24"/>
+        </w:rPr>
+        <w:t xml:space="preserve"> update &lt;</w:t>
+      </w:r>
+      <w:proofErr w:type="spellStart"/>
+      <w:r>
+        <w:rPr>
+          <w:sz w:val="24"/>
+          <w:szCs w:val="24"/>
+        </w:rPr>
+        <w:t>packageName</w:t>
+      </w:r>
+      <w:proofErr w:type="spellEnd"/>
+      <w:r>
+        <w:rPr>
+          <w:sz w:val="24"/>
+          <w:szCs w:val="24"/>
+        </w:rPr>
+        <w:t>&gt;</w:t>
+      </w:r>
+      <w:r>
+        <w:rPr>
+          <w:sz w:val="24"/>
+          <w:szCs w:val="24"/>
+        </w:rPr>
+        <w:t xml:space="preserve">, </w:t>
+      </w:r>
+      <w:proofErr w:type="spellStart"/>
+      <w:r>
+        <w:rPr>
+          <w:sz w:val="24"/>
+          <w:szCs w:val="24"/>
+        </w:rPr>
+        <w:t>npm</w:t>
+      </w:r>
+      <w:proofErr w:type="spellEnd"/>
+      <w:r>
+        <w:rPr>
+          <w:sz w:val="24"/>
+          <w:szCs w:val="24"/>
+        </w:rPr>
+        <w:t xml:space="preserve"> -rm -r </w:t>
+      </w:r>
+      <w:proofErr w:type="spellStart"/>
+      <w:r>
+        <w:rPr>
+          <w:sz w:val="24"/>
+          <w:szCs w:val="24"/>
+        </w:rPr>
+        <w:t>node_modules</w:t>
+      </w:r>
+      <w:proofErr w:type="spellEnd"/>
+      <w:r>
+        <w:rPr>
+          <w:sz w:val="24"/>
+          <w:szCs w:val="24"/>
+        </w:rPr>
+        <w:t xml:space="preserve">, </w:t>
+      </w:r>
+      <w:proofErr w:type="spellStart"/>
+      <w:r>
+        <w:rPr>
+          <w:sz w:val="24"/>
+          <w:szCs w:val="24"/>
+        </w:rPr>
+        <w:t>npm</w:t>
+      </w:r>
+      <w:proofErr w:type="spellEnd"/>
+      <w:r>
+        <w:rPr>
+          <w:sz w:val="24"/>
+          <w:szCs w:val="24"/>
+        </w:rPr>
+        <w:t xml:space="preserve"> uninstall &lt;</w:t>
+      </w:r>
+      <w:proofErr w:type="spellStart"/>
+      <w:r>
+        <w:rPr>
+          <w:sz w:val="24"/>
+          <w:szCs w:val="24"/>
+        </w:rPr>
+        <w:t>packageName</w:t>
+      </w:r>
+      <w:proofErr w:type="spellEnd"/>
+      <w:r>
+        <w:rPr>
+          <w:sz w:val="24"/>
+          <w:szCs w:val="24"/>
+        </w:rPr>
+        <w:t>&gt;</w:t>
+      </w:r>
+      <w:r>
+        <w:rPr>
+          <w:sz w:val="24"/>
+          <w:szCs w:val="24"/>
+        </w:rPr>
+        <w:t xml:space="preserve">, </w:t>
+      </w:r>
+      <w:proofErr w:type="spellStart"/>
+      <w:r>
+        <w:rPr>
+          <w:sz w:val="24"/>
+          <w:szCs w:val="24"/>
+        </w:rPr>
+        <w:t>npm</w:t>
+      </w:r>
+      <w:proofErr w:type="spellEnd"/>
+      <w:r>
+        <w:rPr>
+          <w:sz w:val="24"/>
+          <w:szCs w:val="24"/>
+        </w:rPr>
+        <w:t xml:space="preserve"> install</w:t>
+      </w:r>
+    </w:p>
+    <w:p>
+      <w:pPr>
+        <w:pStyle w:val="ListParagraph"/>
+        <w:numPr>
+          <w:ilvl w:val="0"/>
+          <w:numId w:val="1"/>
+        </w:numPr>
+        <w:rPr>
+          <w:sz w:val="24"/>
+          <w:szCs w:val="24"/>
+        </w:rPr>
+      </w:pPr>
+      <w:r>
+        <w:rPr>
+          <w:sz w:val="24"/>
+          <w:szCs w:val="24"/>
+        </w:rPr>
+        <w:lastRenderedPageBreak/>
+        <w:t>Request-response architecture</w:t>
+      </w:r>
+      <w:r>
+        <w:rPr>
+          <w:noProof/>
+          <w:sz w:val="24"/>
+          <w:szCs w:val="24"/>
+        </w:rPr>
+        <w:drawing>
+          <wp:inline distT="0" distB="0" distL="0" distR="0" wp14:anchorId="6ABED043" wp14:editId="7DE08DCB">
+            <wp:extent cx="5931535" cy="3347720"/>
+            <wp:effectExtent l="0" t="0" r="0" b="5080"/>
+            <wp:docPr id="1" name="Picture 1"/>
+            <wp:cNvGraphicFramePr>
+              <a:graphicFrameLocks xmlns:a="http://schemas.openxmlformats.org/drawingml/2006/main" noChangeAspect="1"/>
+            </wp:cNvGraphicFramePr>
+            <a:graphic xmlns:a="http://schemas.openxmlformats.org/drawingml/2006/main">
+              <a:graphicData uri="http://schemas.openxmlformats.org/drawingml/2006/picture">
+                <pic:pic xmlns:pic="http://schemas.openxmlformats.org/drawingml/2006/picture">
+                  <pic:nvPicPr>
+                    <pic:cNvPr id="0" name="Picture 1"/>
+                    <pic:cNvPicPr>
+                      <a:picLocks noChangeAspect="1" noChangeArrowheads="1"/>
+                    </pic:cNvPicPr>
+                  </pic:nvPicPr>
+                  <pic:blipFill>
+                    <a:blip r:embed="rId5">
+                      <a:extLst>
+                        <a:ext uri="{28A0092B-C50C-407E-A947-70E740481C1C}">
+                          <a14:useLocalDpi xmlns:a14="http://schemas.microsoft.com/office/drawing/2010/main" val="0"/>
+                        </a:ext>
+                      </a:extLst>
+                    </a:blip>
+                    <a:srcRect/>
+                    <a:stretch>
+                      <a:fillRect/>
+                    </a:stretch>
+                  </pic:blipFill>
+                  <pic:spPr bwMode="auto">
+                    <a:xfrm>
+                      <a:off x="0" y="0"/>
+                      <a:ext cx="5931535" cy="3347720"/>
+                    </a:xfrm>
+                    <a:prstGeom prst="rect">
+                      <a:avLst/>
+                    </a:prstGeom>
+                    <a:noFill/>
+                    <a:ln>
+                      <a:noFill/>
+                    </a:ln>
+                  </pic:spPr>
+                </pic:pic>
+              </a:graphicData>
+            </a:graphic>
+          </wp:inline>
+        </w:drawing>
+      </w:r>
+    </w:p>
+    <w:p>
+      <w:pPr>
+        <w:pStyle w:val="ListParagraph"/>
+        <w:numPr>
+          <w:ilvl w:val="0"/>
+          <w:numId w:val="1"/>
+        </w:numPr>
+        <w:rPr>
+          <w:sz w:val="24"/>
+          <w:szCs w:val="24"/>
+        </w:rPr>
+      </w:pPr>
+      <w:r>
+        <w:rPr>
+          <w:sz w:val="24"/>
+          <w:szCs w:val="24"/>
+        </w:rPr>
+        <w:t>Frontend-backend</w:t>
+      </w:r>
+      <w:r>
+        <w:rPr>
+          <w:noProof/>
+          <w:sz w:val="24"/>
+          <w:szCs w:val="24"/>
+        </w:rPr>
+        <w:drawing>
+          <wp:inline distT="0" distB="0" distL="0" distR="0" wp14:anchorId="152FB91F" wp14:editId="2DA4B1F6">
+            <wp:extent cx="5939790" cy="3275965"/>
+            <wp:effectExtent l="0" t="0" r="3810" b="635"/>
+            <wp:docPr id="4" name="Picture 4"/>
+            <wp:cNvGraphicFramePr>
+              <a:graphicFrameLocks xmlns:a="http://schemas.openxmlformats.org/drawingml/2006/main" noChangeAspect="1"/>
+            </wp:cNvGraphicFramePr>
+            <a:graphic xmlns:a="http://schemas.openxmlformats.org/drawingml/2006/main">
+              <a:graphicData uri="http://schemas.openxmlformats.org/drawingml/2006/picture">
+                <pic:pic xmlns:pic="http://schemas.openxmlformats.org/drawingml/2006/picture">
+                  <pic:nvPicPr>
+                    <pic:cNvPr id="0" name="Picture 4"/>
+                    <pic:cNvPicPr>
+                      <a:picLocks noChangeAspect="1" noChangeArrowheads="1"/>
+                    </pic:cNvPicPr>
+                  </pic:nvPicPr>
+                  <pic:blipFill>
+                    <a:blip r:embed="rId6">
+                      <a:extLst>
+                        <a:ext uri="{28A0092B-C50C-407E-A947-70E740481C1C}">
+                          <a14:useLocalDpi xmlns:a14="http://schemas.microsoft.com/office/drawing/2010/main" val="0"/>
+                        </a:ext>
+                      </a:extLst>
+                    </a:blip>
+                    <a:srcRect/>
+                    <a:stretch>
+                      <a:fillRect/>
+                    </a:stretch>
+                  </pic:blipFill>
+                  <pic:spPr bwMode="auto">
+                    <a:xfrm>
+                      <a:off x="0" y="0"/>
+                      <a:ext cx="5939790" cy="3275965"/>
+                    </a:xfrm>
+                    <a:prstGeom prst="rect">
+                      <a:avLst/>
+                    </a:prstGeom>
+                    <a:noFill/>
+                    <a:ln>
+                      <a:noFill/>
+                    </a:ln>
+                  </pic:spPr>
+                </pic:pic>
+              </a:graphicData>
+            </a:graphic>
+          </wp:inline>
+        </w:drawing>
+      </w:r>
+    </w:p>
+    <w:p>
+      <w:pPr>
+        <w:pStyle w:val="ListParagraph"/>
+        <w:numPr>
+          <w:ilvl w:val="0"/>
+          <w:numId w:val="1"/>
+        </w:numPr>
+        <w:rPr>
+          <w:sz w:val="24"/>
+          <w:szCs w:val="24"/>
+        </w:rPr>
+      </w:pPr>
+      <w:r>
+        <w:rPr>
+          <w:sz w:val="24"/>
+          <w:szCs w:val="24"/>
+        </w:rPr>
+        <w:lastRenderedPageBreak/>
+        <w:t>Static vs dynamic websites</w:t>
+      </w:r>
+      <w:r>
+        <w:rPr>
+          <w:noProof/>
+          <w:sz w:val="24"/>
+          <w:szCs w:val="24"/>
+        </w:rPr>
+        <w:drawing>
+          <wp:inline distT="0" distB="0" distL="0" distR="0" wp14:anchorId="571B5F2B" wp14:editId="7E9037D1">
+            <wp:extent cx="5939790" cy="3275965"/>
+            <wp:effectExtent l="0" t="0" r="3810" b="635"/>
+            <wp:docPr id="5" name="Picture 5"/>
+            <wp:cNvGraphicFramePr>
+              <a:graphicFrameLocks xmlns:a="http://schemas.openxmlformats.org/drawingml/2006/main" noChangeAspect="1"/>
+            </wp:cNvGraphicFramePr>
+            <a:graphic xmlns:a="http://schemas.openxmlformats.org/drawingml/2006/main">
+              <a:graphicData uri="http://schemas.openxmlformats.org/drawingml/2006/picture">
+                <pic:pic xmlns:pic="http://schemas.openxmlformats.org/drawingml/2006/picture">
+                  <pic:nvPicPr>
+                    <pic:cNvPr id="0" name="Picture 5"/>
+                    <pic:cNvPicPr>
+                      <a:picLocks noChangeAspect="1" noChangeArrowheads="1"/>
+                    </pic:cNvPicPr>
+                  </pic:nvPicPr>
+                  <pic:blipFill>
+                    <a:blip r:embed="rId7">
+                      <a:extLst>
+                        <a:ext uri="{28A0092B-C50C-407E-A947-70E740481C1C}">
+                          <a14:useLocalDpi xmlns:a14="http://schemas.microsoft.com/office/drawing/2010/main" val="0"/>
+                        </a:ext>
+                      </a:extLst>
+                    </a:blip>
+                    <a:srcRect/>
+                    <a:stretch>
+                      <a:fillRect/>
+                    </a:stretch>
+                  </pic:blipFill>
+                  <pic:spPr bwMode="auto">
+                    <a:xfrm>
+                      <a:off x="0" y="0"/>
+                      <a:ext cx="5939790" cy="3275965"/>
+                    </a:xfrm>
+                    <a:prstGeom prst="rect">
+                      <a:avLst/>
+                    </a:prstGeom>
+                    <a:noFill/>
+                    <a:ln>
+                      <a:noFill/>
+                    </a:ln>
+                  </pic:spPr>
+                </pic:pic>
+              </a:graphicData>
+            </a:graphic>
+          </wp:inline>
+        </w:drawing>
+      </w:r>
+    </w:p>
+    <w:p>
+      <w:pPr>
+        <w:pStyle w:val="ListParagraph"/>
+        <w:numPr>
+          <w:ilvl w:val="0"/>
+          <w:numId w:val="1"/>
+        </w:numPr>
+        <w:rPr>
+          <w:sz w:val="24"/>
+          <w:szCs w:val="24"/>
+        </w:rPr>
+      </w:pPr>
+      <w:r>
+        <w:rPr>
+          <w:sz w:val="24"/>
+          <w:szCs w:val="24"/>
+        </w:rPr>
+        <w:t xml:space="preserve">Dynamic vs </w:t>
+      </w:r>
+      <w:proofErr w:type="spellStart"/>
+      <w:r>
+        <w:rPr>
+          <w:sz w:val="24"/>
+          <w:szCs w:val="24"/>
+        </w:rPr>
+        <w:t>Api</w:t>
+      </w:r>
+      <w:proofErr w:type="spellEnd"/>
+      <w:r>
+        <w:rPr>
+          <w:sz w:val="24"/>
+          <w:szCs w:val="24"/>
+        </w:rPr>
+        <w:t>-powered websites</w:t>
+      </w:r>
+    </w:p>
+    <w:p>
+      <w:pPr>
+        <w:pStyle w:val="ListParagraph"/>
+        <w:rPr>
+          <w:sz w:val="24"/>
+          <w:szCs w:val="24"/>
+        </w:rPr>
+      </w:pPr>
+      <w:r>
+        <w:rPr>
+          <w:noProof/>
+          <w:sz w:val="24"/>
+          <w:szCs w:val="24"/>
+        </w:rPr>
+        <w:drawing>
+          <wp:inline distT="0" distB="0" distL="0" distR="0" wp14:anchorId="1B710B63" wp14:editId="26E20706">
+            <wp:extent cx="5939790" cy="3371215"/>
+            <wp:effectExtent l="0" t="0" r="3810" b="635"/>
+            <wp:docPr id="10" name="Picture 10"/>
+            <wp:cNvGraphicFramePr>
+              <a:graphicFrameLocks xmlns:a="http://schemas.openxmlformats.org/drawingml/2006/main" noChangeAspect="1"/>
+            </wp:cNvGraphicFramePr>
+            <a:graphic xmlns:a="http://schemas.openxmlformats.org/drawingml/2006/main">
+              <a:graphicData uri="http://schemas.openxmlformats.org/drawingml/2006/picture">
+                <pic:pic xmlns:pic="http://schemas.openxmlformats.org/drawingml/2006/picture">
+                  <pic:nvPicPr>
+                    <pic:cNvPr id="0" name="Picture 10"/>
+                    <pic:cNvPicPr>
+                      <a:picLocks noChangeAspect="1" noChangeArrowheads="1"/>
+                    </pic:cNvPicPr>
+                  </pic:nvPicPr>
+                  <pic:blipFill>
+                    <a:blip r:embed="rId8">
+                      <a:extLst>
+                        <a:ext uri="{28A0092B-C50C-407E-A947-70E740481C1C}">
+                          <a14:useLocalDpi xmlns:a14="http://schemas.microsoft.com/office/drawing/2010/main" val="0"/>
+                        </a:ext>
+                      </a:extLst>
+                    </a:blip>
+                    <a:srcRect/>
+                    <a:stretch>
+                      <a:fillRect/>
+                    </a:stretch>
+                  </pic:blipFill>
+                  <pic:spPr bwMode="auto">
+                    <a:xfrm>
+                      <a:off x="0" y="0"/>
+                      <a:ext cx="5939790" cy="3371215"/>
+                    </a:xfrm>
+                    <a:prstGeom prst="rect">
+                      <a:avLst/>
+                    </a:prstGeom>
+                    <a:noFill/>
+                    <a:ln>
+                      <a:noFill/>
+                    </a:ln>
+                  </pic:spPr>
+                </pic:pic>
+              </a:graphicData>
+            </a:graphic>
+          </wp:inline>
+        </w:drawing>
+      </w:r>
+    </w:p>
+    <w:p>
+      <w:pPr>
+        <w:pStyle w:val="ListParagraph"/>
+        <w:numPr>
+          <w:ilvl w:val="0"/>
+          <w:numId w:val="1"/>
+        </w:numPr>
+        <w:rPr>
+          <w:sz w:val="24"/>
+          <w:szCs w:val="24"/>
+        </w:rPr>
+      </w:pPr>
+      <w:r>
+        <w:rPr>
+          <w:sz w:val="24"/>
+          <w:szCs w:val="24"/>
+        </w:rPr>
+        <w:t xml:space="preserve">Dynamic websites are computing the data on the </w:t>
+      </w:r>
+      <w:proofErr w:type="spellStart"/>
+      <w:proofErr w:type="gramStart"/>
+      <w:r>
+        <w:rPr>
+          <w:sz w:val="24"/>
+          <w:szCs w:val="24"/>
+        </w:rPr>
+        <w:t>serverside</w:t>
+      </w:r>
+      <w:proofErr w:type="spellEnd"/>
+      <w:proofErr w:type="gramEnd"/>
+      <w:r>
+        <w:rPr>
+          <w:sz w:val="24"/>
+          <w:szCs w:val="24"/>
+        </w:rPr>
+        <w:t xml:space="preserve"> and the website is build there </w:t>
+      </w:r>
+      <w:r>
+        <w:rPr>
+          <w:sz w:val="24"/>
+          <w:szCs w:val="24"/>
+        </w:rPr>
+        <w:t>based on the actions the users makes</w:t>
+      </w:r>
+      <w:r>
+        <w:rPr>
+          <w:sz w:val="24"/>
+          <w:szCs w:val="24"/>
+        </w:rPr>
+        <w:t>.</w:t>
+      </w:r>
+      <w:r>
+        <w:rPr>
+          <w:sz w:val="24"/>
+          <w:szCs w:val="24"/>
+        </w:rPr>
+        <w:t xml:space="preserve"> The server makes the pages and send them back to the browser to be displayed.</w:t>
+      </w:r>
+      <w:r>
+        <w:rPr>
+          <w:sz w:val="24"/>
+          <w:szCs w:val="24"/>
+        </w:rPr>
+        <w:t xml:space="preserve"> The </w:t>
+      </w:r>
+      <w:proofErr w:type="spellStart"/>
+      <w:r>
+        <w:rPr>
+          <w:sz w:val="24"/>
+          <w:szCs w:val="24"/>
+        </w:rPr>
+        <w:t>Api</w:t>
+      </w:r>
+      <w:proofErr w:type="spellEnd"/>
+      <w:r>
+        <w:rPr>
+          <w:sz w:val="24"/>
+          <w:szCs w:val="24"/>
+        </w:rPr>
+        <w:t xml:space="preserve"> powered website is getting the data from a </w:t>
+      </w:r>
+      <w:proofErr w:type="gramStart"/>
+      <w:r>
+        <w:rPr>
+          <w:sz w:val="24"/>
+          <w:szCs w:val="24"/>
+        </w:rPr>
+        <w:t>database, and</w:t>
+      </w:r>
+      <w:proofErr w:type="gramEnd"/>
+      <w:r>
+        <w:rPr>
+          <w:sz w:val="24"/>
+          <w:szCs w:val="24"/>
+        </w:rPr>
+        <w:t xml:space="preserve"> expose it to the frontend through JSON and the browser gets the data </w:t>
+      </w:r>
+      <w:r>
+        <w:rPr>
+          <w:sz w:val="24"/>
+          <w:szCs w:val="24"/>
+        </w:rPr>
+        <w:lastRenderedPageBreak/>
+        <w:t>and you can build the website on the frontend alone.</w:t>
+      </w:r>
+      <w:r>
+        <w:rPr>
+          <w:sz w:val="24"/>
+          <w:szCs w:val="24"/>
+        </w:rPr>
+        <w:t xml:space="preserve"> You can make an API server and it can exist alone to be consumed by different consumers.</w:t>
+      </w:r>
+    </w:p>
+    <w:p>
+      <w:pPr>
+        <w:pStyle w:val="ListParagraph"/>
+        <w:numPr>
+          <w:ilvl w:val="0"/>
+          <w:numId w:val="1"/>
+        </w:numPr>
+        <w:rPr>
+          <w:sz w:val="24"/>
+          <w:szCs w:val="24"/>
+        </w:rPr>
+      </w:pPr>
+      <w:proofErr w:type="spellStart"/>
+      <w:r>
+        <w:rPr>
+          <w:sz w:val="24"/>
+          <w:szCs w:val="24"/>
+        </w:rPr>
+        <w:t>Api</w:t>
+      </w:r>
+      <w:proofErr w:type="spellEnd"/>
+      <w:r>
+        <w:rPr>
+          <w:sz w:val="24"/>
+          <w:szCs w:val="24"/>
+        </w:rPr>
+        <w:t xml:space="preserve"> severs </w:t>
+      </w:r>
+      <w:r>
+        <w:rPr>
+          <w:noProof/>
+          <w:sz w:val="24"/>
+          <w:szCs w:val="24"/>
+        </w:rPr>
+        <w:drawing>
+          <wp:inline distT="0" distB="0" distL="0" distR="0" wp14:anchorId="0EBFD162" wp14:editId="3E25C8FE">
+            <wp:extent cx="5939790" cy="3538220"/>
+            <wp:effectExtent l="0" t="0" r="3810" b="5080"/>
+            <wp:docPr id="11" name="Picture 11"/>
+            <wp:cNvGraphicFramePr>
+              <a:graphicFrameLocks xmlns:a="http://schemas.openxmlformats.org/drawingml/2006/main" noChangeAspect="1"/>
+            </wp:cNvGraphicFramePr>
+            <a:graphic xmlns:a="http://schemas.openxmlformats.org/drawingml/2006/main">
+              <a:graphicData uri="http://schemas.openxmlformats.org/drawingml/2006/picture">
+                <pic:pic xmlns:pic="http://schemas.openxmlformats.org/drawingml/2006/picture">
+                  <pic:nvPicPr>
+                    <pic:cNvPr id="0" name="Picture 11"/>
+                    <pic:cNvPicPr>
+                      <a:picLocks noChangeAspect="1" noChangeArrowheads="1"/>
+                    </pic:cNvPicPr>
+                  </pic:nvPicPr>
+                  <pic:blipFill>
+                    <a:blip r:embed="rId9">
+                      <a:extLst>
+                        <a:ext uri="{28A0092B-C50C-407E-A947-70E740481C1C}">
+                          <a14:useLocalDpi xmlns:a14="http://schemas.microsoft.com/office/drawing/2010/main" val="0"/>
+                        </a:ext>
+                      </a:extLst>
+                    </a:blip>
+                    <a:srcRect/>
+                    <a:stretch>
+                      <a:fillRect/>
+                    </a:stretch>
+                  </pic:blipFill>
+                  <pic:spPr bwMode="auto">
+                    <a:xfrm>
+                      <a:off x="0" y="0"/>
+                      <a:ext cx="5939790" cy="3538220"/>
+                    </a:xfrm>
+                    <a:prstGeom prst="rect">
+                      <a:avLst/>
+                    </a:prstGeom>
+                    <a:noFill/>
+                    <a:ln>
+                      <a:noFill/>
+                    </a:ln>
+                  </pic:spPr>
+                </pic:pic>
+              </a:graphicData>
+            </a:graphic>
+          </wp:inline>
+        </w:drawing>
+      </w:r>
+    </w:p>
+    <w:p>
+      <w:pPr>
+        <w:pStyle w:val="ListParagraph"/>
+        <w:numPr>
+          <w:ilvl w:val="0"/>
+          <w:numId w:val="1"/>
+        </w:numPr>
+        <w:rPr>
+          <w:sz w:val="24"/>
+          <w:szCs w:val="24"/>
+        </w:rPr>
+      </w:pPr>
     </w:p>
     <w:sectPr>
       <w:pgSz w:w="12240" w:h="15840"/>

</xml_diff>

<commit_message>
added theory and example for event loop and thread pool
</commit_message>
<xml_diff>
--- a/Node-Express-Mongo-Theory.docx
+++ b/Node-Express-Mongo-Theory.docx
@@ -61,21 +61,12 @@
           <w:szCs w:val="24"/>
         </w:rPr>
       </w:pPr>
-      <w:proofErr w:type="gramStart"/>
-      <w:r>
-        <w:rPr>
-          <w:sz w:val="24"/>
-          <w:szCs w:val="24"/>
-        </w:rPr>
-        <w:t>Node.JS  pros</w:t>
-      </w:r>
-      <w:proofErr w:type="gramEnd"/>
-      <w:r>
-        <w:rPr>
-          <w:sz w:val="24"/>
-          <w:szCs w:val="24"/>
-        </w:rPr>
-        <w:t xml:space="preserve">:  </w:t>
+      <w:r>
+        <w:rPr>
+          <w:sz w:val="24"/>
+          <w:szCs w:val="24"/>
+        </w:rPr>
+        <w:t xml:space="preserve">Node.JS  pros:  </w:t>
       </w:r>
     </w:p>
     <w:p>
@@ -115,17 +106,8 @@
           <w:sz w:val="24"/>
           <w:szCs w:val="24"/>
         </w:rPr>
-        <w:t xml:space="preserve">Perfect for building fast and scalable data-intensive </w:t>
-      </w:r>
-      <w:proofErr w:type="gramStart"/>
-      <w:r>
-        <w:rPr>
-          <w:sz w:val="24"/>
-          <w:szCs w:val="24"/>
-        </w:rPr>
-        <w:t>apps;</w:t>
-      </w:r>
-      <w:proofErr w:type="gramEnd"/>
+        <w:t>Perfect for building fast and scalable data-intensive apps;</w:t>
+      </w:r>
     </w:p>
     <w:p>
       <w:pPr>
@@ -144,55 +126,7 @@
           <w:sz w:val="24"/>
           <w:szCs w:val="24"/>
         </w:rPr>
-        <w:t xml:space="preserve">Some big companies uses node in </w:t>
-      </w:r>
-      <w:proofErr w:type="gramStart"/>
-      <w:r>
-        <w:rPr>
-          <w:sz w:val="24"/>
-          <w:szCs w:val="24"/>
-        </w:rPr>
-        <w:t>production(</w:t>
-      </w:r>
-      <w:proofErr w:type="gramEnd"/>
-      <w:r>
-        <w:rPr>
-          <w:sz w:val="24"/>
-          <w:szCs w:val="24"/>
-        </w:rPr>
-        <w:t xml:space="preserve">Netflix, uber, </w:t>
-      </w:r>
-      <w:proofErr w:type="spellStart"/>
-      <w:r>
-        <w:rPr>
-          <w:sz w:val="24"/>
-          <w:szCs w:val="24"/>
-        </w:rPr>
-        <w:t>PayPall</w:t>
-      </w:r>
-      <w:proofErr w:type="spellEnd"/>
-      <w:r>
-        <w:rPr>
-          <w:sz w:val="24"/>
-          <w:szCs w:val="24"/>
-        </w:rPr>
-        <w:t xml:space="preserve">, </w:t>
-      </w:r>
-      <w:proofErr w:type="spellStart"/>
-      <w:r>
-        <w:rPr>
-          <w:sz w:val="24"/>
-          <w:szCs w:val="24"/>
-        </w:rPr>
-        <w:t>ebay</w:t>
-      </w:r>
-      <w:proofErr w:type="spellEnd"/>
-      <w:r>
-        <w:rPr>
-          <w:sz w:val="24"/>
-          <w:szCs w:val="24"/>
-        </w:rPr>
-        <w:t>…)</w:t>
+        <w:t>Some big companies uses node in production(Netflix, uber, PayPall, ebay…)</w:t>
       </w:r>
     </w:p>
     <w:p>
@@ -212,17 +146,8 @@
           <w:sz w:val="24"/>
           <w:szCs w:val="24"/>
         </w:rPr>
-        <w:t xml:space="preserve">JavaScript across the entire stack: faster and more efficient </w:t>
-      </w:r>
-      <w:proofErr w:type="gramStart"/>
-      <w:r>
-        <w:rPr>
-          <w:sz w:val="24"/>
-          <w:szCs w:val="24"/>
-        </w:rPr>
-        <w:t>development;</w:t>
-      </w:r>
-      <w:proofErr w:type="gramEnd"/>
+        <w:t>JavaScript across the entire stack: faster and more efficient development;</w:t>
+      </w:r>
     </w:p>
     <w:p>
       <w:pPr>
@@ -305,17 +230,220 @@
           <w:sz w:val="24"/>
           <w:szCs w:val="24"/>
         </w:rPr>
-        <w:t>- API with database behind it (preferably NoSQL</w:t>
-      </w:r>
-      <w:proofErr w:type="gramStart"/>
-      <w:r>
-        <w:rPr>
-          <w:sz w:val="24"/>
-          <w:szCs w:val="24"/>
-        </w:rPr>
-        <w:t>);</w:t>
-      </w:r>
-      <w:proofErr w:type="gramEnd"/>
+        <w:t xml:space="preserve">- API with database behind it (preferably NoSQL); </w:t>
+      </w:r>
+    </w:p>
+    <w:p>
+      <w:pPr>
+        <w:pStyle w:val="ListParagraph"/>
+        <w:ind w:firstLine="720"/>
+        <w:rPr>
+          <w:sz w:val="24"/>
+          <w:szCs w:val="24"/>
+        </w:rPr>
+      </w:pPr>
+      <w:r>
+        <w:rPr>
+          <w:sz w:val="24"/>
+          <w:szCs w:val="24"/>
+        </w:rPr>
+        <w:t xml:space="preserve">- Data streaming (think Youtube); </w:t>
+      </w:r>
+    </w:p>
+    <w:p>
+      <w:pPr>
+        <w:pStyle w:val="ListParagraph"/>
+        <w:ind w:firstLine="720"/>
+        <w:rPr>
+          <w:sz w:val="24"/>
+          <w:szCs w:val="24"/>
+        </w:rPr>
+      </w:pPr>
+      <w:r>
+        <w:rPr>
+          <w:sz w:val="24"/>
+          <w:szCs w:val="24"/>
+        </w:rPr>
+        <w:t>- Real-time chat application</w:t>
+      </w:r>
+    </w:p>
+    <w:p>
+      <w:pPr>
+        <w:pStyle w:val="ListParagraph"/>
+        <w:ind w:firstLine="720"/>
+        <w:rPr>
+          <w:sz w:val="24"/>
+          <w:szCs w:val="24"/>
+        </w:rPr>
+      </w:pPr>
+      <w:r>
+        <w:rPr>
+          <w:sz w:val="24"/>
+          <w:szCs w:val="24"/>
+        </w:rPr>
+        <w:t>-Server-side web application</w:t>
+      </w:r>
+    </w:p>
+    <w:p>
+      <w:pPr>
+        <w:pStyle w:val="ListParagraph"/>
+        <w:numPr>
+          <w:ilvl w:val="0"/>
+          <w:numId w:val="1"/>
+        </w:numPr>
+        <w:rPr>
+          <w:sz w:val="24"/>
+          <w:szCs w:val="24"/>
+        </w:rPr>
+      </w:pPr>
+      <w:r>
+        <w:rPr>
+          <w:sz w:val="24"/>
+          <w:szCs w:val="24"/>
+        </w:rPr>
+        <w:t>Don’t use Node.JS for the heavy server-side processing (CPU intensive) like image processing, video manipulation, file compressing etc.</w:t>
+      </w:r>
+    </w:p>
+    <w:p>
+      <w:pPr>
+        <w:pStyle w:val="ListParagraph"/>
+        <w:numPr>
+          <w:ilvl w:val="0"/>
+          <w:numId w:val="1"/>
+        </w:numPr>
+        <w:rPr>
+          <w:sz w:val="24"/>
+          <w:szCs w:val="24"/>
+        </w:rPr>
+      </w:pPr>
+      <w:r>
+        <w:rPr>
+          <w:sz w:val="24"/>
+          <w:szCs w:val="24"/>
+        </w:rPr>
+        <w:t>Node is Single Threaded so if you use synchronous code it means that any other operation needs to wait for the first one to be finished</w:t>
+      </w:r>
+    </w:p>
+    <w:p>
+      <w:pPr>
+        <w:pStyle w:val="ListParagraph"/>
+        <w:numPr>
+          <w:ilvl w:val="0"/>
+          <w:numId w:val="1"/>
+        </w:numPr>
+        <w:rPr>
+          <w:sz w:val="24"/>
+          <w:szCs w:val="24"/>
+        </w:rPr>
+      </w:pPr>
+      <w:r>
+        <w:rPr>
+          <w:sz w:val="24"/>
+          <w:szCs w:val="24"/>
+        </w:rPr>
+        <w:t>Use Asynchronous functions for executing operations. Using callback function in Node.JS</w:t>
+      </w:r>
+    </w:p>
+    <w:p>
+      <w:pPr>
+        <w:pStyle w:val="ListParagraph"/>
+        <w:numPr>
+          <w:ilvl w:val="0"/>
+          <w:numId w:val="1"/>
+        </w:numPr>
+        <w:rPr>
+          <w:sz w:val="24"/>
+          <w:szCs w:val="24"/>
+        </w:rPr>
+      </w:pPr>
+      <w:r>
+        <w:rPr>
+          <w:sz w:val="24"/>
+          <w:szCs w:val="24"/>
+        </w:rPr>
+        <w:t>To avoid callback hell we can use Promises or Async/Await</w:t>
+      </w:r>
+    </w:p>
+    <w:p>
+      <w:pPr>
+        <w:pStyle w:val="ListParagraph"/>
+        <w:numPr>
+          <w:ilvl w:val="0"/>
+          <w:numId w:val="1"/>
+        </w:numPr>
+        <w:rPr>
+          <w:sz w:val="24"/>
+          <w:szCs w:val="24"/>
+        </w:rPr>
+      </w:pPr>
+      <w:r>
+        <w:rPr>
+          <w:sz w:val="24"/>
+          <w:szCs w:val="24"/>
+        </w:rPr>
+        <w:t>Dependencies are of two types: regular dependencies where the code depends on the dependency and the dev-dependencies that help the developers with tools and helpers for the developers(like webpack, nodemon etc.)</w:t>
+      </w:r>
+      <w:r>
+        <w:rPr>
+          <w:sz w:val="24"/>
+          <w:szCs w:val="24"/>
+        </w:rPr>
+        <w:t>. Nodemon is good for listening for the changes and restarting the server for us instead of using “node index.js”.</w:t>
+      </w:r>
+    </w:p>
+    <w:p>
+      <w:pPr>
+        <w:pStyle w:val="ListParagraph"/>
+        <w:numPr>
+          <w:ilvl w:val="0"/>
+          <w:numId w:val="1"/>
+        </w:numPr>
+        <w:rPr>
+          <w:sz w:val="24"/>
+          <w:szCs w:val="24"/>
+        </w:rPr>
+      </w:pPr>
+      <w:r>
+        <w:rPr>
+          <w:sz w:val="24"/>
+          <w:szCs w:val="24"/>
+        </w:rPr>
+        <w:t>If we want to use a local script in the terminal we need to declare them into the scripts. We can only use global dependencies directly in the terminal</w:t>
+      </w:r>
+    </w:p>
+    <w:p>
+      <w:pPr>
+        <w:pStyle w:val="ListParagraph"/>
+        <w:numPr>
+          <w:ilvl w:val="0"/>
+          <w:numId w:val="1"/>
+        </w:numPr>
+        <w:rPr>
+          <w:sz w:val="24"/>
+          <w:szCs w:val="24"/>
+        </w:rPr>
+      </w:pPr>
+      <w:r>
+        <w:rPr>
+          <w:sz w:val="24"/>
+          <w:szCs w:val="24"/>
+        </w:rPr>
+        <w:t>What is a “slug”? It is</w:t>
+      </w:r>
+      <w:r>
+        <w:rPr>
+          <w:sz w:val="24"/>
+          <w:szCs w:val="24"/>
+        </w:rPr>
+        <w:t xml:space="preserve"> a</w:t>
+      </w:r>
+      <w:r>
+        <w:rPr>
+          <w:sz w:val="24"/>
+          <w:szCs w:val="24"/>
+        </w:rPr>
+        <w:t xml:space="preserve"> part of a URL that identifies a particular page on a website in an easy-to-read form.</w:t>
+      </w:r>
       <w:r>
         <w:rPr>
           <w:sz w:val="24"/>
@@ -323,81 +451,12 @@
         </w:rPr>
         <w:t xml:space="preserve"> </w:t>
       </w:r>
-    </w:p>
-    <w:p>
-      <w:pPr>
-        <w:pStyle w:val="ListParagraph"/>
-        <w:ind w:firstLine="720"/>
-        <w:rPr>
-          <w:sz w:val="24"/>
-          <w:szCs w:val="24"/>
-        </w:rPr>
-      </w:pPr>
-      <w:r>
-        <w:rPr>
-          <w:sz w:val="24"/>
-          <w:szCs w:val="24"/>
-        </w:rPr>
-        <w:t xml:space="preserve">- Data streaming (think </w:t>
-      </w:r>
-      <w:proofErr w:type="spellStart"/>
-      <w:r>
-        <w:rPr>
-          <w:sz w:val="24"/>
-          <w:szCs w:val="24"/>
-        </w:rPr>
-        <w:t>Youtube</w:t>
-      </w:r>
-      <w:proofErr w:type="spellEnd"/>
-      <w:proofErr w:type="gramStart"/>
-      <w:r>
-        <w:rPr>
-          <w:sz w:val="24"/>
-          <w:szCs w:val="24"/>
-        </w:rPr>
-        <w:t>);</w:t>
-      </w:r>
-      <w:proofErr w:type="gramEnd"/>
-      <w:r>
-        <w:rPr>
-          <w:sz w:val="24"/>
-          <w:szCs w:val="24"/>
-        </w:rPr>
-        <w:t xml:space="preserve"> </w:t>
-      </w:r>
-    </w:p>
-    <w:p>
-      <w:pPr>
-        <w:pStyle w:val="ListParagraph"/>
-        <w:ind w:firstLine="720"/>
-        <w:rPr>
-          <w:sz w:val="24"/>
-          <w:szCs w:val="24"/>
-        </w:rPr>
-      </w:pPr>
-      <w:r>
-        <w:rPr>
-          <w:sz w:val="24"/>
-          <w:szCs w:val="24"/>
-        </w:rPr>
-        <w:t>- Real-time chat application</w:t>
-      </w:r>
-    </w:p>
-    <w:p>
-      <w:pPr>
-        <w:pStyle w:val="ListParagraph"/>
-        <w:ind w:firstLine="720"/>
-        <w:rPr>
-          <w:sz w:val="24"/>
-          <w:szCs w:val="24"/>
-        </w:rPr>
-      </w:pPr>
-      <w:r>
-        <w:rPr>
-          <w:sz w:val="24"/>
-          <w:szCs w:val="24"/>
-        </w:rPr>
-        <w:t>-Server-side web application</w:t>
+      <w:r>
+        <w:rPr>
+          <w:sz w:val="24"/>
+          <w:szCs w:val="24"/>
+        </w:rPr>
+        <w:t>A slug is the part of the URL that explains the page’s content.  (slugify used)</w:t>
       </w:r>
     </w:p>
     <w:p>
@@ -417,7 +476,63 @@
           <w:sz w:val="24"/>
           <w:szCs w:val="24"/>
         </w:rPr>
-        <w:t>Don’t use Node.JS for the heavy server-side processing (CPU intensive) like image processing, video manipulation, file compressing etc.</w:t>
+        <w:t xml:space="preserve">Code for dependencies versions. Ex: </w:t>
+      </w:r>
+      <w:r>
+        <w:rPr>
+          <w:sz w:val="24"/>
+          <w:szCs w:val="24"/>
+        </w:rPr>
+        <w:t>*</w:t>
+      </w:r>
+      <w:r>
+        <w:rPr>
+          <w:sz w:val="24"/>
+          <w:szCs w:val="24"/>
+        </w:rPr>
+        <w:t>^</w:t>
+      </w:r>
+      <w:r>
+        <w:rPr>
+          <w:sz w:val="24"/>
+          <w:szCs w:val="24"/>
+        </w:rPr>
+        <w:t>~</w:t>
+      </w:r>
+      <w:r>
+        <w:rPr>
+          <w:sz w:val="24"/>
+          <w:szCs w:val="24"/>
+        </w:rPr>
+        <w:t>1.18.10 (1 is the major version, 18 is the minor version, and the 10 is the patch version)</w:t>
+      </w:r>
+      <w:r>
+        <w:rPr>
+          <w:sz w:val="24"/>
+          <w:szCs w:val="24"/>
+        </w:rPr>
+        <w:t>. The “~” stands for only patch releases(which is safer</w:t>
+      </w:r>
+      <w:r>
+        <w:rPr>
+          <w:sz w:val="24"/>
+          <w:szCs w:val="24"/>
+        </w:rPr>
+        <w:t>)</w:t>
+      </w:r>
+      <w:r>
+        <w:rPr>
+          <w:sz w:val="24"/>
+          <w:szCs w:val="24"/>
+        </w:rPr>
+        <w:t>, the “^” is for all the patch and minor releases</w:t>
+      </w:r>
+      <w:r>
+        <w:rPr>
+          <w:sz w:val="24"/>
+          <w:szCs w:val="24"/>
+        </w:rPr>
+        <w:t>. There is also an option to update to all version using “*”</w:t>
       </w:r>
     </w:p>
     <w:p>
@@ -437,627 +552,42 @@
           <w:sz w:val="24"/>
           <w:szCs w:val="24"/>
         </w:rPr>
-        <w:t xml:space="preserve">Node is Single Threaded so if you use synchronous </w:t>
-      </w:r>
-      <w:proofErr w:type="gramStart"/>
-      <w:r>
-        <w:rPr>
-          <w:sz w:val="24"/>
-          <w:szCs w:val="24"/>
-        </w:rPr>
-        <w:t>code</w:t>
-      </w:r>
-      <w:proofErr w:type="gramEnd"/>
-      <w:r>
-        <w:rPr>
-          <w:sz w:val="24"/>
-          <w:szCs w:val="24"/>
-        </w:rPr>
-        <w:t xml:space="preserve"> it means that any other operation needs to wait for the first one to be finished</w:t>
-      </w:r>
-    </w:p>
-    <w:p>
-      <w:pPr>
-        <w:pStyle w:val="ListParagraph"/>
-        <w:numPr>
-          <w:ilvl w:val="0"/>
-          <w:numId w:val="1"/>
-        </w:numPr>
-        <w:rPr>
-          <w:sz w:val="24"/>
-          <w:szCs w:val="24"/>
-        </w:rPr>
-      </w:pPr>
-      <w:r>
-        <w:rPr>
-          <w:sz w:val="24"/>
-          <w:szCs w:val="24"/>
-        </w:rPr>
-        <w:t>Use Asynchronous functions for executing operations. Using callback function in Node.JS</w:t>
-      </w:r>
-    </w:p>
-    <w:p>
-      <w:pPr>
-        <w:pStyle w:val="ListParagraph"/>
-        <w:numPr>
-          <w:ilvl w:val="0"/>
-          <w:numId w:val="1"/>
-        </w:numPr>
-        <w:rPr>
-          <w:sz w:val="24"/>
-          <w:szCs w:val="24"/>
-        </w:rPr>
-      </w:pPr>
-      <w:r>
-        <w:rPr>
-          <w:sz w:val="24"/>
-          <w:szCs w:val="24"/>
-        </w:rPr>
-        <w:t xml:space="preserve">To avoid callback </w:t>
-      </w:r>
-      <w:proofErr w:type="gramStart"/>
-      <w:r>
-        <w:rPr>
-          <w:sz w:val="24"/>
-          <w:szCs w:val="24"/>
-        </w:rPr>
-        <w:t>hell</w:t>
-      </w:r>
-      <w:proofErr w:type="gramEnd"/>
-      <w:r>
-        <w:rPr>
-          <w:sz w:val="24"/>
-          <w:szCs w:val="24"/>
-        </w:rPr>
-        <w:t xml:space="preserve"> we can use Promises or Async/Await</w:t>
-      </w:r>
-    </w:p>
-    <w:p>
-      <w:pPr>
-        <w:pStyle w:val="ListParagraph"/>
-        <w:numPr>
-          <w:ilvl w:val="0"/>
-          <w:numId w:val="1"/>
-        </w:numPr>
-        <w:rPr>
-          <w:sz w:val="24"/>
-          <w:szCs w:val="24"/>
-        </w:rPr>
-      </w:pPr>
-      <w:r>
-        <w:rPr>
-          <w:sz w:val="24"/>
-          <w:szCs w:val="24"/>
-        </w:rPr>
-        <w:t xml:space="preserve">Dependencies are of two types: regular dependencies where the code depends on the dependency and the dev-dependencies that help the developers with tools and helpers for the </w:t>
-      </w:r>
-      <w:proofErr w:type="gramStart"/>
-      <w:r>
-        <w:rPr>
-          <w:sz w:val="24"/>
-          <w:szCs w:val="24"/>
-        </w:rPr>
-        <w:t>developers(</w:t>
-      </w:r>
-      <w:proofErr w:type="gramEnd"/>
-      <w:r>
-        <w:rPr>
-          <w:sz w:val="24"/>
-          <w:szCs w:val="24"/>
-        </w:rPr>
-        <w:t xml:space="preserve">like webpack, </w:t>
-      </w:r>
-      <w:proofErr w:type="spellStart"/>
-      <w:r>
-        <w:rPr>
-          <w:sz w:val="24"/>
-          <w:szCs w:val="24"/>
-        </w:rPr>
-        <w:t>nodemon</w:t>
-      </w:r>
-      <w:proofErr w:type="spellEnd"/>
-      <w:r>
-        <w:rPr>
-          <w:sz w:val="24"/>
-          <w:szCs w:val="24"/>
-        </w:rPr>
-        <w:t xml:space="preserve"> etc.)</w:t>
-      </w:r>
-      <w:r>
-        <w:rPr>
-          <w:sz w:val="24"/>
-          <w:szCs w:val="24"/>
-        </w:rPr>
-        <w:t xml:space="preserve">. </w:t>
-      </w:r>
-      <w:proofErr w:type="spellStart"/>
-      <w:r>
-        <w:rPr>
-          <w:sz w:val="24"/>
-          <w:szCs w:val="24"/>
-        </w:rPr>
-        <w:t>Nodemon</w:t>
-      </w:r>
-      <w:proofErr w:type="spellEnd"/>
-      <w:r>
-        <w:rPr>
-          <w:sz w:val="24"/>
-          <w:szCs w:val="24"/>
-        </w:rPr>
-        <w:t xml:space="preserve"> is good for listening for the changes and restarting the server for us instead of using “node index.js”.</w:t>
-      </w:r>
-    </w:p>
-    <w:p>
-      <w:pPr>
-        <w:pStyle w:val="ListParagraph"/>
-        <w:numPr>
-          <w:ilvl w:val="0"/>
-          <w:numId w:val="1"/>
-        </w:numPr>
-        <w:rPr>
-          <w:sz w:val="24"/>
-          <w:szCs w:val="24"/>
-        </w:rPr>
-      </w:pPr>
-      <w:r>
-        <w:rPr>
-          <w:sz w:val="24"/>
-          <w:szCs w:val="24"/>
-        </w:rPr>
-        <w:t xml:space="preserve">If we want to use a local script in the </w:t>
-      </w:r>
-      <w:proofErr w:type="gramStart"/>
-      <w:r>
-        <w:rPr>
-          <w:sz w:val="24"/>
-          <w:szCs w:val="24"/>
-        </w:rPr>
-        <w:t>terminal</w:t>
-      </w:r>
-      <w:proofErr w:type="gramEnd"/>
-      <w:r>
-        <w:rPr>
-          <w:sz w:val="24"/>
-          <w:szCs w:val="24"/>
-        </w:rPr>
-        <w:t xml:space="preserve"> we need to declare them into the scripts. We can only use global dependencies directly in the terminal</w:t>
-      </w:r>
-    </w:p>
-    <w:p>
-      <w:pPr>
-        <w:pStyle w:val="ListParagraph"/>
-        <w:numPr>
-          <w:ilvl w:val="0"/>
-          <w:numId w:val="1"/>
-        </w:numPr>
-        <w:rPr>
-          <w:sz w:val="24"/>
-          <w:szCs w:val="24"/>
-        </w:rPr>
-      </w:pPr>
-      <w:r>
-        <w:rPr>
-          <w:sz w:val="24"/>
-          <w:szCs w:val="24"/>
-        </w:rPr>
-        <w:t>What is a “slug”? It is</w:t>
-      </w:r>
-      <w:r>
-        <w:rPr>
-          <w:sz w:val="24"/>
-          <w:szCs w:val="24"/>
-        </w:rPr>
-        <w:t xml:space="preserve"> a</w:t>
-      </w:r>
-      <w:r>
-        <w:rPr>
-          <w:sz w:val="24"/>
-          <w:szCs w:val="24"/>
-        </w:rPr>
-        <w:t xml:space="preserve"> part of a URL that identifies a particular page on a website in an easy-to-read form.</w:t>
-      </w:r>
-      <w:r>
-        <w:rPr>
-          <w:sz w:val="24"/>
-          <w:szCs w:val="24"/>
-        </w:rPr>
-        <w:t xml:space="preserve"> </w:t>
-      </w:r>
-      <w:r>
-        <w:rPr>
-          <w:sz w:val="24"/>
-          <w:szCs w:val="24"/>
-        </w:rPr>
-        <w:t>A slug is the part of the URL that explains the page’s content.  (</w:t>
-      </w:r>
-      <w:proofErr w:type="spellStart"/>
-      <w:proofErr w:type="gramStart"/>
-      <w:r>
-        <w:rPr>
-          <w:sz w:val="24"/>
-          <w:szCs w:val="24"/>
-        </w:rPr>
-        <w:t>slugify</w:t>
-      </w:r>
-      <w:proofErr w:type="spellEnd"/>
-      <w:proofErr w:type="gramEnd"/>
-      <w:r>
-        <w:rPr>
-          <w:sz w:val="24"/>
-          <w:szCs w:val="24"/>
-        </w:rPr>
-        <w:t xml:space="preserve"> used)</w:t>
-      </w:r>
-    </w:p>
-    <w:p>
-      <w:pPr>
-        <w:pStyle w:val="ListParagraph"/>
-        <w:numPr>
-          <w:ilvl w:val="0"/>
-          <w:numId w:val="1"/>
-        </w:numPr>
-        <w:rPr>
-          <w:sz w:val="24"/>
-          <w:szCs w:val="24"/>
-        </w:rPr>
-      </w:pPr>
-      <w:r>
-        <w:rPr>
-          <w:sz w:val="24"/>
-          <w:szCs w:val="24"/>
-        </w:rPr>
-        <w:t xml:space="preserve">Code for dependencies versions. Ex: </w:t>
-      </w:r>
-      <w:r>
-        <w:rPr>
-          <w:sz w:val="24"/>
-          <w:szCs w:val="24"/>
-        </w:rPr>
-        <w:t>*</w:t>
-      </w:r>
-      <w:r>
-        <w:rPr>
-          <w:sz w:val="24"/>
-          <w:szCs w:val="24"/>
-        </w:rPr>
-        <w:t>^</w:t>
-      </w:r>
-      <w:r>
-        <w:rPr>
-          <w:sz w:val="24"/>
-          <w:szCs w:val="24"/>
-        </w:rPr>
-        <w:t>~</w:t>
-      </w:r>
-      <w:r>
-        <w:rPr>
-          <w:sz w:val="24"/>
-          <w:szCs w:val="24"/>
-        </w:rPr>
-        <w:t>1.18.10 (1 is the major version, 18 is the minor version, and the 10 is the patch version)</w:t>
-      </w:r>
-      <w:r>
-        <w:rPr>
-          <w:sz w:val="24"/>
-          <w:szCs w:val="24"/>
-        </w:rPr>
-        <w:t xml:space="preserve">. The “~” stands for only patch </w:t>
-      </w:r>
-      <w:proofErr w:type="gramStart"/>
-      <w:r>
-        <w:rPr>
-          <w:sz w:val="24"/>
-          <w:szCs w:val="24"/>
-        </w:rPr>
-        <w:t>releases(</w:t>
-      </w:r>
-      <w:proofErr w:type="gramEnd"/>
-      <w:r>
-        <w:rPr>
-          <w:sz w:val="24"/>
-          <w:szCs w:val="24"/>
-        </w:rPr>
-        <w:t>which is safer</w:t>
-      </w:r>
-      <w:r>
-        <w:rPr>
-          <w:sz w:val="24"/>
-          <w:szCs w:val="24"/>
-        </w:rPr>
-        <w:t>)</w:t>
-      </w:r>
-      <w:r>
-        <w:rPr>
-          <w:sz w:val="24"/>
-          <w:szCs w:val="24"/>
-        </w:rPr>
-        <w:t>, the “^” is for all the patch and minor releases</w:t>
-      </w:r>
-      <w:r>
-        <w:rPr>
-          <w:sz w:val="24"/>
-          <w:szCs w:val="24"/>
-        </w:rPr>
-        <w:t>. There is also an option to update to all version using “*”</w:t>
-      </w:r>
-    </w:p>
-    <w:p>
-      <w:pPr>
-        <w:pStyle w:val="ListParagraph"/>
-        <w:numPr>
-          <w:ilvl w:val="0"/>
-          <w:numId w:val="1"/>
-        </w:numPr>
-        <w:rPr>
-          <w:sz w:val="24"/>
-          <w:szCs w:val="24"/>
-        </w:rPr>
-      </w:pPr>
-      <w:r>
-        <w:rPr>
-          <w:sz w:val="24"/>
-          <w:szCs w:val="24"/>
-        </w:rPr>
-        <w:t xml:space="preserve">Util </w:t>
-      </w:r>
-      <w:proofErr w:type="gramStart"/>
-      <w:r>
-        <w:rPr>
-          <w:sz w:val="24"/>
-          <w:szCs w:val="24"/>
-        </w:rPr>
-        <w:t>commands :</w:t>
-      </w:r>
-      <w:proofErr w:type="gramEnd"/>
-      <w:r>
-        <w:rPr>
-          <w:sz w:val="24"/>
-          <w:szCs w:val="24"/>
-        </w:rPr>
-        <w:t xml:space="preserve"> </w:t>
-      </w:r>
-      <w:proofErr w:type="spellStart"/>
-      <w:r>
-        <w:rPr>
-          <w:sz w:val="24"/>
-          <w:szCs w:val="24"/>
-        </w:rPr>
-        <w:t>npm</w:t>
-      </w:r>
-      <w:proofErr w:type="spellEnd"/>
-      <w:r>
-        <w:rPr>
-          <w:sz w:val="24"/>
-          <w:szCs w:val="24"/>
-        </w:rPr>
-        <w:t xml:space="preserve"> outdated</w:t>
-      </w:r>
-      <w:r>
-        <w:rPr>
-          <w:sz w:val="24"/>
-          <w:szCs w:val="24"/>
-        </w:rPr>
-        <w:t xml:space="preserve">, </w:t>
-      </w:r>
-      <w:proofErr w:type="spellStart"/>
-      <w:r>
-        <w:rPr>
-          <w:sz w:val="24"/>
-          <w:szCs w:val="24"/>
-        </w:rPr>
-        <w:t>npm</w:t>
-      </w:r>
-      <w:proofErr w:type="spellEnd"/>
-      <w:r>
-        <w:rPr>
-          <w:sz w:val="24"/>
-          <w:szCs w:val="24"/>
-        </w:rPr>
-        <w:t xml:space="preserve"> update(that doesn’t work</w:t>
-      </w:r>
-      <w:r>
-        <w:rPr>
-          <w:sz w:val="24"/>
-          <w:szCs w:val="24"/>
-        </w:rPr>
-        <w:t xml:space="preserve"> updating the </w:t>
-      </w:r>
-      <w:proofErr w:type="spellStart"/>
-      <w:r>
-        <w:rPr>
-          <w:sz w:val="24"/>
-          <w:szCs w:val="24"/>
-        </w:rPr>
-        <w:t>package.json</w:t>
-      </w:r>
-      <w:proofErr w:type="spellEnd"/>
-      <w:r>
-        <w:rPr>
-          <w:sz w:val="24"/>
-          <w:szCs w:val="24"/>
-        </w:rPr>
-        <w:t xml:space="preserve">, but package-lock is working </w:t>
-      </w:r>
-      <w:r>
-        <w:rPr>
-          <w:sz w:val="24"/>
-          <w:szCs w:val="24"/>
-        </w:rPr>
-        <w:t xml:space="preserve">in </w:t>
-      </w:r>
-      <w:proofErr w:type="spellStart"/>
-      <w:r>
-        <w:rPr>
-          <w:sz w:val="24"/>
-          <w:szCs w:val="24"/>
-        </w:rPr>
-        <w:t>npm</w:t>
-      </w:r>
-      <w:proofErr w:type="spellEnd"/>
-      <w:r>
-        <w:rPr>
-          <w:sz w:val="24"/>
-          <w:szCs w:val="24"/>
-        </w:rPr>
-        <w:t xml:space="preserve"> 6+), </w:t>
-      </w:r>
-      <w:proofErr w:type="spellStart"/>
-      <w:r>
-        <w:rPr>
-          <w:sz w:val="24"/>
-          <w:szCs w:val="24"/>
-        </w:rPr>
-        <w:t>npm</w:t>
-      </w:r>
-      <w:proofErr w:type="spellEnd"/>
-      <w:r>
-        <w:rPr>
-          <w:sz w:val="24"/>
-          <w:szCs w:val="24"/>
-        </w:rPr>
-        <w:t xml:space="preserve"> I </w:t>
-      </w:r>
-      <w:proofErr w:type="spellStart"/>
-      <w:r>
-        <w:rPr>
-          <w:sz w:val="24"/>
-          <w:szCs w:val="24"/>
-        </w:rPr>
-        <w:t>package@version</w:t>
-      </w:r>
-      <w:proofErr w:type="spellEnd"/>
-      <w:r>
-        <w:rPr>
-          <w:sz w:val="24"/>
-          <w:szCs w:val="24"/>
-        </w:rPr>
-        <w:t xml:space="preserve">, </w:t>
-      </w:r>
-      <w:proofErr w:type="spellStart"/>
-      <w:r>
-        <w:rPr>
-          <w:sz w:val="24"/>
-          <w:szCs w:val="24"/>
-        </w:rPr>
-        <w:t>npm</w:t>
-      </w:r>
-      <w:proofErr w:type="spellEnd"/>
-      <w:r>
-        <w:rPr>
-          <w:sz w:val="24"/>
-          <w:szCs w:val="24"/>
-        </w:rPr>
-        <w:t xml:space="preserve"> update &lt;</w:t>
-      </w:r>
-      <w:proofErr w:type="spellStart"/>
-      <w:r>
-        <w:rPr>
-          <w:sz w:val="24"/>
-          <w:szCs w:val="24"/>
-        </w:rPr>
-        <w:t>packageName</w:t>
-      </w:r>
-      <w:proofErr w:type="spellEnd"/>
-      <w:r>
-        <w:rPr>
-          <w:sz w:val="24"/>
-          <w:szCs w:val="24"/>
-        </w:rPr>
-        <w:t>&gt;</w:t>
-      </w:r>
-      <w:r>
-        <w:rPr>
-          <w:sz w:val="24"/>
-          <w:szCs w:val="24"/>
-        </w:rPr>
-        <w:t xml:space="preserve">, </w:t>
-      </w:r>
-      <w:proofErr w:type="spellStart"/>
-      <w:r>
-        <w:rPr>
-          <w:sz w:val="24"/>
-          <w:szCs w:val="24"/>
-        </w:rPr>
-        <w:t>npm</w:t>
-      </w:r>
-      <w:proofErr w:type="spellEnd"/>
-      <w:r>
-        <w:rPr>
-          <w:sz w:val="24"/>
-          <w:szCs w:val="24"/>
-        </w:rPr>
-        <w:t xml:space="preserve"> -rm -r </w:t>
-      </w:r>
-      <w:proofErr w:type="spellStart"/>
-      <w:r>
-        <w:rPr>
-          <w:sz w:val="24"/>
-          <w:szCs w:val="24"/>
-        </w:rPr>
-        <w:t>node_modules</w:t>
-      </w:r>
-      <w:proofErr w:type="spellEnd"/>
-      <w:r>
-        <w:rPr>
-          <w:sz w:val="24"/>
-          <w:szCs w:val="24"/>
-        </w:rPr>
-        <w:t xml:space="preserve">, </w:t>
-      </w:r>
-      <w:proofErr w:type="spellStart"/>
-      <w:r>
-        <w:rPr>
-          <w:sz w:val="24"/>
-          <w:szCs w:val="24"/>
-        </w:rPr>
-        <w:t>npm</w:t>
-      </w:r>
-      <w:proofErr w:type="spellEnd"/>
-      <w:r>
-        <w:rPr>
-          <w:sz w:val="24"/>
-          <w:szCs w:val="24"/>
-        </w:rPr>
-        <w:t xml:space="preserve"> uninstall &lt;</w:t>
-      </w:r>
-      <w:proofErr w:type="spellStart"/>
-      <w:r>
-        <w:rPr>
-          <w:sz w:val="24"/>
-          <w:szCs w:val="24"/>
-        </w:rPr>
-        <w:t>packageName</w:t>
-      </w:r>
-      <w:proofErr w:type="spellEnd"/>
-      <w:r>
-        <w:rPr>
-          <w:sz w:val="24"/>
-          <w:szCs w:val="24"/>
-        </w:rPr>
-        <w:t>&gt;</w:t>
-      </w:r>
-      <w:r>
-        <w:rPr>
-          <w:sz w:val="24"/>
-          <w:szCs w:val="24"/>
-        </w:rPr>
-        <w:t xml:space="preserve">, </w:t>
-      </w:r>
-      <w:proofErr w:type="spellStart"/>
-      <w:r>
-        <w:rPr>
-          <w:sz w:val="24"/>
-          <w:szCs w:val="24"/>
-        </w:rPr>
-        <w:t>npm</w:t>
-      </w:r>
-      <w:proofErr w:type="spellEnd"/>
-      <w:r>
-        <w:rPr>
-          <w:sz w:val="24"/>
-          <w:szCs w:val="24"/>
-        </w:rPr>
-        <w:t xml:space="preserve"> install</w:t>
+        <w:t>Util commands : npm outdated</w:t>
+      </w:r>
+      <w:r>
+        <w:rPr>
+          <w:sz w:val="24"/>
+          <w:szCs w:val="24"/>
+        </w:rPr>
+        <w:t>, npm update(that doesn’t work</w:t>
+      </w:r>
+      <w:r>
+        <w:rPr>
+          <w:sz w:val="24"/>
+          <w:szCs w:val="24"/>
+        </w:rPr>
+        <w:t xml:space="preserve"> updating the package.json, but package-lock is working </w:t>
+      </w:r>
+      <w:r>
+        <w:rPr>
+          <w:sz w:val="24"/>
+          <w:szCs w:val="24"/>
+        </w:rPr>
+        <w:t>in npm 6+), npm I package@version, npm update &lt;packageName&gt;</w:t>
+      </w:r>
+      <w:r>
+        <w:rPr>
+          <w:sz w:val="24"/>
+          <w:szCs w:val="24"/>
+        </w:rPr>
+        <w:t>, npm -rm -r node_modules, npm uninstall &lt;packageName&gt;</w:t>
+      </w:r>
+      <w:r>
+        <w:rPr>
+          <w:sz w:val="24"/>
+          <w:szCs w:val="24"/>
+        </w:rPr>
+        <w:t>, npm install</w:t>
       </w:r>
     </w:p>
     <w:p>
@@ -1304,23 +834,7 @@
           <w:sz w:val="24"/>
           <w:szCs w:val="24"/>
         </w:rPr>
-        <w:t xml:space="preserve">Dynamic vs </w:t>
-      </w:r>
-      <w:proofErr w:type="spellStart"/>
-      <w:r>
-        <w:rPr>
-          <w:sz w:val="24"/>
-          <w:szCs w:val="24"/>
-        </w:rPr>
-        <w:t>Api</w:t>
-      </w:r>
-      <w:proofErr w:type="spellEnd"/>
-      <w:r>
-        <w:rPr>
-          <w:sz w:val="24"/>
-          <w:szCs w:val="24"/>
-        </w:rPr>
-        <w:t>-powered websites</w:t>
+        <w:t>Dynamic vs Api-powered websites</w:t>
       </w:r>
     </w:p>
     <w:p>
@@ -1404,25 +918,7 @@
           <w:sz w:val="24"/>
           <w:szCs w:val="24"/>
         </w:rPr>
-        <w:t xml:space="preserve">Dynamic websites are computing the data on the </w:t>
-      </w:r>
-      <w:proofErr w:type="spellStart"/>
-      <w:proofErr w:type="gramStart"/>
-      <w:r>
-        <w:rPr>
-          <w:sz w:val="24"/>
-          <w:szCs w:val="24"/>
-        </w:rPr>
-        <w:t>serverside</w:t>
-      </w:r>
-      <w:proofErr w:type="spellEnd"/>
-      <w:proofErr w:type="gramEnd"/>
-      <w:r>
-        <w:rPr>
-          <w:sz w:val="24"/>
-          <w:szCs w:val="24"/>
-        </w:rPr>
-        <w:t xml:space="preserve"> and the website is build there </w:t>
+        <w:t xml:space="preserve">Dynamic websites are computing the data on the serverside and the website is build there </w:t>
       </w:r>
       <w:r>
         <w:rPr>
@@ -1450,39 +946,7 @@
           <w:sz w:val="24"/>
           <w:szCs w:val="24"/>
         </w:rPr>
-        <w:t xml:space="preserve"> The </w:t>
-      </w:r>
-      <w:proofErr w:type="spellStart"/>
-      <w:r>
-        <w:rPr>
-          <w:sz w:val="24"/>
-          <w:szCs w:val="24"/>
-        </w:rPr>
-        <w:t>Api</w:t>
-      </w:r>
-      <w:proofErr w:type="spellEnd"/>
-      <w:r>
-        <w:rPr>
-          <w:sz w:val="24"/>
-          <w:szCs w:val="24"/>
-        </w:rPr>
-        <w:t xml:space="preserve"> powered website is getting the data from a </w:t>
-      </w:r>
-      <w:proofErr w:type="gramStart"/>
-      <w:r>
-        <w:rPr>
-          <w:sz w:val="24"/>
-          <w:szCs w:val="24"/>
-        </w:rPr>
-        <w:t>database, and</w:t>
-      </w:r>
-      <w:proofErr w:type="gramEnd"/>
-      <w:r>
-        <w:rPr>
-          <w:sz w:val="24"/>
-          <w:szCs w:val="24"/>
-        </w:rPr>
-        <w:t xml:space="preserve"> expose it to the frontend through JSON and the browser gets the data </w:t>
+        <w:t xml:space="preserve"> The Api powered website is getting the data from a database, and expose it to the frontend through JSON and the browser gets the data </w:t>
       </w:r>
       <w:r>
         <w:rPr>
@@ -1512,21 +976,12 @@
           <w:szCs w:val="24"/>
         </w:rPr>
       </w:pPr>
-      <w:proofErr w:type="spellStart"/>
-      <w:r>
-        <w:rPr>
-          <w:sz w:val="24"/>
-          <w:szCs w:val="24"/>
-        </w:rPr>
-        <w:t>Api</w:t>
-      </w:r>
-      <w:proofErr w:type="spellEnd"/>
-      <w:r>
-        <w:rPr>
-          <w:sz w:val="24"/>
-          <w:szCs w:val="24"/>
-        </w:rPr>
-        <w:t xml:space="preserve"> severs </w:t>
+      <w:r>
+        <w:rPr>
+          <w:sz w:val="24"/>
+          <w:szCs w:val="24"/>
+        </w:rPr>
+        <w:t xml:space="preserve">Api severs </w:t>
       </w:r>
       <w:r>
         <w:rPr>
@@ -1596,6 +1051,630 @@
           <w:szCs w:val="24"/>
         </w:rPr>
       </w:pPr>
+      <w:r>
+        <w:rPr>
+          <w:sz w:val="24"/>
+          <w:szCs w:val="24"/>
+        </w:rPr>
+        <w:t xml:space="preserve">Node is a JS runtime which uses “V8” dependency powered by google to translate the JavaScript into machine code. But is not done alone, it needs also “libuv” open source library with a strong focus on asynchronous I/O. This layer give V8 the capacity to access the underling operation system with the files system, networking etc. The libuv implements two important features: The even loop(executing tasks and network I/O) and the Thread pool(for heavy work: file compression , file access). Libuv is written in </w:t>
+      </w:r>
+      <w:r>
+        <w:rPr>
+          <w:sz w:val="24"/>
+          <w:szCs w:val="24"/>
+        </w:rPr>
+        <w:lastRenderedPageBreak/>
+        <w:t>C++ and the V8 is written in JS with C++</w:t>
+      </w:r>
+      <w:r>
+        <w:rPr>
+          <w:sz w:val="24"/>
+          <w:szCs w:val="24"/>
+        </w:rPr>
+        <w:t>.</w:t>
+      </w:r>
+      <w:r>
+        <w:rPr>
+          <w:noProof/>
+          <w:sz w:val="24"/>
+          <w:szCs w:val="24"/>
+        </w:rPr>
+        <w:drawing>
+          <wp:inline distT="0" distB="0" distL="0" distR="0" wp14:anchorId="53D439B3" wp14:editId="5DD8657A">
+            <wp:extent cx="5939790" cy="3133090"/>
+            <wp:effectExtent l="0" t="0" r="3810" b="0"/>
+            <wp:docPr id="12" name="Picture 12"/>
+            <wp:cNvGraphicFramePr>
+              <a:graphicFrameLocks xmlns:a="http://schemas.openxmlformats.org/drawingml/2006/main" noChangeAspect="1"/>
+            </wp:cNvGraphicFramePr>
+            <a:graphic xmlns:a="http://schemas.openxmlformats.org/drawingml/2006/main">
+              <a:graphicData uri="http://schemas.openxmlformats.org/drawingml/2006/picture">
+                <pic:pic xmlns:pic="http://schemas.openxmlformats.org/drawingml/2006/picture">
+                  <pic:nvPicPr>
+                    <pic:cNvPr id="0" name="Picture 12"/>
+                    <pic:cNvPicPr>
+                      <a:picLocks noChangeAspect="1" noChangeArrowheads="1"/>
+                    </pic:cNvPicPr>
+                  </pic:nvPicPr>
+                  <pic:blipFill>
+                    <a:blip r:embed="rId10">
+                      <a:extLst>
+                        <a:ext uri="{28A0092B-C50C-407E-A947-70E740481C1C}">
+                          <a14:useLocalDpi xmlns:a14="http://schemas.microsoft.com/office/drawing/2010/main" val="0"/>
+                        </a:ext>
+                      </a:extLst>
+                    </a:blip>
+                    <a:srcRect/>
+                    <a:stretch>
+                      <a:fillRect/>
+                    </a:stretch>
+                  </pic:blipFill>
+                  <pic:spPr bwMode="auto">
+                    <a:xfrm>
+                      <a:off x="0" y="0"/>
+                      <a:ext cx="5939790" cy="3133090"/>
+                    </a:xfrm>
+                    <a:prstGeom prst="rect">
+                      <a:avLst/>
+                    </a:prstGeom>
+                    <a:noFill/>
+                    <a:ln>
+                      <a:noFill/>
+                    </a:ln>
+                  </pic:spPr>
+                </pic:pic>
+              </a:graphicData>
+            </a:graphic>
+          </wp:inline>
+        </w:drawing>
+      </w:r>
+    </w:p>
+    <w:p>
+      <w:pPr>
+        <w:pStyle w:val="ListParagraph"/>
+        <w:numPr>
+          <w:ilvl w:val="0"/>
+          <w:numId w:val="1"/>
+        </w:numPr>
+        <w:rPr>
+          <w:sz w:val="24"/>
+          <w:szCs w:val="24"/>
+        </w:rPr>
+      </w:pPr>
+      <w:r>
+        <w:rPr>
+          <w:sz w:val="24"/>
+          <w:szCs w:val="24"/>
+        </w:rPr>
+        <w:t>The node js is having a single process with a single thread. You need to be careful to not block the thread. When the work is to much to the even loop it handles tasks for the thread pool</w:t>
+      </w:r>
+      <w:r>
+        <w:rPr>
+          <w:noProof/>
+          <w:sz w:val="24"/>
+          <w:szCs w:val="24"/>
+        </w:rPr>
+        <w:drawing>
+          <wp:inline distT="0" distB="0" distL="0" distR="0" wp14:anchorId="3E69E5DB" wp14:editId="68FCF4F6">
+            <wp:extent cx="5931535" cy="3347720"/>
+            <wp:effectExtent l="0" t="0" r="0" b="5080"/>
+            <wp:docPr id="13" name="Picture 13"/>
+            <wp:cNvGraphicFramePr>
+              <a:graphicFrameLocks xmlns:a="http://schemas.openxmlformats.org/drawingml/2006/main" noChangeAspect="1"/>
+            </wp:cNvGraphicFramePr>
+            <a:graphic xmlns:a="http://schemas.openxmlformats.org/drawingml/2006/main">
+              <a:graphicData uri="http://schemas.openxmlformats.org/drawingml/2006/picture">
+                <pic:pic xmlns:pic="http://schemas.openxmlformats.org/drawingml/2006/picture">
+                  <pic:nvPicPr>
+                    <pic:cNvPr id="0" name="Picture 13"/>
+                    <pic:cNvPicPr>
+                      <a:picLocks noChangeAspect="1" noChangeArrowheads="1"/>
+                    </pic:cNvPicPr>
+                  </pic:nvPicPr>
+                  <pic:blipFill>
+                    <a:blip r:embed="rId11">
+                      <a:extLst>
+                        <a:ext uri="{28A0092B-C50C-407E-A947-70E740481C1C}">
+                          <a14:useLocalDpi xmlns:a14="http://schemas.microsoft.com/office/drawing/2010/main" val="0"/>
+                        </a:ext>
+                      </a:extLst>
+                    </a:blip>
+                    <a:srcRect/>
+                    <a:stretch>
+                      <a:fillRect/>
+                    </a:stretch>
+                  </pic:blipFill>
+                  <pic:spPr bwMode="auto">
+                    <a:xfrm>
+                      <a:off x="0" y="0"/>
+                      <a:ext cx="5931535" cy="3347720"/>
+                    </a:xfrm>
+                    <a:prstGeom prst="rect">
+                      <a:avLst/>
+                    </a:prstGeom>
+                    <a:noFill/>
+                    <a:ln>
+                      <a:noFill/>
+                    </a:ln>
+                  </pic:spPr>
+                </pic:pic>
+              </a:graphicData>
+            </a:graphic>
+          </wp:inline>
+        </w:drawing>
+      </w:r>
+    </w:p>
+    <w:p>
+      <w:pPr>
+        <w:pStyle w:val="ListParagraph"/>
+        <w:numPr>
+          <w:ilvl w:val="0"/>
+          <w:numId w:val="1"/>
+        </w:numPr>
+        <w:rPr>
+          <w:sz w:val="24"/>
+          <w:szCs w:val="24"/>
+        </w:rPr>
+      </w:pPr>
+      <w:r>
+        <w:rPr>
+          <w:sz w:val="24"/>
+          <w:szCs w:val="24"/>
+        </w:rPr>
+        <w:t xml:space="preserve"> The thread pool takes care of the heavy work: </w:t>
+      </w:r>
+    </w:p>
+    <w:p>
+      <w:pPr>
+        <w:pStyle w:val="ListParagraph"/>
+        <w:numPr>
+          <w:ilvl w:val="1"/>
+          <w:numId w:val="1"/>
+        </w:numPr>
+        <w:rPr>
+          <w:sz w:val="24"/>
+          <w:szCs w:val="24"/>
+        </w:rPr>
+      </w:pPr>
+      <w:r>
+        <w:rPr>
+          <w:sz w:val="24"/>
+          <w:szCs w:val="24"/>
+        </w:rPr>
+        <w:t>has 4 aditional threads(or can be setted more)</w:t>
+      </w:r>
+    </w:p>
+    <w:p>
+      <w:pPr>
+        <w:pStyle w:val="ListParagraph"/>
+        <w:numPr>
+          <w:ilvl w:val="1"/>
+          <w:numId w:val="1"/>
+        </w:numPr>
+        <w:rPr>
+          <w:sz w:val="24"/>
+          <w:szCs w:val="24"/>
+        </w:rPr>
+      </w:pPr>
+      <w:r>
+        <w:rPr>
+          <w:sz w:val="24"/>
+          <w:szCs w:val="24"/>
+        </w:rPr>
+        <w:t>Offload work from the even loop</w:t>
+      </w:r>
+    </w:p>
+    <w:p>
+      <w:pPr>
+        <w:pStyle w:val="ListParagraph"/>
+        <w:numPr>
+          <w:ilvl w:val="1"/>
+          <w:numId w:val="1"/>
+        </w:numPr>
+        <w:rPr>
+          <w:sz w:val="24"/>
+          <w:szCs w:val="24"/>
+        </w:rPr>
+      </w:pPr>
+      <w:r>
+        <w:rPr>
+          <w:sz w:val="24"/>
+          <w:szCs w:val="24"/>
+        </w:rPr>
+        <w:lastRenderedPageBreak/>
+        <w:t>Handle heavy(“expensive”) tasks like: file system APIs, Cryptography, Compression, DNS lookups(matching the server domain with an address)</w:t>
+      </w:r>
+    </w:p>
+    <w:p>
+      <w:pPr>
+        <w:pStyle w:val="ListParagraph"/>
+        <w:numPr>
+          <w:ilvl w:val="0"/>
+          <w:numId w:val="1"/>
+        </w:numPr>
+        <w:rPr>
+          <w:sz w:val="24"/>
+          <w:szCs w:val="24"/>
+        </w:rPr>
+      </w:pPr>
+      <w:r>
+        <w:rPr>
+          <w:sz w:val="24"/>
+          <w:szCs w:val="24"/>
+        </w:rPr>
+        <w:t>Even loop is the heart of the node architecture:</w:t>
+      </w:r>
+    </w:p>
+    <w:p>
+      <w:pPr>
+        <w:pStyle w:val="ListParagraph"/>
+        <w:numPr>
+          <w:ilvl w:val="1"/>
+          <w:numId w:val="1"/>
+        </w:numPr>
+        <w:rPr>
+          <w:sz w:val="24"/>
+          <w:szCs w:val="24"/>
+        </w:rPr>
+      </w:pPr>
+      <w:r>
+        <w:rPr>
+          <w:sz w:val="24"/>
+          <w:szCs w:val="24"/>
+        </w:rPr>
+        <w:t>All the application code that is inside callback functions(non-top-top-level code)</w:t>
+      </w:r>
+    </w:p>
+    <w:p>
+      <w:pPr>
+        <w:pStyle w:val="ListParagraph"/>
+        <w:numPr>
+          <w:ilvl w:val="1"/>
+          <w:numId w:val="1"/>
+        </w:numPr>
+        <w:rPr>
+          <w:sz w:val="24"/>
+          <w:szCs w:val="24"/>
+        </w:rPr>
+      </w:pPr>
+      <w:r>
+        <w:rPr>
+          <w:sz w:val="24"/>
+          <w:szCs w:val="24"/>
+        </w:rPr>
+        <w:t>Node.js is build around callback functions</w:t>
+      </w:r>
+    </w:p>
+    <w:p>
+      <w:pPr>
+        <w:pStyle w:val="ListParagraph"/>
+        <w:numPr>
+          <w:ilvl w:val="1"/>
+          <w:numId w:val="1"/>
+        </w:numPr>
+        <w:rPr>
+          <w:sz w:val="24"/>
+          <w:szCs w:val="24"/>
+        </w:rPr>
+      </w:pPr>
+      <w:r>
+        <w:rPr>
+          <w:sz w:val="24"/>
+          <w:szCs w:val="24"/>
+        </w:rPr>
+        <w:t>Even-driven architecture: -events are emitted; -event loops picks them up; - callbacks are called</w:t>
+      </w:r>
+    </w:p>
+    <w:p>
+      <w:pPr>
+        <w:pStyle w:val="ListParagraph"/>
+        <w:numPr>
+          <w:ilvl w:val="1"/>
+          <w:numId w:val="1"/>
+        </w:numPr>
+        <w:rPr>
+          <w:sz w:val="24"/>
+          <w:szCs w:val="24"/>
+        </w:rPr>
+      </w:pPr>
+      <w:r>
+        <w:rPr>
+          <w:sz w:val="24"/>
+          <w:szCs w:val="24"/>
+        </w:rPr>
+        <w:t>Even loop does the orchestration</w:t>
+      </w:r>
+      <w:r>
+        <w:rPr>
+          <w:noProof/>
+          <w:sz w:val="24"/>
+          <w:szCs w:val="24"/>
+        </w:rPr>
+        <w:drawing>
+          <wp:inline distT="0" distB="0" distL="0" distR="0" wp14:anchorId="3CA4C292" wp14:editId="41119A08">
+            <wp:extent cx="5931535" cy="3267710"/>
+            <wp:effectExtent l="0" t="0" r="0" b="8890"/>
+            <wp:docPr id="14" name="Picture 14"/>
+            <wp:cNvGraphicFramePr>
+              <a:graphicFrameLocks xmlns:a="http://schemas.openxmlformats.org/drawingml/2006/main" noChangeAspect="1"/>
+            </wp:cNvGraphicFramePr>
+            <a:graphic xmlns:a="http://schemas.openxmlformats.org/drawingml/2006/main">
+              <a:graphicData uri="http://schemas.openxmlformats.org/drawingml/2006/picture">
+                <pic:pic xmlns:pic="http://schemas.openxmlformats.org/drawingml/2006/picture">
+                  <pic:nvPicPr>
+                    <pic:cNvPr id="0" name="Picture 14"/>
+                    <pic:cNvPicPr>
+                      <a:picLocks noChangeAspect="1" noChangeArrowheads="1"/>
+                    </pic:cNvPicPr>
+                  </pic:nvPicPr>
+                  <pic:blipFill>
+                    <a:blip r:embed="rId12">
+                      <a:extLst>
+                        <a:ext uri="{28A0092B-C50C-407E-A947-70E740481C1C}">
+                          <a14:useLocalDpi xmlns:a14="http://schemas.microsoft.com/office/drawing/2010/main" val="0"/>
+                        </a:ext>
+                      </a:extLst>
+                    </a:blip>
+                    <a:srcRect/>
+                    <a:stretch>
+                      <a:fillRect/>
+                    </a:stretch>
+                  </pic:blipFill>
+                  <pic:spPr bwMode="auto">
+                    <a:xfrm>
+                      <a:off x="0" y="0"/>
+                      <a:ext cx="5931535" cy="3267710"/>
+                    </a:xfrm>
+                    <a:prstGeom prst="rect">
+                      <a:avLst/>
+                    </a:prstGeom>
+                    <a:noFill/>
+                    <a:ln>
+                      <a:noFill/>
+                    </a:ln>
+                  </pic:spPr>
+                </pic:pic>
+              </a:graphicData>
+            </a:graphic>
+          </wp:inline>
+        </w:drawing>
+      </w:r>
+    </w:p>
+    <w:p>
+      <w:pPr>
+        <w:pStyle w:val="ListParagraph"/>
+        <w:numPr>
+          <w:ilvl w:val="0"/>
+          <w:numId w:val="1"/>
+        </w:numPr>
+        <w:rPr>
+          <w:sz w:val="24"/>
+          <w:szCs w:val="24"/>
+        </w:rPr>
+      </w:pPr>
+      <w:r>
+        <w:rPr>
+          <w:sz w:val="24"/>
+          <w:szCs w:val="24"/>
+        </w:rPr>
+        <w:t>Event loop has 4 phases. It needs to clear the callbacks from each phase to advance to the next phase. The first phase is the Expired timer callbacks that is handling some expire timers like setTimeout function. After the callback queue is finished than it advances to the next phase: I/O polling and callbacks(networking and file accessing-read, write). Next phase is a setImmediate callbacks to be called after the I/O polling phase is finished. And the last phase is the Close callbacks that is called if the web server is down. Other phases : - Process.nexttick()queue and Other microtasks queue( resolved promises). (this phases are executed when any main phases is finished, high priority)</w:t>
+      </w:r>
+    </w:p>
+    <w:p>
+      <w:pPr>
+        <w:pStyle w:val="ListParagraph"/>
+        <w:numPr>
+          <w:ilvl w:val="0"/>
+          <w:numId w:val="1"/>
+        </w:numPr>
+        <w:rPr>
+          <w:sz w:val="24"/>
+          <w:szCs w:val="24"/>
+        </w:rPr>
+      </w:pPr>
+      <w:r>
+        <w:rPr>
+          <w:sz w:val="24"/>
+          <w:szCs w:val="24"/>
+        </w:rPr>
+        <w:lastRenderedPageBreak/>
+        <w:t>The even loop is running if any I/O timers is working like when the file is read or written, or the the networking I/O like listening to a request</w:t>
+      </w:r>
+      <w:r>
+        <w:rPr>
+          <w:noProof/>
+          <w:sz w:val="24"/>
+          <w:szCs w:val="24"/>
+        </w:rPr>
+        <w:drawing>
+          <wp:inline distT="0" distB="0" distL="0" distR="0" wp14:anchorId="377CD678" wp14:editId="3E9DB20A">
+            <wp:extent cx="5939790" cy="3283585"/>
+            <wp:effectExtent l="0" t="0" r="3810" b="0"/>
+            <wp:docPr id="15" name="Picture 15"/>
+            <wp:cNvGraphicFramePr>
+              <a:graphicFrameLocks xmlns:a="http://schemas.openxmlformats.org/drawingml/2006/main" noChangeAspect="1"/>
+            </wp:cNvGraphicFramePr>
+            <a:graphic xmlns:a="http://schemas.openxmlformats.org/drawingml/2006/main">
+              <a:graphicData uri="http://schemas.openxmlformats.org/drawingml/2006/picture">
+                <pic:pic xmlns:pic="http://schemas.openxmlformats.org/drawingml/2006/picture">
+                  <pic:nvPicPr>
+                    <pic:cNvPr id="0" name="Picture 15"/>
+                    <pic:cNvPicPr>
+                      <a:picLocks noChangeAspect="1" noChangeArrowheads="1"/>
+                    </pic:cNvPicPr>
+                  </pic:nvPicPr>
+                  <pic:blipFill>
+                    <a:blip r:embed="rId13">
+                      <a:extLst>
+                        <a:ext uri="{28A0092B-C50C-407E-A947-70E740481C1C}">
+                          <a14:useLocalDpi xmlns:a14="http://schemas.microsoft.com/office/drawing/2010/main" val="0"/>
+                        </a:ext>
+                      </a:extLst>
+                    </a:blip>
+                    <a:srcRect/>
+                    <a:stretch>
+                      <a:fillRect/>
+                    </a:stretch>
+                  </pic:blipFill>
+                  <pic:spPr bwMode="auto">
+                    <a:xfrm>
+                      <a:off x="0" y="0"/>
+                      <a:ext cx="5939790" cy="3283585"/>
+                    </a:xfrm>
+                    <a:prstGeom prst="rect">
+                      <a:avLst/>
+                    </a:prstGeom>
+                    <a:noFill/>
+                    <a:ln>
+                      <a:noFill/>
+                    </a:ln>
+                  </pic:spPr>
+                </pic:pic>
+              </a:graphicData>
+            </a:graphic>
+          </wp:inline>
+        </w:drawing>
+      </w:r>
+    </w:p>
+    <w:p>
+      <w:pPr>
+        <w:pStyle w:val="ListParagraph"/>
+        <w:numPr>
+          <w:ilvl w:val="0"/>
+          <w:numId w:val="1"/>
+        </w:numPr>
+        <w:rPr>
+          <w:sz w:val="24"/>
+          <w:szCs w:val="24"/>
+        </w:rPr>
+      </w:pPr>
+      <w:r>
+        <w:rPr>
+          <w:sz w:val="24"/>
+          <w:szCs w:val="24"/>
+        </w:rPr>
+        <w:t>The event loop is what is powering the asynchronous design and makes node.js possible. Ways of NOT BLOCKING it:</w:t>
+      </w:r>
+    </w:p>
+    <w:p>
+      <w:pPr>
+        <w:pStyle w:val="ListParagraph"/>
+        <w:numPr>
+          <w:ilvl w:val="1"/>
+          <w:numId w:val="1"/>
+        </w:numPr>
+        <w:rPr>
+          <w:sz w:val="24"/>
+          <w:szCs w:val="24"/>
+        </w:rPr>
+      </w:pPr>
+      <w:r>
+        <w:rPr>
+          <w:sz w:val="24"/>
+          <w:szCs w:val="24"/>
+        </w:rPr>
+        <w:t>Don’t use sync versions of functions in fs, crypto and zlib modules in your callback functions</w:t>
+      </w:r>
+    </w:p>
+    <w:p>
+      <w:pPr>
+        <w:pStyle w:val="ListParagraph"/>
+        <w:numPr>
+          <w:ilvl w:val="1"/>
+          <w:numId w:val="1"/>
+        </w:numPr>
+        <w:rPr>
+          <w:sz w:val="24"/>
+          <w:szCs w:val="24"/>
+        </w:rPr>
+      </w:pPr>
+      <w:r>
+        <w:rPr>
+          <w:sz w:val="24"/>
+          <w:szCs w:val="24"/>
+        </w:rPr>
+        <w:t>Don’t perform complex calculation (loops inside loops)</w:t>
+      </w:r>
+    </w:p>
+    <w:p>
+      <w:pPr>
+        <w:pStyle w:val="ListParagraph"/>
+        <w:numPr>
+          <w:ilvl w:val="1"/>
+          <w:numId w:val="1"/>
+        </w:numPr>
+        <w:rPr>
+          <w:sz w:val="24"/>
+          <w:szCs w:val="24"/>
+        </w:rPr>
+      </w:pPr>
+      <w:r>
+        <w:rPr>
+          <w:sz w:val="24"/>
+          <w:szCs w:val="24"/>
+        </w:rPr>
+        <w:t>Be careful with JSON in large objects</w:t>
+      </w:r>
+    </w:p>
+    <w:p>
+      <w:pPr>
+        <w:pStyle w:val="ListParagraph"/>
+        <w:numPr>
+          <w:ilvl w:val="1"/>
+          <w:numId w:val="1"/>
+        </w:numPr>
+        <w:rPr>
+          <w:sz w:val="24"/>
+          <w:szCs w:val="24"/>
+        </w:rPr>
+      </w:pPr>
+      <w:r>
+        <w:rPr>
+          <w:sz w:val="24"/>
+          <w:szCs w:val="24"/>
+        </w:rPr>
+        <w:t>Don’t use too comple regular expressions(nested quantifiers)</w:t>
+      </w:r>
+    </w:p>
+    <w:p>
+      <w:pPr>
+        <w:pStyle w:val="ListParagraph"/>
+        <w:numPr>
+          <w:ilvl w:val="1"/>
+          <w:numId w:val="1"/>
+        </w:numPr>
+        <w:rPr>
+          <w:sz w:val="24"/>
+          <w:szCs w:val="24"/>
+        </w:rPr>
+      </w:pPr>
+      <w:r>
+        <w:rPr>
+          <w:sz w:val="24"/>
+          <w:szCs w:val="24"/>
+        </w:rPr>
+        <w:t>Are some ways to manually unblock the even loop, but it is more complicated</w:t>
+      </w:r>
+    </w:p>
+    <w:p>
+      <w:pPr>
+        <w:pStyle w:val="ListParagraph"/>
+        <w:numPr>
+          <w:ilvl w:val="0"/>
+          <w:numId w:val="1"/>
+        </w:numPr>
+        <w:rPr>
+          <w:sz w:val="24"/>
+          <w:szCs w:val="24"/>
+        </w:rPr>
+      </w:pPr>
+      <w:r>
+        <w:rPr>
+          <w:sz w:val="24"/>
+          <w:szCs w:val="24"/>
+        </w:rPr>
+        <w:t xml:space="preserve"> </w:t>
+      </w:r>
     </w:p>
     <w:sectPr>
       <w:pgSz w:w="12240" w:h="15840"/>
@@ -1634,7 +1713,7 @@
         <w:ind w:left="1440" w:hanging="360"/>
       </w:pPr>
     </w:lvl>
-    <w:lvl w:ilvl="2" w:tplc="0409001B" w:tentative="1">
+    <w:lvl w:ilvl="2" w:tplc="0409001B">
       <w:start w:val="1"/>
       <w:numFmt w:val="lowerRoman"/>
       <w:lvlText w:val="%3."/>

</xml_diff>

<commit_message>
finished the node.js behind the scenes, node modules, streams, events, events-driven architecture
</commit_message>
<xml_diff>
--- a/Node-Express-Mongo-Theory.docx
+++ b/Node-Express-Mongo-Theory.docx
@@ -61,12 +61,21 @@
           <w:szCs w:val="24"/>
         </w:rPr>
       </w:pPr>
-      <w:r>
-        <w:rPr>
-          <w:sz w:val="24"/>
-          <w:szCs w:val="24"/>
-        </w:rPr>
-        <w:t xml:space="preserve">Node.JS  pros:  </w:t>
+      <w:proofErr w:type="gramStart"/>
+      <w:r>
+        <w:rPr>
+          <w:sz w:val="24"/>
+          <w:szCs w:val="24"/>
+        </w:rPr>
+        <w:t>Node.JS  pros</w:t>
+      </w:r>
+      <w:proofErr w:type="gramEnd"/>
+      <w:r>
+        <w:rPr>
+          <w:sz w:val="24"/>
+          <w:szCs w:val="24"/>
+        </w:rPr>
+        <w:t xml:space="preserve">:  </w:t>
       </w:r>
     </w:p>
     <w:p>
@@ -106,8 +115,17 @@
           <w:sz w:val="24"/>
           <w:szCs w:val="24"/>
         </w:rPr>
-        <w:t>Perfect for building fast and scalable data-intensive apps;</w:t>
-      </w:r>
+        <w:t xml:space="preserve">Perfect for building fast and scalable data-intensive </w:t>
+      </w:r>
+      <w:proofErr w:type="gramStart"/>
+      <w:r>
+        <w:rPr>
+          <w:sz w:val="24"/>
+          <w:szCs w:val="24"/>
+        </w:rPr>
+        <w:t>apps;</w:t>
+      </w:r>
+      <w:proofErr w:type="gramEnd"/>
     </w:p>
     <w:p>
       <w:pPr>
@@ -126,7 +144,55 @@
           <w:sz w:val="24"/>
           <w:szCs w:val="24"/>
         </w:rPr>
-        <w:t>Some big companies uses node in production(Netflix, uber, PayPall, ebay…)</w:t>
+        <w:t xml:space="preserve">Some big companies uses node in </w:t>
+      </w:r>
+      <w:proofErr w:type="gramStart"/>
+      <w:r>
+        <w:rPr>
+          <w:sz w:val="24"/>
+          <w:szCs w:val="24"/>
+        </w:rPr>
+        <w:t>production(</w:t>
+      </w:r>
+      <w:proofErr w:type="gramEnd"/>
+      <w:r>
+        <w:rPr>
+          <w:sz w:val="24"/>
+          <w:szCs w:val="24"/>
+        </w:rPr>
+        <w:t xml:space="preserve">Netflix, uber, </w:t>
+      </w:r>
+      <w:proofErr w:type="spellStart"/>
+      <w:r>
+        <w:rPr>
+          <w:sz w:val="24"/>
+          <w:szCs w:val="24"/>
+        </w:rPr>
+        <w:t>PayPall</w:t>
+      </w:r>
+      <w:proofErr w:type="spellEnd"/>
+      <w:r>
+        <w:rPr>
+          <w:sz w:val="24"/>
+          <w:szCs w:val="24"/>
+        </w:rPr>
+        <w:t xml:space="preserve">, </w:t>
+      </w:r>
+      <w:proofErr w:type="spellStart"/>
+      <w:r>
+        <w:rPr>
+          <w:sz w:val="24"/>
+          <w:szCs w:val="24"/>
+        </w:rPr>
+        <w:t>ebay</w:t>
+      </w:r>
+      <w:proofErr w:type="spellEnd"/>
+      <w:r>
+        <w:rPr>
+          <w:sz w:val="24"/>
+          <w:szCs w:val="24"/>
+        </w:rPr>
+        <w:t>…)</w:t>
       </w:r>
     </w:p>
     <w:p>
@@ -146,8 +212,17 @@
           <w:sz w:val="24"/>
           <w:szCs w:val="24"/>
         </w:rPr>
-        <w:t>JavaScript across the entire stack: faster and more efficient development;</w:t>
-      </w:r>
+        <w:t xml:space="preserve">JavaScript across the entire stack: faster and more efficient </w:t>
+      </w:r>
+      <w:proofErr w:type="gramStart"/>
+      <w:r>
+        <w:rPr>
+          <w:sz w:val="24"/>
+          <w:szCs w:val="24"/>
+        </w:rPr>
+        <w:t>development;</w:t>
+      </w:r>
+      <w:proofErr w:type="gramEnd"/>
     </w:p>
     <w:p>
       <w:pPr>
@@ -230,7 +305,23 @@
           <w:sz w:val="24"/>
           <w:szCs w:val="24"/>
         </w:rPr>
-        <w:t xml:space="preserve">- API with database behind it (preferably NoSQL); </w:t>
+        <w:t>- API with database behind it (preferably NoSQL</w:t>
+      </w:r>
+      <w:proofErr w:type="gramStart"/>
+      <w:r>
+        <w:rPr>
+          <w:sz w:val="24"/>
+          <w:szCs w:val="24"/>
+        </w:rPr>
+        <w:t>);</w:t>
+      </w:r>
+      <w:proofErr w:type="gramEnd"/>
+      <w:r>
+        <w:rPr>
+          <w:sz w:val="24"/>
+          <w:szCs w:val="24"/>
+        </w:rPr>
+        <w:t xml:space="preserve"> </w:t>
       </w:r>
     </w:p>
     <w:p>
@@ -247,7 +338,32 @@
           <w:sz w:val="24"/>
           <w:szCs w:val="24"/>
         </w:rPr>
-        <w:t xml:space="preserve">- Data streaming (think Youtube); </w:t>
+        <w:t xml:space="preserve">- Data streaming (think </w:t>
+      </w:r>
+      <w:proofErr w:type="spellStart"/>
+      <w:r>
+        <w:rPr>
+          <w:sz w:val="24"/>
+          <w:szCs w:val="24"/>
+        </w:rPr>
+        <w:t>Youtube</w:t>
+      </w:r>
+      <w:proofErr w:type="spellEnd"/>
+      <w:proofErr w:type="gramStart"/>
+      <w:r>
+        <w:rPr>
+          <w:sz w:val="24"/>
+          <w:szCs w:val="24"/>
+        </w:rPr>
+        <w:t>);</w:t>
+      </w:r>
+      <w:proofErr w:type="gramEnd"/>
+      <w:r>
+        <w:rPr>
+          <w:sz w:val="24"/>
+          <w:szCs w:val="24"/>
+        </w:rPr>
+        <w:t xml:space="preserve"> </w:t>
       </w:r>
     </w:p>
     <w:p>
@@ -321,7 +437,23 @@
           <w:sz w:val="24"/>
           <w:szCs w:val="24"/>
         </w:rPr>
-        <w:t>Node is Single Threaded so if you use synchronous code it means that any other operation needs to wait for the first one to be finished</w:t>
+        <w:t xml:space="preserve">Node is Single Threaded so if you use synchronous </w:t>
+      </w:r>
+      <w:proofErr w:type="gramStart"/>
+      <w:r>
+        <w:rPr>
+          <w:sz w:val="24"/>
+          <w:szCs w:val="24"/>
+        </w:rPr>
+        <w:t>code</w:t>
+      </w:r>
+      <w:proofErr w:type="gramEnd"/>
+      <w:r>
+        <w:rPr>
+          <w:sz w:val="24"/>
+          <w:szCs w:val="24"/>
+        </w:rPr>
+        <w:t xml:space="preserve"> it means that any other operation needs to wait for the first one to be finished</w:t>
       </w:r>
     </w:p>
     <w:p>
@@ -361,7 +493,23 @@
           <w:sz w:val="24"/>
           <w:szCs w:val="24"/>
         </w:rPr>
-        <w:t>To avoid callback hell we can use Promises or Async/Await</w:t>
+        <w:t xml:space="preserve">To avoid callback </w:t>
+      </w:r>
+      <w:proofErr w:type="gramStart"/>
+      <w:r>
+        <w:rPr>
+          <w:sz w:val="24"/>
+          <w:szCs w:val="24"/>
+        </w:rPr>
+        <w:t>hell</w:t>
+      </w:r>
+      <w:proofErr w:type="gramEnd"/>
+      <w:r>
+        <w:rPr>
+          <w:sz w:val="24"/>
+          <w:szCs w:val="24"/>
+        </w:rPr>
+        <w:t xml:space="preserve"> we can use Promises or Async/Await</w:t>
       </w:r>
     </w:p>
     <w:p>
@@ -381,14 +529,62 @@
           <w:sz w:val="24"/>
           <w:szCs w:val="24"/>
         </w:rPr>
-        <w:t>Dependencies are of two types: regular dependencies where the code depends on the dependency and the dev-dependencies that help the developers with tools and helpers for the developers(like webpack, nodemon etc.)</w:t>
-      </w:r>
-      <w:r>
-        <w:rPr>
-          <w:sz w:val="24"/>
-          <w:szCs w:val="24"/>
-        </w:rPr>
-        <w:t>. Nodemon is good for listening for the changes and restarting the server for us instead of using “node index.js”.</w:t>
+        <w:t xml:space="preserve">Dependencies are of two types: regular dependencies where the code depends on the dependency and the dev-dependencies that help the developers with tools and helpers for the </w:t>
+      </w:r>
+      <w:proofErr w:type="gramStart"/>
+      <w:r>
+        <w:rPr>
+          <w:sz w:val="24"/>
+          <w:szCs w:val="24"/>
+        </w:rPr>
+        <w:t>developers(</w:t>
+      </w:r>
+      <w:proofErr w:type="gramEnd"/>
+      <w:r>
+        <w:rPr>
+          <w:sz w:val="24"/>
+          <w:szCs w:val="24"/>
+        </w:rPr>
+        <w:t xml:space="preserve">like webpack, </w:t>
+      </w:r>
+      <w:proofErr w:type="spellStart"/>
+      <w:r>
+        <w:rPr>
+          <w:sz w:val="24"/>
+          <w:szCs w:val="24"/>
+        </w:rPr>
+        <w:t>nodemon</w:t>
+      </w:r>
+      <w:proofErr w:type="spellEnd"/>
+      <w:r>
+        <w:rPr>
+          <w:sz w:val="24"/>
+          <w:szCs w:val="24"/>
+        </w:rPr>
+        <w:t xml:space="preserve"> etc.)</w:t>
+      </w:r>
+      <w:r>
+        <w:rPr>
+          <w:sz w:val="24"/>
+          <w:szCs w:val="24"/>
+        </w:rPr>
+        <w:t xml:space="preserve">. </w:t>
+      </w:r>
+      <w:proofErr w:type="spellStart"/>
+      <w:r>
+        <w:rPr>
+          <w:sz w:val="24"/>
+          <w:szCs w:val="24"/>
+        </w:rPr>
+        <w:t>Nodemon</w:t>
+      </w:r>
+      <w:proofErr w:type="spellEnd"/>
+      <w:r>
+        <w:rPr>
+          <w:sz w:val="24"/>
+          <w:szCs w:val="24"/>
+        </w:rPr>
+        <w:t xml:space="preserve"> is good for listening for the changes and restarting the server for us instead of using “node index.js”.</w:t>
       </w:r>
     </w:p>
     <w:p>
@@ -408,7 +604,23 @@
           <w:sz w:val="24"/>
           <w:szCs w:val="24"/>
         </w:rPr>
-        <w:t>If we want to use a local script in the terminal we need to declare them into the scripts. We can only use global dependencies directly in the terminal</w:t>
+        <w:t xml:space="preserve">If we want to use a local script in the </w:t>
+      </w:r>
+      <w:proofErr w:type="gramStart"/>
+      <w:r>
+        <w:rPr>
+          <w:sz w:val="24"/>
+          <w:szCs w:val="24"/>
+        </w:rPr>
+        <w:t>terminal</w:t>
+      </w:r>
+      <w:proofErr w:type="gramEnd"/>
+      <w:r>
+        <w:rPr>
+          <w:sz w:val="24"/>
+          <w:szCs w:val="24"/>
+        </w:rPr>
+        <w:t xml:space="preserve"> we need to declare them into the scripts. We can only use global dependencies directly in the terminal</w:t>
       </w:r>
     </w:p>
     <w:p>
@@ -456,7 +668,25 @@
           <w:sz w:val="24"/>
           <w:szCs w:val="24"/>
         </w:rPr>
-        <w:t>A slug is the part of the URL that explains the page’s content.  (slugify used)</w:t>
+        <w:t>A slug is the part of the URL that explains the page’s content.  (</w:t>
+      </w:r>
+      <w:proofErr w:type="spellStart"/>
+      <w:proofErr w:type="gramStart"/>
+      <w:r>
+        <w:rPr>
+          <w:sz w:val="24"/>
+          <w:szCs w:val="24"/>
+        </w:rPr>
+        <w:t>slugify</w:t>
+      </w:r>
+      <w:proofErr w:type="spellEnd"/>
+      <w:proofErr w:type="gramEnd"/>
+      <w:r>
+        <w:rPr>
+          <w:sz w:val="24"/>
+          <w:szCs w:val="24"/>
+        </w:rPr>
+        <w:t xml:space="preserve"> used)</w:t>
       </w:r>
     </w:p>
     <w:p>
@@ -511,7 +741,23 @@
           <w:sz w:val="24"/>
           <w:szCs w:val="24"/>
         </w:rPr>
-        <w:t>. The “~” stands for only patch releases(which is safer</w:t>
+        <w:t xml:space="preserve">. The “~” stands for only patch </w:t>
+      </w:r>
+      <w:proofErr w:type="gramStart"/>
+      <w:r>
+        <w:rPr>
+          <w:sz w:val="24"/>
+          <w:szCs w:val="24"/>
+        </w:rPr>
+        <w:t>releases(</w:t>
+      </w:r>
+      <w:proofErr w:type="gramEnd"/>
+      <w:r>
+        <w:rPr>
+          <w:sz w:val="24"/>
+          <w:szCs w:val="24"/>
+        </w:rPr>
+        <w:t>which is safer</w:t>
       </w:r>
       <w:r>
         <w:rPr>
@@ -552,42 +798,266 @@
           <w:sz w:val="24"/>
           <w:szCs w:val="24"/>
         </w:rPr>
-        <w:t>Util commands : npm outdated</w:t>
-      </w:r>
-      <w:r>
-        <w:rPr>
-          <w:sz w:val="24"/>
-          <w:szCs w:val="24"/>
-        </w:rPr>
-        <w:t>, npm update(that doesn’t work</w:t>
-      </w:r>
-      <w:r>
-        <w:rPr>
-          <w:sz w:val="24"/>
-          <w:szCs w:val="24"/>
-        </w:rPr>
-        <w:t xml:space="preserve"> updating the package.json, but package-lock is working </w:t>
-      </w:r>
-      <w:r>
-        <w:rPr>
-          <w:sz w:val="24"/>
-          <w:szCs w:val="24"/>
-        </w:rPr>
-        <w:t>in npm 6+), npm I package@version, npm update &lt;packageName&gt;</w:t>
-      </w:r>
-      <w:r>
-        <w:rPr>
-          <w:sz w:val="24"/>
-          <w:szCs w:val="24"/>
-        </w:rPr>
-        <w:t>, npm -rm -r node_modules, npm uninstall &lt;packageName&gt;</w:t>
-      </w:r>
-      <w:r>
-        <w:rPr>
-          <w:sz w:val="24"/>
-          <w:szCs w:val="24"/>
-        </w:rPr>
-        <w:t>, npm install</w:t>
+        <w:t xml:space="preserve">Util </w:t>
+      </w:r>
+      <w:proofErr w:type="gramStart"/>
+      <w:r>
+        <w:rPr>
+          <w:sz w:val="24"/>
+          <w:szCs w:val="24"/>
+        </w:rPr>
+        <w:t>commands :</w:t>
+      </w:r>
+      <w:proofErr w:type="gramEnd"/>
+      <w:r>
+        <w:rPr>
+          <w:sz w:val="24"/>
+          <w:szCs w:val="24"/>
+        </w:rPr>
+        <w:t xml:space="preserve"> </w:t>
+      </w:r>
+      <w:proofErr w:type="spellStart"/>
+      <w:r>
+        <w:rPr>
+          <w:sz w:val="24"/>
+          <w:szCs w:val="24"/>
+        </w:rPr>
+        <w:t>npm</w:t>
+      </w:r>
+      <w:proofErr w:type="spellEnd"/>
+      <w:r>
+        <w:rPr>
+          <w:sz w:val="24"/>
+          <w:szCs w:val="24"/>
+        </w:rPr>
+        <w:t xml:space="preserve"> outdated</w:t>
+      </w:r>
+      <w:r>
+        <w:rPr>
+          <w:sz w:val="24"/>
+          <w:szCs w:val="24"/>
+        </w:rPr>
+        <w:t xml:space="preserve">, </w:t>
+      </w:r>
+      <w:proofErr w:type="spellStart"/>
+      <w:r>
+        <w:rPr>
+          <w:sz w:val="24"/>
+          <w:szCs w:val="24"/>
+        </w:rPr>
+        <w:t>npm</w:t>
+      </w:r>
+      <w:proofErr w:type="spellEnd"/>
+      <w:r>
+        <w:rPr>
+          <w:sz w:val="24"/>
+          <w:szCs w:val="24"/>
+        </w:rPr>
+        <w:t xml:space="preserve"> update(that doesn’t work</w:t>
+      </w:r>
+      <w:r>
+        <w:rPr>
+          <w:sz w:val="24"/>
+          <w:szCs w:val="24"/>
+        </w:rPr>
+        <w:t xml:space="preserve"> updating the </w:t>
+      </w:r>
+      <w:proofErr w:type="spellStart"/>
+      <w:r>
+        <w:rPr>
+          <w:sz w:val="24"/>
+          <w:szCs w:val="24"/>
+        </w:rPr>
+        <w:t>package.json</w:t>
+      </w:r>
+      <w:proofErr w:type="spellEnd"/>
+      <w:r>
+        <w:rPr>
+          <w:sz w:val="24"/>
+          <w:szCs w:val="24"/>
+        </w:rPr>
+        <w:t xml:space="preserve">, but package-lock is working </w:t>
+      </w:r>
+      <w:r>
+        <w:rPr>
+          <w:sz w:val="24"/>
+          <w:szCs w:val="24"/>
+        </w:rPr>
+        <w:t xml:space="preserve">in </w:t>
+      </w:r>
+      <w:proofErr w:type="spellStart"/>
+      <w:r>
+        <w:rPr>
+          <w:sz w:val="24"/>
+          <w:szCs w:val="24"/>
+        </w:rPr>
+        <w:t>npm</w:t>
+      </w:r>
+      <w:proofErr w:type="spellEnd"/>
+      <w:r>
+        <w:rPr>
+          <w:sz w:val="24"/>
+          <w:szCs w:val="24"/>
+        </w:rPr>
+        <w:t xml:space="preserve"> 6+), </w:t>
+      </w:r>
+      <w:proofErr w:type="spellStart"/>
+      <w:r>
+        <w:rPr>
+          <w:sz w:val="24"/>
+          <w:szCs w:val="24"/>
+        </w:rPr>
+        <w:t>npm</w:t>
+      </w:r>
+      <w:proofErr w:type="spellEnd"/>
+      <w:r>
+        <w:rPr>
+          <w:sz w:val="24"/>
+          <w:szCs w:val="24"/>
+        </w:rPr>
+        <w:t xml:space="preserve"> I </w:t>
+      </w:r>
+      <w:proofErr w:type="spellStart"/>
+      <w:r>
+        <w:rPr>
+          <w:sz w:val="24"/>
+          <w:szCs w:val="24"/>
+        </w:rPr>
+        <w:t>package@version</w:t>
+      </w:r>
+      <w:proofErr w:type="spellEnd"/>
+      <w:r>
+        <w:rPr>
+          <w:sz w:val="24"/>
+          <w:szCs w:val="24"/>
+        </w:rPr>
+        <w:t xml:space="preserve">, </w:t>
+      </w:r>
+      <w:proofErr w:type="spellStart"/>
+      <w:r>
+        <w:rPr>
+          <w:sz w:val="24"/>
+          <w:szCs w:val="24"/>
+        </w:rPr>
+        <w:t>npm</w:t>
+      </w:r>
+      <w:proofErr w:type="spellEnd"/>
+      <w:r>
+        <w:rPr>
+          <w:sz w:val="24"/>
+          <w:szCs w:val="24"/>
+        </w:rPr>
+        <w:t xml:space="preserve"> update &lt;</w:t>
+      </w:r>
+      <w:proofErr w:type="spellStart"/>
+      <w:r>
+        <w:rPr>
+          <w:sz w:val="24"/>
+          <w:szCs w:val="24"/>
+        </w:rPr>
+        <w:t>packageName</w:t>
+      </w:r>
+      <w:proofErr w:type="spellEnd"/>
+      <w:r>
+        <w:rPr>
+          <w:sz w:val="24"/>
+          <w:szCs w:val="24"/>
+        </w:rPr>
+        <w:t>&gt;</w:t>
+      </w:r>
+      <w:r>
+        <w:rPr>
+          <w:sz w:val="24"/>
+          <w:szCs w:val="24"/>
+        </w:rPr>
+        <w:t xml:space="preserve">, </w:t>
+      </w:r>
+      <w:proofErr w:type="spellStart"/>
+      <w:r>
+        <w:rPr>
+          <w:sz w:val="24"/>
+          <w:szCs w:val="24"/>
+        </w:rPr>
+        <w:t>npm</w:t>
+      </w:r>
+      <w:proofErr w:type="spellEnd"/>
+      <w:r>
+        <w:rPr>
+          <w:sz w:val="24"/>
+          <w:szCs w:val="24"/>
+        </w:rPr>
+        <w:t xml:space="preserve"> -rm -r </w:t>
+      </w:r>
+      <w:proofErr w:type="spellStart"/>
+      <w:r>
+        <w:rPr>
+          <w:sz w:val="24"/>
+          <w:szCs w:val="24"/>
+        </w:rPr>
+        <w:t>node_modules</w:t>
+      </w:r>
+      <w:proofErr w:type="spellEnd"/>
+      <w:r>
+        <w:rPr>
+          <w:sz w:val="24"/>
+          <w:szCs w:val="24"/>
+        </w:rPr>
+        <w:t xml:space="preserve">, </w:t>
+      </w:r>
+      <w:proofErr w:type="spellStart"/>
+      <w:r>
+        <w:rPr>
+          <w:sz w:val="24"/>
+          <w:szCs w:val="24"/>
+        </w:rPr>
+        <w:t>npm</w:t>
+      </w:r>
+      <w:proofErr w:type="spellEnd"/>
+      <w:r>
+        <w:rPr>
+          <w:sz w:val="24"/>
+          <w:szCs w:val="24"/>
+        </w:rPr>
+        <w:t xml:space="preserve"> uninstall &lt;</w:t>
+      </w:r>
+      <w:proofErr w:type="spellStart"/>
+      <w:r>
+        <w:rPr>
+          <w:sz w:val="24"/>
+          <w:szCs w:val="24"/>
+        </w:rPr>
+        <w:t>packageName</w:t>
+      </w:r>
+      <w:proofErr w:type="spellEnd"/>
+      <w:r>
+        <w:rPr>
+          <w:sz w:val="24"/>
+          <w:szCs w:val="24"/>
+        </w:rPr>
+        <w:t>&gt;</w:t>
+      </w:r>
+      <w:r>
+        <w:rPr>
+          <w:sz w:val="24"/>
+          <w:szCs w:val="24"/>
+        </w:rPr>
+        <w:t xml:space="preserve">, </w:t>
+      </w:r>
+      <w:proofErr w:type="spellStart"/>
+      <w:r>
+        <w:rPr>
+          <w:sz w:val="24"/>
+          <w:szCs w:val="24"/>
+        </w:rPr>
+        <w:t>npm</w:t>
+      </w:r>
+      <w:proofErr w:type="spellEnd"/>
+      <w:r>
+        <w:rPr>
+          <w:sz w:val="24"/>
+          <w:szCs w:val="24"/>
+        </w:rPr>
+        <w:t xml:space="preserve"> install</w:t>
       </w:r>
     </w:p>
     <w:p>
@@ -834,7 +1304,23 @@
           <w:sz w:val="24"/>
           <w:szCs w:val="24"/>
         </w:rPr>
-        <w:t>Dynamic vs Api-powered websites</w:t>
+        <w:t xml:space="preserve">Dynamic vs </w:t>
+      </w:r>
+      <w:proofErr w:type="spellStart"/>
+      <w:r>
+        <w:rPr>
+          <w:sz w:val="24"/>
+          <w:szCs w:val="24"/>
+        </w:rPr>
+        <w:t>Api</w:t>
+      </w:r>
+      <w:proofErr w:type="spellEnd"/>
+      <w:r>
+        <w:rPr>
+          <w:sz w:val="24"/>
+          <w:szCs w:val="24"/>
+        </w:rPr>
+        <w:t>-powered websites</w:t>
       </w:r>
     </w:p>
     <w:p>
@@ -918,7 +1404,25 @@
           <w:sz w:val="24"/>
           <w:szCs w:val="24"/>
         </w:rPr>
-        <w:t xml:space="preserve">Dynamic websites are computing the data on the serverside and the website is build there </w:t>
+        <w:t xml:space="preserve">Dynamic websites are computing the data on the </w:t>
+      </w:r>
+      <w:proofErr w:type="spellStart"/>
+      <w:proofErr w:type="gramStart"/>
+      <w:r>
+        <w:rPr>
+          <w:sz w:val="24"/>
+          <w:szCs w:val="24"/>
+        </w:rPr>
+        <w:t>serverside</w:t>
+      </w:r>
+      <w:proofErr w:type="spellEnd"/>
+      <w:proofErr w:type="gramEnd"/>
+      <w:r>
+        <w:rPr>
+          <w:sz w:val="24"/>
+          <w:szCs w:val="24"/>
+        </w:rPr>
+        <w:t xml:space="preserve"> and the website is build there </w:t>
       </w:r>
       <w:r>
         <w:rPr>
@@ -946,7 +1450,39 @@
           <w:sz w:val="24"/>
           <w:szCs w:val="24"/>
         </w:rPr>
-        <w:t xml:space="preserve"> The Api powered website is getting the data from a database, and expose it to the frontend through JSON and the browser gets the data </w:t>
+        <w:t xml:space="preserve"> The </w:t>
+      </w:r>
+      <w:proofErr w:type="spellStart"/>
+      <w:r>
+        <w:rPr>
+          <w:sz w:val="24"/>
+          <w:szCs w:val="24"/>
+        </w:rPr>
+        <w:t>Api</w:t>
+      </w:r>
+      <w:proofErr w:type="spellEnd"/>
+      <w:r>
+        <w:rPr>
+          <w:sz w:val="24"/>
+          <w:szCs w:val="24"/>
+        </w:rPr>
+        <w:t xml:space="preserve"> powered website is getting the data from a </w:t>
+      </w:r>
+      <w:proofErr w:type="gramStart"/>
+      <w:r>
+        <w:rPr>
+          <w:sz w:val="24"/>
+          <w:szCs w:val="24"/>
+        </w:rPr>
+        <w:t>database, and</w:t>
+      </w:r>
+      <w:proofErr w:type="gramEnd"/>
+      <w:r>
+        <w:rPr>
+          <w:sz w:val="24"/>
+          <w:szCs w:val="24"/>
+        </w:rPr>
+        <w:t xml:space="preserve"> expose it to the frontend through JSON and the browser gets the data </w:t>
       </w:r>
       <w:r>
         <w:rPr>
@@ -976,12 +1512,21 @@
           <w:szCs w:val="24"/>
         </w:rPr>
       </w:pPr>
-      <w:r>
-        <w:rPr>
-          <w:sz w:val="24"/>
-          <w:szCs w:val="24"/>
-        </w:rPr>
-        <w:t xml:space="preserve">Api severs </w:t>
+      <w:proofErr w:type="spellStart"/>
+      <w:r>
+        <w:rPr>
+          <w:sz w:val="24"/>
+          <w:szCs w:val="24"/>
+        </w:rPr>
+        <w:t>Api</w:t>
+      </w:r>
+      <w:proofErr w:type="spellEnd"/>
+      <w:r>
+        <w:rPr>
+          <w:sz w:val="24"/>
+          <w:szCs w:val="24"/>
+        </w:rPr>
+        <w:t xml:space="preserve"> severs </w:t>
       </w:r>
       <w:r>
         <w:rPr>
@@ -1056,7 +1601,103 @@
           <w:sz w:val="24"/>
           <w:szCs w:val="24"/>
         </w:rPr>
-        <w:t xml:space="preserve">Node is a JS runtime which uses “V8” dependency powered by google to translate the JavaScript into machine code. But is not done alone, it needs also “libuv” open source library with a strong focus on asynchronous I/O. This layer give V8 the capacity to access the underling operation system with the files system, networking etc. The libuv implements two important features: The even loop(executing tasks and network I/O) and the Thread pool(for heavy work: file compression , file access). Libuv is written in </w:t>
+        <w:t>Node is a JS runtime which uses “V8” dependency powered by google to translate the JavaScript into machine code. But is not done alone, it needs also “</w:t>
+      </w:r>
+      <w:proofErr w:type="spellStart"/>
+      <w:r>
+        <w:rPr>
+          <w:sz w:val="24"/>
+          <w:szCs w:val="24"/>
+        </w:rPr>
+        <w:t>libuv</w:t>
+      </w:r>
+      <w:proofErr w:type="spellEnd"/>
+      <w:r>
+        <w:rPr>
+          <w:sz w:val="24"/>
+          <w:szCs w:val="24"/>
+        </w:rPr>
+        <w:t xml:space="preserve">” </w:t>
+      </w:r>
+      <w:proofErr w:type="gramStart"/>
+      <w:r>
+        <w:rPr>
+          <w:sz w:val="24"/>
+          <w:szCs w:val="24"/>
+        </w:rPr>
+        <w:t>open source</w:t>
+      </w:r>
+      <w:proofErr w:type="gramEnd"/>
+      <w:r>
+        <w:rPr>
+          <w:sz w:val="24"/>
+          <w:szCs w:val="24"/>
+        </w:rPr>
+        <w:t xml:space="preserve"> library with a strong focus on asynchronous I/O. This layer </w:t>
+      </w:r>
+      <w:proofErr w:type="gramStart"/>
+      <w:r>
+        <w:rPr>
+          <w:sz w:val="24"/>
+          <w:szCs w:val="24"/>
+        </w:rPr>
+        <w:t>give</w:t>
+      </w:r>
+      <w:proofErr w:type="gramEnd"/>
+      <w:r>
+        <w:rPr>
+          <w:sz w:val="24"/>
+          <w:szCs w:val="24"/>
+        </w:rPr>
+        <w:t xml:space="preserve"> V8 the capacity to access the underling operation system with the files system, networking etc. The </w:t>
+      </w:r>
+      <w:proofErr w:type="spellStart"/>
+      <w:r>
+        <w:rPr>
+          <w:sz w:val="24"/>
+          <w:szCs w:val="24"/>
+        </w:rPr>
+        <w:t>libuv</w:t>
+      </w:r>
+      <w:proofErr w:type="spellEnd"/>
+      <w:r>
+        <w:rPr>
+          <w:sz w:val="24"/>
+          <w:szCs w:val="24"/>
+        </w:rPr>
+        <w:t xml:space="preserve"> implements two important features: The even </w:t>
+      </w:r>
+      <w:proofErr w:type="gramStart"/>
+      <w:r>
+        <w:rPr>
+          <w:sz w:val="24"/>
+          <w:szCs w:val="24"/>
+        </w:rPr>
+        <w:t>loop(</w:t>
+      </w:r>
+      <w:proofErr w:type="gramEnd"/>
+      <w:r>
+        <w:rPr>
+          <w:sz w:val="24"/>
+          <w:szCs w:val="24"/>
+        </w:rPr>
+        <w:t xml:space="preserve">executing tasks and network I/O) and the Thread pool(for heavy work: file compression , file access). </w:t>
+      </w:r>
+      <w:proofErr w:type="spellStart"/>
+      <w:r>
+        <w:rPr>
+          <w:sz w:val="24"/>
+          <w:szCs w:val="24"/>
+        </w:rPr>
+        <w:t>Libuv</w:t>
+      </w:r>
+      <w:proofErr w:type="spellEnd"/>
+      <w:r>
+        <w:rPr>
+          <w:sz w:val="24"/>
+          <w:szCs w:val="24"/>
+        </w:rPr>
+        <w:t xml:space="preserve"> is written in </w:t>
       </w:r>
       <w:r>
         <w:rPr>
@@ -1146,7 +1787,39 @@
           <w:sz w:val="24"/>
           <w:szCs w:val="24"/>
         </w:rPr>
-        <w:t>The node js is having a single process with a single thread. You need to be careful to not block the thread. When the work is to much to the even loop it handles tasks for the thread pool</w:t>
+        <w:t xml:space="preserve">The node </w:t>
+      </w:r>
+      <w:proofErr w:type="spellStart"/>
+      <w:r>
+        <w:rPr>
+          <w:sz w:val="24"/>
+          <w:szCs w:val="24"/>
+        </w:rPr>
+        <w:t>js</w:t>
+      </w:r>
+      <w:proofErr w:type="spellEnd"/>
+      <w:r>
+        <w:rPr>
+          <w:sz w:val="24"/>
+          <w:szCs w:val="24"/>
+        </w:rPr>
+        <w:t xml:space="preserve"> is having a single process with a single thread. You need to be careful to not block the thread. When the work is </w:t>
+      </w:r>
+      <w:proofErr w:type="gramStart"/>
+      <w:r>
+        <w:rPr>
+          <w:sz w:val="24"/>
+          <w:szCs w:val="24"/>
+        </w:rPr>
+        <w:t>to</w:t>
+      </w:r>
+      <w:proofErr w:type="gramEnd"/>
+      <w:r>
+        <w:rPr>
+          <w:sz w:val="24"/>
+          <w:szCs w:val="24"/>
+        </w:rPr>
+        <w:t xml:space="preserve"> much to the even loop it handles tasks for the thread pool</w:t>
       </w:r>
       <w:r>
         <w:rPr>
@@ -1241,7 +1914,55 @@
           <w:sz w:val="24"/>
           <w:szCs w:val="24"/>
         </w:rPr>
-        <w:t>has 4 aditional threads(or can be setted more)</w:t>
+        <w:t xml:space="preserve">has 4 </w:t>
+      </w:r>
+      <w:proofErr w:type="spellStart"/>
+      <w:r>
+        <w:rPr>
+          <w:sz w:val="24"/>
+          <w:szCs w:val="24"/>
+        </w:rPr>
+        <w:t>aditional</w:t>
+      </w:r>
+      <w:proofErr w:type="spellEnd"/>
+      <w:r>
+        <w:rPr>
+          <w:sz w:val="24"/>
+          <w:szCs w:val="24"/>
+        </w:rPr>
+        <w:t xml:space="preserve"> </w:t>
+      </w:r>
+      <w:proofErr w:type="gramStart"/>
+      <w:r>
+        <w:rPr>
+          <w:sz w:val="24"/>
+          <w:szCs w:val="24"/>
+        </w:rPr>
+        <w:t>threads(</w:t>
+      </w:r>
+      <w:proofErr w:type="gramEnd"/>
+      <w:r>
+        <w:rPr>
+          <w:sz w:val="24"/>
+          <w:szCs w:val="24"/>
+        </w:rPr>
+        <w:t xml:space="preserve">or can be </w:t>
+      </w:r>
+      <w:proofErr w:type="spellStart"/>
+      <w:r>
+        <w:rPr>
+          <w:sz w:val="24"/>
+          <w:szCs w:val="24"/>
+        </w:rPr>
+        <w:t>setted</w:t>
+      </w:r>
+      <w:proofErr w:type="spellEnd"/>
+      <w:r>
+        <w:rPr>
+          <w:sz w:val="24"/>
+          <w:szCs w:val="24"/>
+        </w:rPr>
+        <w:t xml:space="preserve"> more)</w:t>
       </w:r>
     </w:p>
     <w:p>
@@ -1282,7 +2003,23 @@
           <w:szCs w:val="24"/>
         </w:rPr>
         <w:lastRenderedPageBreak/>
-        <w:t>Handle heavy(“expensive”) tasks like: file system APIs, Cryptography, Compression, DNS lookups(matching the server domain with an address)</w:t>
+        <w:t xml:space="preserve">Handle heavy(“expensive”) tasks like: file system APIs, Cryptography, Compression, DNS </w:t>
+      </w:r>
+      <w:proofErr w:type="gramStart"/>
+      <w:r>
+        <w:rPr>
+          <w:sz w:val="24"/>
+          <w:szCs w:val="24"/>
+        </w:rPr>
+        <w:t>lookups(</w:t>
+      </w:r>
+      <w:proofErr w:type="gramEnd"/>
+      <w:r>
+        <w:rPr>
+          <w:sz w:val="24"/>
+          <w:szCs w:val="24"/>
+        </w:rPr>
+        <w:t>matching the server domain with an address)</w:t>
       </w:r>
     </w:p>
     <w:p>
@@ -1322,7 +2059,23 @@
           <w:sz w:val="24"/>
           <w:szCs w:val="24"/>
         </w:rPr>
-        <w:t>All the application code that is inside callback functions(non-top-top-level code)</w:t>
+        <w:t xml:space="preserve">All the application code that is inside callback </w:t>
+      </w:r>
+      <w:proofErr w:type="gramStart"/>
+      <w:r>
+        <w:rPr>
+          <w:sz w:val="24"/>
+          <w:szCs w:val="24"/>
+        </w:rPr>
+        <w:t>functions(</w:t>
+      </w:r>
+      <w:proofErr w:type="gramEnd"/>
+      <w:r>
+        <w:rPr>
+          <w:sz w:val="24"/>
+          <w:szCs w:val="24"/>
+        </w:rPr>
+        <w:t>non-top-top-level code)</w:t>
       </w:r>
     </w:p>
     <w:p>
@@ -1362,7 +2115,23 @@
           <w:sz w:val="24"/>
           <w:szCs w:val="24"/>
         </w:rPr>
-        <w:t>Even-driven architecture: -events are emitted; -event loops picks them up; - callbacks are called</w:t>
+        <w:t xml:space="preserve">Even-driven architecture: -events are emitted; -event loops </w:t>
+      </w:r>
+      <w:proofErr w:type="gramStart"/>
+      <w:r>
+        <w:rPr>
+          <w:sz w:val="24"/>
+          <w:szCs w:val="24"/>
+        </w:rPr>
+        <w:t>picks</w:t>
+      </w:r>
+      <w:proofErr w:type="gramEnd"/>
+      <w:r>
+        <w:rPr>
+          <w:sz w:val="24"/>
+          <w:szCs w:val="24"/>
+        </w:rPr>
+        <w:t xml:space="preserve"> them up; - callbacks are called</w:t>
       </w:r>
     </w:p>
     <w:p>
@@ -1457,7 +2226,103 @@
           <w:sz w:val="24"/>
           <w:szCs w:val="24"/>
         </w:rPr>
-        <w:t>Event loop has 4 phases. It needs to clear the callbacks from each phase to advance to the next phase. The first phase is the Expired timer callbacks that is handling some expire timers like setTimeout function. After the callback queue is finished than it advances to the next phase: I/O polling and callbacks(networking and file accessing-read, write). Next phase is a setImmediate callbacks to be called after the I/O polling phase is finished. And the last phase is the Close callbacks that is called if the web server is down. Other phases : - Process.nexttick()queue and Other microtasks queue( resolved promises). (this phases are executed when any main phases is finished, high priority)</w:t>
+        <w:t xml:space="preserve">Event loop has 4 phases. It needs to clear the callbacks from each phase to advance to the next phase. The first phase is the Expired timer callbacks that is handling some expire timers like </w:t>
+      </w:r>
+      <w:proofErr w:type="spellStart"/>
+      <w:r>
+        <w:rPr>
+          <w:sz w:val="24"/>
+          <w:szCs w:val="24"/>
+        </w:rPr>
+        <w:t>setTimeout</w:t>
+      </w:r>
+      <w:proofErr w:type="spellEnd"/>
+      <w:r>
+        <w:rPr>
+          <w:sz w:val="24"/>
+          <w:szCs w:val="24"/>
+        </w:rPr>
+        <w:t xml:space="preserve"> function. After the callback queue is finished than it advances to the next phase: I/O polling and </w:t>
+      </w:r>
+      <w:proofErr w:type="gramStart"/>
+      <w:r>
+        <w:rPr>
+          <w:sz w:val="24"/>
+          <w:szCs w:val="24"/>
+        </w:rPr>
+        <w:t>callbacks(</w:t>
+      </w:r>
+      <w:proofErr w:type="gramEnd"/>
+      <w:r>
+        <w:rPr>
+          <w:sz w:val="24"/>
+          <w:szCs w:val="24"/>
+        </w:rPr>
+        <w:t xml:space="preserve">networking and file accessing-read, write). Next phase is a </w:t>
+      </w:r>
+      <w:proofErr w:type="spellStart"/>
+      <w:r>
+        <w:rPr>
+          <w:sz w:val="24"/>
+          <w:szCs w:val="24"/>
+        </w:rPr>
+        <w:t>setImmediate</w:t>
+      </w:r>
+      <w:proofErr w:type="spellEnd"/>
+      <w:r>
+        <w:rPr>
+          <w:sz w:val="24"/>
+          <w:szCs w:val="24"/>
+        </w:rPr>
+        <w:t xml:space="preserve"> callbacks to be called after the I/O polling phase is finished. And the last phase is the Close callbacks that is called if the web server is down. Other </w:t>
+      </w:r>
+      <w:proofErr w:type="gramStart"/>
+      <w:r>
+        <w:rPr>
+          <w:sz w:val="24"/>
+          <w:szCs w:val="24"/>
+        </w:rPr>
+        <w:t>phases :</w:t>
+      </w:r>
+      <w:proofErr w:type="gramEnd"/>
+      <w:r>
+        <w:rPr>
+          <w:sz w:val="24"/>
+          <w:szCs w:val="24"/>
+        </w:rPr>
+        <w:t xml:space="preserve"> - </w:t>
+      </w:r>
+      <w:proofErr w:type="spellStart"/>
+      <w:r>
+        <w:rPr>
+          <w:sz w:val="24"/>
+          <w:szCs w:val="24"/>
+        </w:rPr>
+        <w:t>Process.nexttick</w:t>
+      </w:r>
+      <w:proofErr w:type="spellEnd"/>
+      <w:r>
+        <w:rPr>
+          <w:sz w:val="24"/>
+          <w:szCs w:val="24"/>
+        </w:rPr>
+        <w:t>()queue and Other microtasks queue( resolved promises). (</w:t>
+      </w:r>
+      <w:proofErr w:type="gramStart"/>
+      <w:r>
+        <w:rPr>
+          <w:sz w:val="24"/>
+          <w:szCs w:val="24"/>
+        </w:rPr>
+        <w:t>this</w:t>
+      </w:r>
+      <w:proofErr w:type="gramEnd"/>
+      <w:r>
+        <w:rPr>
+          <w:sz w:val="24"/>
+          <w:szCs w:val="24"/>
+        </w:rPr>
+        <w:t xml:space="preserve"> phases are executed when any main phases is finished, high priority)</w:t>
       </w:r>
     </w:p>
     <w:p>
@@ -1478,7 +2343,23 @@
           <w:szCs w:val="24"/>
         </w:rPr>
         <w:lastRenderedPageBreak/>
-        <w:t>The even loop is running if any I/O timers is working like when the file is read or written, or the the networking I/O like listening to a request</w:t>
+        <w:t xml:space="preserve">The even loop is running if any I/O timers is working like when the file is read or written, or the </w:t>
+      </w:r>
+      <w:proofErr w:type="spellStart"/>
+      <w:r>
+        <w:rPr>
+          <w:sz w:val="24"/>
+          <w:szCs w:val="24"/>
+        </w:rPr>
+        <w:t>the</w:t>
+      </w:r>
+      <w:proofErr w:type="spellEnd"/>
+      <w:r>
+        <w:rPr>
+          <w:sz w:val="24"/>
+          <w:szCs w:val="24"/>
+        </w:rPr>
+        <w:t xml:space="preserve"> networking I/O like listening to a request</w:t>
       </w:r>
       <w:r>
         <w:rPr>
@@ -1573,7 +2454,23 @@
           <w:sz w:val="24"/>
           <w:szCs w:val="24"/>
         </w:rPr>
-        <w:t>Don’t use sync versions of functions in fs, crypto and zlib modules in your callback functions</w:t>
+        <w:t xml:space="preserve">Don’t use sync versions of functions in fs, crypto and </w:t>
+      </w:r>
+      <w:proofErr w:type="spellStart"/>
+      <w:r>
+        <w:rPr>
+          <w:sz w:val="24"/>
+          <w:szCs w:val="24"/>
+        </w:rPr>
+        <w:t>zlib</w:t>
+      </w:r>
+      <w:proofErr w:type="spellEnd"/>
+      <w:r>
+        <w:rPr>
+          <w:sz w:val="24"/>
+          <w:szCs w:val="24"/>
+        </w:rPr>
+        <w:t xml:space="preserve"> modules in your callback functions</w:t>
       </w:r>
     </w:p>
     <w:p>
@@ -1633,7 +2530,39 @@
           <w:sz w:val="24"/>
           <w:szCs w:val="24"/>
         </w:rPr>
-        <w:t>Don’t use too comple regular expressions(nested quantifiers)</w:t>
+        <w:t xml:space="preserve">Don’t use too </w:t>
+      </w:r>
+      <w:proofErr w:type="spellStart"/>
+      <w:r>
+        <w:rPr>
+          <w:sz w:val="24"/>
+          <w:szCs w:val="24"/>
+        </w:rPr>
+        <w:t>comple</w:t>
+      </w:r>
+      <w:proofErr w:type="spellEnd"/>
+      <w:r>
+        <w:rPr>
+          <w:sz w:val="24"/>
+          <w:szCs w:val="24"/>
+        </w:rPr>
+        <w:t xml:space="preserve"> regular </w:t>
+      </w:r>
+      <w:proofErr w:type="gramStart"/>
+      <w:r>
+        <w:rPr>
+          <w:sz w:val="24"/>
+          <w:szCs w:val="24"/>
+        </w:rPr>
+        <w:t>expressions(</w:t>
+      </w:r>
+      <w:proofErr w:type="gramEnd"/>
+      <w:r>
+        <w:rPr>
+          <w:sz w:val="24"/>
+          <w:szCs w:val="24"/>
+        </w:rPr>
+        <w:t>nested quantifiers)</w:t>
       </w:r>
     </w:p>
     <w:p>
@@ -1675,6 +2604,637 @@
         </w:rPr>
         <w:t xml:space="preserve"> </w:t>
       </w:r>
+      <w:r>
+        <w:rPr>
+          <w:sz w:val="24"/>
+          <w:szCs w:val="24"/>
+        </w:rPr>
+        <w:t xml:space="preserve">The Even-driven architecture is based on the observer pattern where we set the server with listeners and waits for requests to be made from a client. When the request is </w:t>
+      </w:r>
+      <w:r>
+        <w:rPr>
+          <w:sz w:val="24"/>
+          <w:szCs w:val="24"/>
+        </w:rPr>
+        <w:lastRenderedPageBreak/>
+        <w:t>made the callback is called from the even listener and the response is computed.</w:t>
+      </w:r>
+      <w:r>
+        <w:rPr>
+          <w:noProof/>
+          <w:sz w:val="24"/>
+          <w:szCs w:val="24"/>
+        </w:rPr>
+        <w:drawing>
+          <wp:inline distT="0" distB="0" distL="0" distR="0" wp14:anchorId="3E60E633" wp14:editId="2D9575F6">
+            <wp:extent cx="5931535" cy="3323590"/>
+            <wp:effectExtent l="0" t="0" r="0" b="0"/>
+            <wp:docPr id="2" name="Picture 2"/>
+            <wp:cNvGraphicFramePr>
+              <a:graphicFrameLocks xmlns:a="http://schemas.openxmlformats.org/drawingml/2006/main" noChangeAspect="1"/>
+            </wp:cNvGraphicFramePr>
+            <a:graphic xmlns:a="http://schemas.openxmlformats.org/drawingml/2006/main">
+              <a:graphicData uri="http://schemas.openxmlformats.org/drawingml/2006/picture">
+                <pic:pic xmlns:pic="http://schemas.openxmlformats.org/drawingml/2006/picture">
+                  <pic:nvPicPr>
+                    <pic:cNvPr id="0" name="Picture 1"/>
+                    <pic:cNvPicPr>
+                      <a:picLocks noChangeAspect="1" noChangeArrowheads="1"/>
+                    </pic:cNvPicPr>
+                  </pic:nvPicPr>
+                  <pic:blipFill>
+                    <a:blip r:embed="rId14">
+                      <a:extLst>
+                        <a:ext uri="{28A0092B-C50C-407E-A947-70E740481C1C}">
+                          <a14:useLocalDpi xmlns:a14="http://schemas.microsoft.com/office/drawing/2010/main" val="0"/>
+                        </a:ext>
+                      </a:extLst>
+                    </a:blip>
+                    <a:srcRect/>
+                    <a:stretch>
+                      <a:fillRect/>
+                    </a:stretch>
+                  </pic:blipFill>
+                  <pic:spPr bwMode="auto">
+                    <a:xfrm>
+                      <a:off x="0" y="0"/>
+                      <a:ext cx="5931535" cy="3323590"/>
+                    </a:xfrm>
+                    <a:prstGeom prst="rect">
+                      <a:avLst/>
+                    </a:prstGeom>
+                    <a:noFill/>
+                    <a:ln>
+                      <a:noFill/>
+                    </a:ln>
+                  </pic:spPr>
+                </pic:pic>
+              </a:graphicData>
+            </a:graphic>
+          </wp:inline>
+        </w:drawing>
+      </w:r>
+    </w:p>
+    <w:p>
+      <w:pPr>
+        <w:pStyle w:val="ListParagraph"/>
+        <w:numPr>
+          <w:ilvl w:val="0"/>
+          <w:numId w:val="1"/>
+        </w:numPr>
+        <w:rPr>
+          <w:sz w:val="24"/>
+          <w:szCs w:val="24"/>
+        </w:rPr>
+      </w:pPr>
+      <w:r>
+        <w:rPr>
+          <w:sz w:val="24"/>
+          <w:szCs w:val="24"/>
+        </w:rPr>
+        <w:t xml:space="preserve">Streams – Used to process (read and write) data piece by piece (chunks), without completing the whole read or write operation, and therefore without keeping all the data in memory. </w:t>
+      </w:r>
+    </w:p>
+    <w:p>
+      <w:pPr>
+        <w:pStyle w:val="ListParagraph"/>
+        <w:numPr>
+          <w:ilvl w:val="1"/>
+          <w:numId w:val="1"/>
+        </w:numPr>
+        <w:rPr>
+          <w:sz w:val="24"/>
+          <w:szCs w:val="24"/>
+        </w:rPr>
+      </w:pPr>
+      <w:r>
+        <w:rPr>
+          <w:sz w:val="24"/>
+          <w:szCs w:val="24"/>
+        </w:rPr>
+        <w:t>It is perfect for handling large volumes of data, for example videos (</w:t>
+      </w:r>
+      <w:proofErr w:type="spellStart"/>
+      <w:r>
+        <w:rPr>
+          <w:sz w:val="24"/>
+          <w:szCs w:val="24"/>
+        </w:rPr>
+        <w:t>youtube</w:t>
+      </w:r>
+      <w:proofErr w:type="spellEnd"/>
+      <w:r>
+        <w:rPr>
+          <w:sz w:val="24"/>
+          <w:szCs w:val="24"/>
+        </w:rPr>
+        <w:t>, Netflix)</w:t>
+      </w:r>
+    </w:p>
+    <w:p>
+      <w:pPr>
+        <w:pStyle w:val="ListParagraph"/>
+        <w:numPr>
+          <w:ilvl w:val="1"/>
+          <w:numId w:val="1"/>
+        </w:numPr>
+        <w:rPr>
+          <w:sz w:val="24"/>
+          <w:szCs w:val="24"/>
+        </w:rPr>
+      </w:pPr>
+      <w:r>
+        <w:rPr>
+          <w:sz w:val="24"/>
+          <w:szCs w:val="24"/>
+        </w:rPr>
+        <w:t>More efficient data processing in terms of memory (no need to keep all data in memory) and time (we don’t have to wait until all the data is available)</w:t>
+      </w:r>
+    </w:p>
+    <w:p>
+      <w:pPr>
+        <w:pStyle w:val="ListParagraph"/>
+        <w:numPr>
+          <w:ilvl w:val="0"/>
+          <w:numId w:val="1"/>
+        </w:numPr>
+        <w:rPr>
+          <w:sz w:val="24"/>
+          <w:szCs w:val="24"/>
+        </w:rPr>
+      </w:pPr>
+      <w:r>
+        <w:rPr>
+          <w:sz w:val="24"/>
+          <w:szCs w:val="24"/>
+        </w:rPr>
+        <w:lastRenderedPageBreak/>
+        <w:t>There are 4 types of node.js streams: Readable streams, Writable streams, Duplex Streams, Transform Streams</w:t>
+      </w:r>
+      <w:r>
+        <w:rPr>
+          <w:noProof/>
+          <w:sz w:val="24"/>
+          <w:szCs w:val="24"/>
+        </w:rPr>
+        <w:drawing>
+          <wp:inline distT="0" distB="0" distL="0" distR="0" wp14:anchorId="675BC298" wp14:editId="11BF9F27">
+            <wp:extent cx="5931535" cy="3291840"/>
+            <wp:effectExtent l="0" t="0" r="0" b="3810"/>
+            <wp:docPr id="3" name="Picture 3"/>
+            <wp:cNvGraphicFramePr>
+              <a:graphicFrameLocks xmlns:a="http://schemas.openxmlformats.org/drawingml/2006/main" noChangeAspect="1"/>
+            </wp:cNvGraphicFramePr>
+            <a:graphic xmlns:a="http://schemas.openxmlformats.org/drawingml/2006/main">
+              <a:graphicData uri="http://schemas.openxmlformats.org/drawingml/2006/picture">
+                <pic:pic xmlns:pic="http://schemas.openxmlformats.org/drawingml/2006/picture">
+                  <pic:nvPicPr>
+                    <pic:cNvPr id="0" name="Picture 2"/>
+                    <pic:cNvPicPr>
+                      <a:picLocks noChangeAspect="1" noChangeArrowheads="1"/>
+                    </pic:cNvPicPr>
+                  </pic:nvPicPr>
+                  <pic:blipFill>
+                    <a:blip r:embed="rId15">
+                      <a:extLst>
+                        <a:ext uri="{28A0092B-C50C-407E-A947-70E740481C1C}">
+                          <a14:useLocalDpi xmlns:a14="http://schemas.microsoft.com/office/drawing/2010/main" val="0"/>
+                        </a:ext>
+                      </a:extLst>
+                    </a:blip>
+                    <a:srcRect/>
+                    <a:stretch>
+                      <a:fillRect/>
+                    </a:stretch>
+                  </pic:blipFill>
+                  <pic:spPr bwMode="auto">
+                    <a:xfrm>
+                      <a:off x="0" y="0"/>
+                      <a:ext cx="5931535" cy="3291840"/>
+                    </a:xfrm>
+                    <a:prstGeom prst="rect">
+                      <a:avLst/>
+                    </a:prstGeom>
+                    <a:noFill/>
+                    <a:ln>
+                      <a:noFill/>
+                    </a:ln>
+                  </pic:spPr>
+                </pic:pic>
+              </a:graphicData>
+            </a:graphic>
+          </wp:inline>
+        </w:drawing>
+      </w:r>
+    </w:p>
+    <w:p>
+      <w:pPr>
+        <w:pStyle w:val="ListParagraph"/>
+        <w:numPr>
+          <w:ilvl w:val="0"/>
+          <w:numId w:val="1"/>
+        </w:numPr>
+        <w:rPr>
+          <w:sz w:val="24"/>
+          <w:szCs w:val="24"/>
+        </w:rPr>
+      </w:pPr>
+      <w:r>
+        <w:rPr>
+          <w:sz w:val="24"/>
+          <w:szCs w:val="24"/>
+        </w:rPr>
+        <w:t xml:space="preserve">The common Module System: </w:t>
+      </w:r>
+    </w:p>
+    <w:p>
+      <w:pPr>
+        <w:pStyle w:val="ListParagraph"/>
+        <w:numPr>
+          <w:ilvl w:val="1"/>
+          <w:numId w:val="1"/>
+        </w:numPr>
+        <w:rPr>
+          <w:sz w:val="24"/>
+          <w:szCs w:val="24"/>
+        </w:rPr>
+      </w:pPr>
+      <w:r>
+        <w:rPr>
+          <w:sz w:val="24"/>
+          <w:szCs w:val="24"/>
+        </w:rPr>
+        <w:t xml:space="preserve">Each JavaScript file is treated as a separate </w:t>
+      </w:r>
+      <w:proofErr w:type="gramStart"/>
+      <w:r>
+        <w:rPr>
+          <w:sz w:val="24"/>
+          <w:szCs w:val="24"/>
+        </w:rPr>
+        <w:t>module;</w:t>
+      </w:r>
+      <w:proofErr w:type="gramEnd"/>
+    </w:p>
+    <w:p>
+      <w:pPr>
+        <w:pStyle w:val="ListParagraph"/>
+        <w:numPr>
+          <w:ilvl w:val="1"/>
+          <w:numId w:val="1"/>
+        </w:numPr>
+        <w:rPr>
+          <w:sz w:val="24"/>
+          <w:szCs w:val="24"/>
+        </w:rPr>
+      </w:pPr>
+      <w:r>
+        <w:rPr>
+          <w:sz w:val="24"/>
+          <w:szCs w:val="24"/>
+        </w:rPr>
+        <w:t xml:space="preserve">Node.js uses the </w:t>
+      </w:r>
+      <w:proofErr w:type="spellStart"/>
+      <w:r>
+        <w:rPr>
+          <w:sz w:val="24"/>
+          <w:szCs w:val="24"/>
+        </w:rPr>
+        <w:t>CommonJs</w:t>
+      </w:r>
+      <w:proofErr w:type="spellEnd"/>
+      <w:r>
+        <w:rPr>
+          <w:sz w:val="24"/>
+          <w:szCs w:val="24"/>
+        </w:rPr>
+        <w:t xml:space="preserve"> module system: </w:t>
+      </w:r>
+      <w:proofErr w:type="gramStart"/>
+      <w:r>
+        <w:rPr>
+          <w:sz w:val="24"/>
+          <w:szCs w:val="24"/>
+        </w:rPr>
+        <w:t>require(</w:t>
+      </w:r>
+      <w:proofErr w:type="gramEnd"/>
+      <w:r>
+        <w:rPr>
+          <w:sz w:val="24"/>
+          <w:szCs w:val="24"/>
+        </w:rPr>
+        <w:t xml:space="preserve">), exports or module. </w:t>
+      </w:r>
+      <w:proofErr w:type="gramStart"/>
+      <w:r>
+        <w:rPr>
+          <w:sz w:val="24"/>
+          <w:szCs w:val="24"/>
+        </w:rPr>
+        <w:t>Exports;</w:t>
+      </w:r>
+      <w:proofErr w:type="gramEnd"/>
+    </w:p>
+    <w:p>
+      <w:pPr>
+        <w:pStyle w:val="ListParagraph"/>
+        <w:numPr>
+          <w:ilvl w:val="1"/>
+          <w:numId w:val="1"/>
+        </w:numPr>
+        <w:rPr>
+          <w:sz w:val="24"/>
+          <w:szCs w:val="24"/>
+        </w:rPr>
+      </w:pPr>
+      <w:r>
+        <w:rPr>
+          <w:sz w:val="24"/>
+          <w:szCs w:val="24"/>
+        </w:rPr>
+        <w:t>ES module system is used in browsers: import/</w:t>
+      </w:r>
+      <w:proofErr w:type="gramStart"/>
+      <w:r>
+        <w:rPr>
+          <w:sz w:val="24"/>
+          <w:szCs w:val="24"/>
+        </w:rPr>
+        <w:t>export;</w:t>
+      </w:r>
+      <w:proofErr w:type="gramEnd"/>
+    </w:p>
+    <w:p>
+      <w:pPr>
+        <w:pStyle w:val="ListParagraph"/>
+        <w:numPr>
+          <w:ilvl w:val="1"/>
+          <w:numId w:val="1"/>
+        </w:numPr>
+        <w:rPr>
+          <w:sz w:val="24"/>
+          <w:szCs w:val="24"/>
+        </w:rPr>
+      </w:pPr>
+      <w:r>
+        <w:rPr>
+          <w:sz w:val="24"/>
+          <w:szCs w:val="24"/>
+        </w:rPr>
+        <w:t>There have been attempts to brin ES modules to node.js(.</w:t>
+      </w:r>
+      <w:proofErr w:type="spellStart"/>
+      <w:r>
+        <w:rPr>
+          <w:sz w:val="24"/>
+          <w:szCs w:val="24"/>
+        </w:rPr>
+        <w:t>mjs</w:t>
+      </w:r>
+      <w:proofErr w:type="spellEnd"/>
+      <w:r>
+        <w:rPr>
+          <w:sz w:val="24"/>
+          <w:szCs w:val="24"/>
+        </w:rPr>
+        <w:t>)</w:t>
+      </w:r>
+    </w:p>
+    <w:p>
+      <w:pPr>
+        <w:pStyle w:val="ListParagraph"/>
+        <w:numPr>
+          <w:ilvl w:val="0"/>
+          <w:numId w:val="1"/>
+        </w:numPr>
+        <w:rPr>
+          <w:sz w:val="24"/>
+          <w:szCs w:val="24"/>
+        </w:rPr>
+      </w:pPr>
+      <w:r>
+        <w:rPr>
+          <w:sz w:val="24"/>
+          <w:szCs w:val="24"/>
+        </w:rPr>
+        <w:t xml:space="preserve">When we require a module =&gt; Resolving &amp;Loading =&gt; Wrapping =&gt; Execution =&gt; Returning Exports =&gt; </w:t>
+      </w:r>
+      <w:proofErr w:type="spellStart"/>
+      <w:r>
+        <w:rPr>
+          <w:sz w:val="24"/>
+          <w:szCs w:val="24"/>
+        </w:rPr>
+        <w:t>Chaching</w:t>
+      </w:r>
+      <w:proofErr w:type="spellEnd"/>
+    </w:p>
+    <w:p>
+      <w:pPr>
+        <w:pStyle w:val="ListParagraph"/>
+        <w:rPr>
+          <w:sz w:val="24"/>
+          <w:szCs w:val="24"/>
+        </w:rPr>
+      </w:pPr>
+      <w:r>
+        <w:rPr>
+          <w:noProof/>
+          <w:sz w:val="24"/>
+          <w:szCs w:val="24"/>
+        </w:rPr>
+        <w:lastRenderedPageBreak/>
+        <w:drawing>
+          <wp:inline distT="0" distB="0" distL="0" distR="0" wp14:anchorId="73D49297" wp14:editId="3F5F5B88">
+            <wp:extent cx="5939790" cy="3267710"/>
+            <wp:effectExtent l="0" t="0" r="3810" b="8890"/>
+            <wp:docPr id="7" name="Picture 7"/>
+            <wp:cNvGraphicFramePr>
+              <a:graphicFrameLocks xmlns:a="http://schemas.openxmlformats.org/drawingml/2006/main" noChangeAspect="1"/>
+            </wp:cNvGraphicFramePr>
+            <a:graphic xmlns:a="http://schemas.openxmlformats.org/drawingml/2006/main">
+              <a:graphicData uri="http://schemas.openxmlformats.org/drawingml/2006/picture">
+                <pic:pic xmlns:pic="http://schemas.openxmlformats.org/drawingml/2006/picture">
+                  <pic:nvPicPr>
+                    <pic:cNvPr id="0" name="Picture 4"/>
+                    <pic:cNvPicPr>
+                      <a:picLocks noChangeAspect="1" noChangeArrowheads="1"/>
+                    </pic:cNvPicPr>
+                  </pic:nvPicPr>
+                  <pic:blipFill>
+                    <a:blip r:embed="rId16">
+                      <a:extLst>
+                        <a:ext uri="{28A0092B-C50C-407E-A947-70E740481C1C}">
+                          <a14:useLocalDpi xmlns:a14="http://schemas.microsoft.com/office/drawing/2010/main" val="0"/>
+                        </a:ext>
+                      </a:extLst>
+                    </a:blip>
+                    <a:srcRect/>
+                    <a:stretch>
+                      <a:fillRect/>
+                    </a:stretch>
+                  </pic:blipFill>
+                  <pic:spPr bwMode="auto">
+                    <a:xfrm>
+                      <a:off x="0" y="0"/>
+                      <a:ext cx="5939790" cy="3267710"/>
+                    </a:xfrm>
+                    <a:prstGeom prst="rect">
+                      <a:avLst/>
+                    </a:prstGeom>
+                    <a:noFill/>
+                    <a:ln>
+                      <a:noFill/>
+                    </a:ln>
+                  </pic:spPr>
+                </pic:pic>
+              </a:graphicData>
+            </a:graphic>
+          </wp:inline>
+        </w:drawing>
+      </w:r>
+    </w:p>
+    <w:p>
+      <w:pPr>
+        <w:pStyle w:val="ListParagraph"/>
+        <w:rPr>
+          <w:sz w:val="24"/>
+          <w:szCs w:val="24"/>
+        </w:rPr>
+      </w:pPr>
+      <w:r>
+        <w:rPr>
+          <w:noProof/>
+          <w:sz w:val="24"/>
+          <w:szCs w:val="24"/>
+        </w:rPr>
+        <w:drawing>
+          <wp:inline distT="0" distB="0" distL="0" distR="0" wp14:anchorId="69349E58" wp14:editId="39AE9209">
+            <wp:extent cx="5939790" cy="3188335"/>
+            <wp:effectExtent l="0" t="0" r="3810" b="0"/>
+            <wp:docPr id="8" name="Picture 8"/>
+            <wp:cNvGraphicFramePr>
+              <a:graphicFrameLocks xmlns:a="http://schemas.openxmlformats.org/drawingml/2006/main" noChangeAspect="1"/>
+            </wp:cNvGraphicFramePr>
+            <a:graphic xmlns:a="http://schemas.openxmlformats.org/drawingml/2006/main">
+              <a:graphicData uri="http://schemas.openxmlformats.org/drawingml/2006/picture">
+                <pic:pic xmlns:pic="http://schemas.openxmlformats.org/drawingml/2006/picture">
+                  <pic:nvPicPr>
+                    <pic:cNvPr id="0" name="Picture 5"/>
+                    <pic:cNvPicPr>
+                      <a:picLocks noChangeAspect="1" noChangeArrowheads="1"/>
+                    </pic:cNvPicPr>
+                  </pic:nvPicPr>
+                  <pic:blipFill>
+                    <a:blip r:embed="rId17">
+                      <a:extLst>
+                        <a:ext uri="{28A0092B-C50C-407E-A947-70E740481C1C}">
+                          <a14:useLocalDpi xmlns:a14="http://schemas.microsoft.com/office/drawing/2010/main" val="0"/>
+                        </a:ext>
+                      </a:extLst>
+                    </a:blip>
+                    <a:srcRect/>
+                    <a:stretch>
+                      <a:fillRect/>
+                    </a:stretch>
+                  </pic:blipFill>
+                  <pic:spPr bwMode="auto">
+                    <a:xfrm>
+                      <a:off x="0" y="0"/>
+                      <a:ext cx="5939790" cy="3188335"/>
+                    </a:xfrm>
+                    <a:prstGeom prst="rect">
+                      <a:avLst/>
+                    </a:prstGeom>
+                    <a:noFill/>
+                    <a:ln>
+                      <a:noFill/>
+                    </a:ln>
+                  </pic:spPr>
+                </pic:pic>
+              </a:graphicData>
+            </a:graphic>
+          </wp:inline>
+        </w:drawing>
+      </w:r>
+    </w:p>
+    <w:p>
+      <w:pPr>
+        <w:ind w:left="360"/>
+        <w:rPr>
+          <w:sz w:val="24"/>
+          <w:szCs w:val="24"/>
+        </w:rPr>
+      </w:pPr>
+      <w:r>
+        <w:rPr>
+          <w:noProof/>
+        </w:rPr>
+        <w:lastRenderedPageBreak/>
+        <w:drawing>
+          <wp:inline distT="0" distB="0" distL="0" distR="0" wp14:anchorId="1C644AEC" wp14:editId="7F5B4343">
+            <wp:extent cx="5931535" cy="3275965"/>
+            <wp:effectExtent l="0" t="0" r="0" b="635"/>
+            <wp:docPr id="9" name="Picture 9"/>
+            <wp:cNvGraphicFramePr>
+              <a:graphicFrameLocks xmlns:a="http://schemas.openxmlformats.org/drawingml/2006/main" noChangeAspect="1"/>
+            </wp:cNvGraphicFramePr>
+            <a:graphic xmlns:a="http://schemas.openxmlformats.org/drawingml/2006/main">
+              <a:graphicData uri="http://schemas.openxmlformats.org/drawingml/2006/picture">
+                <pic:pic xmlns:pic="http://schemas.openxmlformats.org/drawingml/2006/picture">
+                  <pic:nvPicPr>
+                    <pic:cNvPr id="0" name="Picture 6"/>
+                    <pic:cNvPicPr>
+                      <a:picLocks noChangeAspect="1" noChangeArrowheads="1"/>
+                    </pic:cNvPicPr>
+                  </pic:nvPicPr>
+                  <pic:blipFill>
+                    <a:blip r:embed="rId18">
+                      <a:extLst>
+                        <a:ext uri="{28A0092B-C50C-407E-A947-70E740481C1C}">
+                          <a14:useLocalDpi xmlns:a14="http://schemas.microsoft.com/office/drawing/2010/main" val="0"/>
+                        </a:ext>
+                      </a:extLst>
+                    </a:blip>
+                    <a:srcRect/>
+                    <a:stretch>
+                      <a:fillRect/>
+                    </a:stretch>
+                  </pic:blipFill>
+                  <pic:spPr bwMode="auto">
+                    <a:xfrm>
+                      <a:off x="0" y="0"/>
+                      <a:ext cx="5931535" cy="3275965"/>
+                    </a:xfrm>
+                    <a:prstGeom prst="rect">
+                      <a:avLst/>
+                    </a:prstGeom>
+                    <a:noFill/>
+                    <a:ln>
+                      <a:noFill/>
+                    </a:ln>
+                  </pic:spPr>
+                </pic:pic>
+              </a:graphicData>
+            </a:graphic>
+          </wp:inline>
+        </w:drawing>
+      </w:r>
+    </w:p>
+    <w:p>
+      <w:pPr>
+        <w:pStyle w:val="ListParagraph"/>
+        <w:numPr>
+          <w:ilvl w:val="0"/>
+          <w:numId w:val="1"/>
+        </w:numPr>
+        <w:rPr>
+          <w:sz w:val="24"/>
+          <w:szCs w:val="24"/>
+        </w:rPr>
+      </w:pPr>
     </w:p>
     <w:sectPr>
       <w:pgSz w:w="12240" w:h="15840"/>

</xml_diff>

<commit_message>
async - await, error handling and rund multiple promises
</commit_message>
<xml_diff>
--- a/Node-Express-Mongo-Theory.docx
+++ b/Node-Express-Mongo-Theory.docx
@@ -61,21 +61,12 @@
           <w:szCs w:val="24"/>
         </w:rPr>
       </w:pPr>
-      <w:proofErr w:type="gramStart"/>
-      <w:r>
-        <w:rPr>
-          <w:sz w:val="24"/>
-          <w:szCs w:val="24"/>
-        </w:rPr>
-        <w:t>Node.JS  pros</w:t>
-      </w:r>
-      <w:proofErr w:type="gramEnd"/>
-      <w:r>
-        <w:rPr>
-          <w:sz w:val="24"/>
-          <w:szCs w:val="24"/>
-        </w:rPr>
-        <w:t xml:space="preserve">:  </w:t>
+      <w:r>
+        <w:rPr>
+          <w:sz w:val="24"/>
+          <w:szCs w:val="24"/>
+        </w:rPr>
+        <w:t xml:space="preserve">Node.JS  pros:  </w:t>
       </w:r>
     </w:p>
     <w:p>
@@ -115,17 +106,8 @@
           <w:sz w:val="24"/>
           <w:szCs w:val="24"/>
         </w:rPr>
-        <w:t xml:space="preserve">Perfect for building fast and scalable data-intensive </w:t>
-      </w:r>
-      <w:proofErr w:type="gramStart"/>
-      <w:r>
-        <w:rPr>
-          <w:sz w:val="24"/>
-          <w:szCs w:val="24"/>
-        </w:rPr>
-        <w:t>apps;</w:t>
-      </w:r>
-      <w:proofErr w:type="gramEnd"/>
+        <w:t>Perfect for building fast and scalable data-intensive apps;</w:t>
+      </w:r>
     </w:p>
     <w:p>
       <w:pPr>
@@ -144,55 +126,7 @@
           <w:sz w:val="24"/>
           <w:szCs w:val="24"/>
         </w:rPr>
-        <w:t xml:space="preserve">Some big companies uses node in </w:t>
-      </w:r>
-      <w:proofErr w:type="gramStart"/>
-      <w:r>
-        <w:rPr>
-          <w:sz w:val="24"/>
-          <w:szCs w:val="24"/>
-        </w:rPr>
-        <w:t>production(</w:t>
-      </w:r>
-      <w:proofErr w:type="gramEnd"/>
-      <w:r>
-        <w:rPr>
-          <w:sz w:val="24"/>
-          <w:szCs w:val="24"/>
-        </w:rPr>
-        <w:t xml:space="preserve">Netflix, uber, </w:t>
-      </w:r>
-      <w:proofErr w:type="spellStart"/>
-      <w:r>
-        <w:rPr>
-          <w:sz w:val="24"/>
-          <w:szCs w:val="24"/>
-        </w:rPr>
-        <w:t>PayPall</w:t>
-      </w:r>
-      <w:proofErr w:type="spellEnd"/>
-      <w:r>
-        <w:rPr>
-          <w:sz w:val="24"/>
-          <w:szCs w:val="24"/>
-        </w:rPr>
-        <w:t xml:space="preserve">, </w:t>
-      </w:r>
-      <w:proofErr w:type="spellStart"/>
-      <w:r>
-        <w:rPr>
-          <w:sz w:val="24"/>
-          <w:szCs w:val="24"/>
-        </w:rPr>
-        <w:t>ebay</w:t>
-      </w:r>
-      <w:proofErr w:type="spellEnd"/>
-      <w:r>
-        <w:rPr>
-          <w:sz w:val="24"/>
-          <w:szCs w:val="24"/>
-        </w:rPr>
-        <w:t>…)</w:t>
+        <w:t>Some big companies uses node in production(Netflix, uber, PayPall, ebay…)</w:t>
       </w:r>
     </w:p>
     <w:p>
@@ -212,17 +146,8 @@
           <w:sz w:val="24"/>
           <w:szCs w:val="24"/>
         </w:rPr>
-        <w:t xml:space="preserve">JavaScript across the entire stack: faster and more efficient </w:t>
-      </w:r>
-      <w:proofErr w:type="gramStart"/>
-      <w:r>
-        <w:rPr>
-          <w:sz w:val="24"/>
-          <w:szCs w:val="24"/>
-        </w:rPr>
-        <w:t>development;</w:t>
-      </w:r>
-      <w:proofErr w:type="gramEnd"/>
+        <w:t>JavaScript across the entire stack: faster and more efficient development;</w:t>
+      </w:r>
     </w:p>
     <w:p>
       <w:pPr>
@@ -305,17 +230,220 @@
           <w:sz w:val="24"/>
           <w:szCs w:val="24"/>
         </w:rPr>
-        <w:t>- API with database behind it (preferably NoSQL</w:t>
-      </w:r>
-      <w:proofErr w:type="gramStart"/>
-      <w:r>
-        <w:rPr>
-          <w:sz w:val="24"/>
-          <w:szCs w:val="24"/>
-        </w:rPr>
-        <w:t>);</w:t>
-      </w:r>
-      <w:proofErr w:type="gramEnd"/>
+        <w:t xml:space="preserve">- API with database behind it (preferably NoSQL); </w:t>
+      </w:r>
+    </w:p>
+    <w:p>
+      <w:pPr>
+        <w:pStyle w:val="ListParagraph"/>
+        <w:ind w:firstLine="720"/>
+        <w:rPr>
+          <w:sz w:val="24"/>
+          <w:szCs w:val="24"/>
+        </w:rPr>
+      </w:pPr>
+      <w:r>
+        <w:rPr>
+          <w:sz w:val="24"/>
+          <w:szCs w:val="24"/>
+        </w:rPr>
+        <w:t xml:space="preserve">- Data streaming (think Youtube); </w:t>
+      </w:r>
+    </w:p>
+    <w:p>
+      <w:pPr>
+        <w:pStyle w:val="ListParagraph"/>
+        <w:ind w:firstLine="720"/>
+        <w:rPr>
+          <w:sz w:val="24"/>
+          <w:szCs w:val="24"/>
+        </w:rPr>
+      </w:pPr>
+      <w:r>
+        <w:rPr>
+          <w:sz w:val="24"/>
+          <w:szCs w:val="24"/>
+        </w:rPr>
+        <w:t>- Real-time chat application</w:t>
+      </w:r>
+    </w:p>
+    <w:p>
+      <w:pPr>
+        <w:pStyle w:val="ListParagraph"/>
+        <w:ind w:firstLine="720"/>
+        <w:rPr>
+          <w:sz w:val="24"/>
+          <w:szCs w:val="24"/>
+        </w:rPr>
+      </w:pPr>
+      <w:r>
+        <w:rPr>
+          <w:sz w:val="24"/>
+          <w:szCs w:val="24"/>
+        </w:rPr>
+        <w:t>-Server-side web application</w:t>
+      </w:r>
+    </w:p>
+    <w:p>
+      <w:pPr>
+        <w:pStyle w:val="ListParagraph"/>
+        <w:numPr>
+          <w:ilvl w:val="0"/>
+          <w:numId w:val="1"/>
+        </w:numPr>
+        <w:rPr>
+          <w:sz w:val="24"/>
+          <w:szCs w:val="24"/>
+        </w:rPr>
+      </w:pPr>
+      <w:r>
+        <w:rPr>
+          <w:sz w:val="24"/>
+          <w:szCs w:val="24"/>
+        </w:rPr>
+        <w:t>Don’t use Node.JS for the heavy server-side processing (CPU intensive) like image processing, video manipulation, file compressing etc.</w:t>
+      </w:r>
+    </w:p>
+    <w:p>
+      <w:pPr>
+        <w:pStyle w:val="ListParagraph"/>
+        <w:numPr>
+          <w:ilvl w:val="0"/>
+          <w:numId w:val="1"/>
+        </w:numPr>
+        <w:rPr>
+          <w:sz w:val="24"/>
+          <w:szCs w:val="24"/>
+        </w:rPr>
+      </w:pPr>
+      <w:r>
+        <w:rPr>
+          <w:sz w:val="24"/>
+          <w:szCs w:val="24"/>
+        </w:rPr>
+        <w:t>Node is Single Threaded so if you use synchronous code it means that any other operation needs to wait for the first one to be finished</w:t>
+      </w:r>
+    </w:p>
+    <w:p>
+      <w:pPr>
+        <w:pStyle w:val="ListParagraph"/>
+        <w:numPr>
+          <w:ilvl w:val="0"/>
+          <w:numId w:val="1"/>
+        </w:numPr>
+        <w:rPr>
+          <w:sz w:val="24"/>
+          <w:szCs w:val="24"/>
+        </w:rPr>
+      </w:pPr>
+      <w:r>
+        <w:rPr>
+          <w:sz w:val="24"/>
+          <w:szCs w:val="24"/>
+        </w:rPr>
+        <w:t>Use Asynchronous functions for executing operations. Using callback function in Node.JS</w:t>
+      </w:r>
+    </w:p>
+    <w:p>
+      <w:pPr>
+        <w:pStyle w:val="ListParagraph"/>
+        <w:numPr>
+          <w:ilvl w:val="0"/>
+          <w:numId w:val="1"/>
+        </w:numPr>
+        <w:rPr>
+          <w:sz w:val="24"/>
+          <w:szCs w:val="24"/>
+        </w:rPr>
+      </w:pPr>
+      <w:r>
+        <w:rPr>
+          <w:sz w:val="24"/>
+          <w:szCs w:val="24"/>
+        </w:rPr>
+        <w:t>To avoid callback hell we can use Promises or Async/Await</w:t>
+      </w:r>
+    </w:p>
+    <w:p>
+      <w:pPr>
+        <w:pStyle w:val="ListParagraph"/>
+        <w:numPr>
+          <w:ilvl w:val="0"/>
+          <w:numId w:val="1"/>
+        </w:numPr>
+        <w:rPr>
+          <w:sz w:val="24"/>
+          <w:szCs w:val="24"/>
+        </w:rPr>
+      </w:pPr>
+      <w:r>
+        <w:rPr>
+          <w:sz w:val="24"/>
+          <w:szCs w:val="24"/>
+        </w:rPr>
+        <w:t>Dependencies are of two types: regular dependencies where the code depends on the dependency and the dev-dependencies that help the developers with tools and helpers for the developers(like webpack, nodemon etc.)</w:t>
+      </w:r>
+      <w:r>
+        <w:rPr>
+          <w:sz w:val="24"/>
+          <w:szCs w:val="24"/>
+        </w:rPr>
+        <w:t>. Nodemon is good for listening for the changes and restarting the server for us instead of using “node index.js”.</w:t>
+      </w:r>
+    </w:p>
+    <w:p>
+      <w:pPr>
+        <w:pStyle w:val="ListParagraph"/>
+        <w:numPr>
+          <w:ilvl w:val="0"/>
+          <w:numId w:val="1"/>
+        </w:numPr>
+        <w:rPr>
+          <w:sz w:val="24"/>
+          <w:szCs w:val="24"/>
+        </w:rPr>
+      </w:pPr>
+      <w:r>
+        <w:rPr>
+          <w:sz w:val="24"/>
+          <w:szCs w:val="24"/>
+        </w:rPr>
+        <w:t>If we want to use a local script in the terminal we need to declare them into the scripts. We can only use global dependencies directly in the terminal</w:t>
+      </w:r>
+    </w:p>
+    <w:p>
+      <w:pPr>
+        <w:pStyle w:val="ListParagraph"/>
+        <w:numPr>
+          <w:ilvl w:val="0"/>
+          <w:numId w:val="1"/>
+        </w:numPr>
+        <w:rPr>
+          <w:sz w:val="24"/>
+          <w:szCs w:val="24"/>
+        </w:rPr>
+      </w:pPr>
+      <w:r>
+        <w:rPr>
+          <w:sz w:val="24"/>
+          <w:szCs w:val="24"/>
+        </w:rPr>
+        <w:t>What is a “slug”? It is</w:t>
+      </w:r>
+      <w:r>
+        <w:rPr>
+          <w:sz w:val="24"/>
+          <w:szCs w:val="24"/>
+        </w:rPr>
+        <w:t xml:space="preserve"> a</w:t>
+      </w:r>
+      <w:r>
+        <w:rPr>
+          <w:sz w:val="24"/>
+          <w:szCs w:val="24"/>
+        </w:rPr>
+        <w:t xml:space="preserve"> part of a URL that identifies a particular page on a website in an easy-to-read form.</w:t>
+      </w:r>
       <w:r>
         <w:rPr>
           <w:sz w:val="24"/>
@@ -323,81 +451,12 @@
         </w:rPr>
         <w:t xml:space="preserve"> </w:t>
       </w:r>
-    </w:p>
-    <w:p>
-      <w:pPr>
-        <w:pStyle w:val="ListParagraph"/>
-        <w:ind w:firstLine="720"/>
-        <w:rPr>
-          <w:sz w:val="24"/>
-          <w:szCs w:val="24"/>
-        </w:rPr>
-      </w:pPr>
-      <w:r>
-        <w:rPr>
-          <w:sz w:val="24"/>
-          <w:szCs w:val="24"/>
-        </w:rPr>
-        <w:t xml:space="preserve">- Data streaming (think </w:t>
-      </w:r>
-      <w:proofErr w:type="spellStart"/>
-      <w:r>
-        <w:rPr>
-          <w:sz w:val="24"/>
-          <w:szCs w:val="24"/>
-        </w:rPr>
-        <w:t>Youtube</w:t>
-      </w:r>
-      <w:proofErr w:type="spellEnd"/>
-      <w:proofErr w:type="gramStart"/>
-      <w:r>
-        <w:rPr>
-          <w:sz w:val="24"/>
-          <w:szCs w:val="24"/>
-        </w:rPr>
-        <w:t>);</w:t>
-      </w:r>
-      <w:proofErr w:type="gramEnd"/>
-      <w:r>
-        <w:rPr>
-          <w:sz w:val="24"/>
-          <w:szCs w:val="24"/>
-        </w:rPr>
-        <w:t xml:space="preserve"> </w:t>
-      </w:r>
-    </w:p>
-    <w:p>
-      <w:pPr>
-        <w:pStyle w:val="ListParagraph"/>
-        <w:ind w:firstLine="720"/>
-        <w:rPr>
-          <w:sz w:val="24"/>
-          <w:szCs w:val="24"/>
-        </w:rPr>
-      </w:pPr>
-      <w:r>
-        <w:rPr>
-          <w:sz w:val="24"/>
-          <w:szCs w:val="24"/>
-        </w:rPr>
-        <w:t>- Real-time chat application</w:t>
-      </w:r>
-    </w:p>
-    <w:p>
-      <w:pPr>
-        <w:pStyle w:val="ListParagraph"/>
-        <w:ind w:firstLine="720"/>
-        <w:rPr>
-          <w:sz w:val="24"/>
-          <w:szCs w:val="24"/>
-        </w:rPr>
-      </w:pPr>
-      <w:r>
-        <w:rPr>
-          <w:sz w:val="24"/>
-          <w:szCs w:val="24"/>
-        </w:rPr>
-        <w:t>-Server-side web application</w:t>
+      <w:r>
+        <w:rPr>
+          <w:sz w:val="24"/>
+          <w:szCs w:val="24"/>
+        </w:rPr>
+        <w:t>A slug is the part of the URL that explains the page’s content.  (slugify used)</w:t>
       </w:r>
     </w:p>
     <w:p>
@@ -417,7 +476,63 @@
           <w:sz w:val="24"/>
           <w:szCs w:val="24"/>
         </w:rPr>
-        <w:t>Don’t use Node.JS for the heavy server-side processing (CPU intensive) like image processing, video manipulation, file compressing etc.</w:t>
+        <w:t xml:space="preserve">Code for dependencies versions. Ex: </w:t>
+      </w:r>
+      <w:r>
+        <w:rPr>
+          <w:sz w:val="24"/>
+          <w:szCs w:val="24"/>
+        </w:rPr>
+        <w:t>*</w:t>
+      </w:r>
+      <w:r>
+        <w:rPr>
+          <w:sz w:val="24"/>
+          <w:szCs w:val="24"/>
+        </w:rPr>
+        <w:t>^</w:t>
+      </w:r>
+      <w:r>
+        <w:rPr>
+          <w:sz w:val="24"/>
+          <w:szCs w:val="24"/>
+        </w:rPr>
+        <w:t>~</w:t>
+      </w:r>
+      <w:r>
+        <w:rPr>
+          <w:sz w:val="24"/>
+          <w:szCs w:val="24"/>
+        </w:rPr>
+        <w:t>1.18.10 (1 is the major version, 18 is the minor version, and the 10 is the patch version)</w:t>
+      </w:r>
+      <w:r>
+        <w:rPr>
+          <w:sz w:val="24"/>
+          <w:szCs w:val="24"/>
+        </w:rPr>
+        <w:t>. The “~” stands for only patch releases(which is safer</w:t>
+      </w:r>
+      <w:r>
+        <w:rPr>
+          <w:sz w:val="24"/>
+          <w:szCs w:val="24"/>
+        </w:rPr>
+        <w:t>)</w:t>
+      </w:r>
+      <w:r>
+        <w:rPr>
+          <w:sz w:val="24"/>
+          <w:szCs w:val="24"/>
+        </w:rPr>
+        <w:t>, the “^” is for all the patch and minor releases</w:t>
+      </w:r>
+      <w:r>
+        <w:rPr>
+          <w:sz w:val="24"/>
+          <w:szCs w:val="24"/>
+        </w:rPr>
+        <w:t>. There is also an option to update to all version using “*”</w:t>
       </w:r>
     </w:p>
     <w:p>
@@ -437,627 +552,42 @@
           <w:sz w:val="24"/>
           <w:szCs w:val="24"/>
         </w:rPr>
-        <w:t xml:space="preserve">Node is Single Threaded so if you use synchronous </w:t>
-      </w:r>
-      <w:proofErr w:type="gramStart"/>
-      <w:r>
-        <w:rPr>
-          <w:sz w:val="24"/>
-          <w:szCs w:val="24"/>
-        </w:rPr>
-        <w:t>code</w:t>
-      </w:r>
-      <w:proofErr w:type="gramEnd"/>
-      <w:r>
-        <w:rPr>
-          <w:sz w:val="24"/>
-          <w:szCs w:val="24"/>
-        </w:rPr>
-        <w:t xml:space="preserve"> it means that any other operation needs to wait for the first one to be finished</w:t>
-      </w:r>
-    </w:p>
-    <w:p>
-      <w:pPr>
-        <w:pStyle w:val="ListParagraph"/>
-        <w:numPr>
-          <w:ilvl w:val="0"/>
-          <w:numId w:val="1"/>
-        </w:numPr>
-        <w:rPr>
-          <w:sz w:val="24"/>
-          <w:szCs w:val="24"/>
-        </w:rPr>
-      </w:pPr>
-      <w:r>
-        <w:rPr>
-          <w:sz w:val="24"/>
-          <w:szCs w:val="24"/>
-        </w:rPr>
-        <w:t>Use Asynchronous functions for executing operations. Using callback function in Node.JS</w:t>
-      </w:r>
-    </w:p>
-    <w:p>
-      <w:pPr>
-        <w:pStyle w:val="ListParagraph"/>
-        <w:numPr>
-          <w:ilvl w:val="0"/>
-          <w:numId w:val="1"/>
-        </w:numPr>
-        <w:rPr>
-          <w:sz w:val="24"/>
-          <w:szCs w:val="24"/>
-        </w:rPr>
-      </w:pPr>
-      <w:r>
-        <w:rPr>
-          <w:sz w:val="24"/>
-          <w:szCs w:val="24"/>
-        </w:rPr>
-        <w:t xml:space="preserve">To avoid callback </w:t>
-      </w:r>
-      <w:proofErr w:type="gramStart"/>
-      <w:r>
-        <w:rPr>
-          <w:sz w:val="24"/>
-          <w:szCs w:val="24"/>
-        </w:rPr>
-        <w:t>hell</w:t>
-      </w:r>
-      <w:proofErr w:type="gramEnd"/>
-      <w:r>
-        <w:rPr>
-          <w:sz w:val="24"/>
-          <w:szCs w:val="24"/>
-        </w:rPr>
-        <w:t xml:space="preserve"> we can use Promises or Async/Await</w:t>
-      </w:r>
-    </w:p>
-    <w:p>
-      <w:pPr>
-        <w:pStyle w:val="ListParagraph"/>
-        <w:numPr>
-          <w:ilvl w:val="0"/>
-          <w:numId w:val="1"/>
-        </w:numPr>
-        <w:rPr>
-          <w:sz w:val="24"/>
-          <w:szCs w:val="24"/>
-        </w:rPr>
-      </w:pPr>
-      <w:r>
-        <w:rPr>
-          <w:sz w:val="24"/>
-          <w:szCs w:val="24"/>
-        </w:rPr>
-        <w:t xml:space="preserve">Dependencies are of two types: regular dependencies where the code depends on the dependency and the dev-dependencies that help the developers with tools and helpers for the </w:t>
-      </w:r>
-      <w:proofErr w:type="gramStart"/>
-      <w:r>
-        <w:rPr>
-          <w:sz w:val="24"/>
-          <w:szCs w:val="24"/>
-        </w:rPr>
-        <w:t>developers(</w:t>
-      </w:r>
-      <w:proofErr w:type="gramEnd"/>
-      <w:r>
-        <w:rPr>
-          <w:sz w:val="24"/>
-          <w:szCs w:val="24"/>
-        </w:rPr>
-        <w:t xml:space="preserve">like webpack, </w:t>
-      </w:r>
-      <w:proofErr w:type="spellStart"/>
-      <w:r>
-        <w:rPr>
-          <w:sz w:val="24"/>
-          <w:szCs w:val="24"/>
-        </w:rPr>
-        <w:t>nodemon</w:t>
-      </w:r>
-      <w:proofErr w:type="spellEnd"/>
-      <w:r>
-        <w:rPr>
-          <w:sz w:val="24"/>
-          <w:szCs w:val="24"/>
-        </w:rPr>
-        <w:t xml:space="preserve"> etc.)</w:t>
-      </w:r>
-      <w:r>
-        <w:rPr>
-          <w:sz w:val="24"/>
-          <w:szCs w:val="24"/>
-        </w:rPr>
-        <w:t xml:space="preserve">. </w:t>
-      </w:r>
-      <w:proofErr w:type="spellStart"/>
-      <w:r>
-        <w:rPr>
-          <w:sz w:val="24"/>
-          <w:szCs w:val="24"/>
-        </w:rPr>
-        <w:t>Nodemon</w:t>
-      </w:r>
-      <w:proofErr w:type="spellEnd"/>
-      <w:r>
-        <w:rPr>
-          <w:sz w:val="24"/>
-          <w:szCs w:val="24"/>
-        </w:rPr>
-        <w:t xml:space="preserve"> is good for listening for the changes and restarting the server for us instead of using “node index.js”.</w:t>
-      </w:r>
-    </w:p>
-    <w:p>
-      <w:pPr>
-        <w:pStyle w:val="ListParagraph"/>
-        <w:numPr>
-          <w:ilvl w:val="0"/>
-          <w:numId w:val="1"/>
-        </w:numPr>
-        <w:rPr>
-          <w:sz w:val="24"/>
-          <w:szCs w:val="24"/>
-        </w:rPr>
-      </w:pPr>
-      <w:r>
-        <w:rPr>
-          <w:sz w:val="24"/>
-          <w:szCs w:val="24"/>
-        </w:rPr>
-        <w:t xml:space="preserve">If we want to use a local script in the </w:t>
-      </w:r>
-      <w:proofErr w:type="gramStart"/>
-      <w:r>
-        <w:rPr>
-          <w:sz w:val="24"/>
-          <w:szCs w:val="24"/>
-        </w:rPr>
-        <w:t>terminal</w:t>
-      </w:r>
-      <w:proofErr w:type="gramEnd"/>
-      <w:r>
-        <w:rPr>
-          <w:sz w:val="24"/>
-          <w:szCs w:val="24"/>
-        </w:rPr>
-        <w:t xml:space="preserve"> we need to declare them into the scripts. We can only use global dependencies directly in the terminal</w:t>
-      </w:r>
-    </w:p>
-    <w:p>
-      <w:pPr>
-        <w:pStyle w:val="ListParagraph"/>
-        <w:numPr>
-          <w:ilvl w:val="0"/>
-          <w:numId w:val="1"/>
-        </w:numPr>
-        <w:rPr>
-          <w:sz w:val="24"/>
-          <w:szCs w:val="24"/>
-        </w:rPr>
-      </w:pPr>
-      <w:r>
-        <w:rPr>
-          <w:sz w:val="24"/>
-          <w:szCs w:val="24"/>
-        </w:rPr>
-        <w:t>What is a “slug”? It is</w:t>
-      </w:r>
-      <w:r>
-        <w:rPr>
-          <w:sz w:val="24"/>
-          <w:szCs w:val="24"/>
-        </w:rPr>
-        <w:t xml:space="preserve"> a</w:t>
-      </w:r>
-      <w:r>
-        <w:rPr>
-          <w:sz w:val="24"/>
-          <w:szCs w:val="24"/>
-        </w:rPr>
-        <w:t xml:space="preserve"> part of a URL that identifies a particular page on a website in an easy-to-read form.</w:t>
-      </w:r>
-      <w:r>
-        <w:rPr>
-          <w:sz w:val="24"/>
-          <w:szCs w:val="24"/>
-        </w:rPr>
-        <w:t xml:space="preserve"> </w:t>
-      </w:r>
-      <w:r>
-        <w:rPr>
-          <w:sz w:val="24"/>
-          <w:szCs w:val="24"/>
-        </w:rPr>
-        <w:t>A slug is the part of the URL that explains the page’s content.  (</w:t>
-      </w:r>
-      <w:proofErr w:type="spellStart"/>
-      <w:proofErr w:type="gramStart"/>
-      <w:r>
-        <w:rPr>
-          <w:sz w:val="24"/>
-          <w:szCs w:val="24"/>
-        </w:rPr>
-        <w:t>slugify</w:t>
-      </w:r>
-      <w:proofErr w:type="spellEnd"/>
-      <w:proofErr w:type="gramEnd"/>
-      <w:r>
-        <w:rPr>
-          <w:sz w:val="24"/>
-          <w:szCs w:val="24"/>
-        </w:rPr>
-        <w:t xml:space="preserve"> used)</w:t>
-      </w:r>
-    </w:p>
-    <w:p>
-      <w:pPr>
-        <w:pStyle w:val="ListParagraph"/>
-        <w:numPr>
-          <w:ilvl w:val="0"/>
-          <w:numId w:val="1"/>
-        </w:numPr>
-        <w:rPr>
-          <w:sz w:val="24"/>
-          <w:szCs w:val="24"/>
-        </w:rPr>
-      </w:pPr>
-      <w:r>
-        <w:rPr>
-          <w:sz w:val="24"/>
-          <w:szCs w:val="24"/>
-        </w:rPr>
-        <w:t xml:space="preserve">Code for dependencies versions. Ex: </w:t>
-      </w:r>
-      <w:r>
-        <w:rPr>
-          <w:sz w:val="24"/>
-          <w:szCs w:val="24"/>
-        </w:rPr>
-        <w:t>*</w:t>
-      </w:r>
-      <w:r>
-        <w:rPr>
-          <w:sz w:val="24"/>
-          <w:szCs w:val="24"/>
-        </w:rPr>
-        <w:t>^</w:t>
-      </w:r>
-      <w:r>
-        <w:rPr>
-          <w:sz w:val="24"/>
-          <w:szCs w:val="24"/>
-        </w:rPr>
-        <w:t>~</w:t>
-      </w:r>
-      <w:r>
-        <w:rPr>
-          <w:sz w:val="24"/>
-          <w:szCs w:val="24"/>
-        </w:rPr>
-        <w:t>1.18.10 (1 is the major version, 18 is the minor version, and the 10 is the patch version)</w:t>
-      </w:r>
-      <w:r>
-        <w:rPr>
-          <w:sz w:val="24"/>
-          <w:szCs w:val="24"/>
-        </w:rPr>
-        <w:t xml:space="preserve">. The “~” stands for only patch </w:t>
-      </w:r>
-      <w:proofErr w:type="gramStart"/>
-      <w:r>
-        <w:rPr>
-          <w:sz w:val="24"/>
-          <w:szCs w:val="24"/>
-        </w:rPr>
-        <w:t>releases(</w:t>
-      </w:r>
-      <w:proofErr w:type="gramEnd"/>
-      <w:r>
-        <w:rPr>
-          <w:sz w:val="24"/>
-          <w:szCs w:val="24"/>
-        </w:rPr>
-        <w:t>which is safer</w:t>
-      </w:r>
-      <w:r>
-        <w:rPr>
-          <w:sz w:val="24"/>
-          <w:szCs w:val="24"/>
-        </w:rPr>
-        <w:t>)</w:t>
-      </w:r>
-      <w:r>
-        <w:rPr>
-          <w:sz w:val="24"/>
-          <w:szCs w:val="24"/>
-        </w:rPr>
-        <w:t>, the “^” is for all the patch and minor releases</w:t>
-      </w:r>
-      <w:r>
-        <w:rPr>
-          <w:sz w:val="24"/>
-          <w:szCs w:val="24"/>
-        </w:rPr>
-        <w:t>. There is also an option to update to all version using “*”</w:t>
-      </w:r>
-    </w:p>
-    <w:p>
-      <w:pPr>
-        <w:pStyle w:val="ListParagraph"/>
-        <w:numPr>
-          <w:ilvl w:val="0"/>
-          <w:numId w:val="1"/>
-        </w:numPr>
-        <w:rPr>
-          <w:sz w:val="24"/>
-          <w:szCs w:val="24"/>
-        </w:rPr>
-      </w:pPr>
-      <w:r>
-        <w:rPr>
-          <w:sz w:val="24"/>
-          <w:szCs w:val="24"/>
-        </w:rPr>
-        <w:t xml:space="preserve">Util </w:t>
-      </w:r>
-      <w:proofErr w:type="gramStart"/>
-      <w:r>
-        <w:rPr>
-          <w:sz w:val="24"/>
-          <w:szCs w:val="24"/>
-        </w:rPr>
-        <w:t>commands :</w:t>
-      </w:r>
-      <w:proofErr w:type="gramEnd"/>
-      <w:r>
-        <w:rPr>
-          <w:sz w:val="24"/>
-          <w:szCs w:val="24"/>
-        </w:rPr>
-        <w:t xml:space="preserve"> </w:t>
-      </w:r>
-      <w:proofErr w:type="spellStart"/>
-      <w:r>
-        <w:rPr>
-          <w:sz w:val="24"/>
-          <w:szCs w:val="24"/>
-        </w:rPr>
-        <w:t>npm</w:t>
-      </w:r>
-      <w:proofErr w:type="spellEnd"/>
-      <w:r>
-        <w:rPr>
-          <w:sz w:val="24"/>
-          <w:szCs w:val="24"/>
-        </w:rPr>
-        <w:t xml:space="preserve"> outdated</w:t>
-      </w:r>
-      <w:r>
-        <w:rPr>
-          <w:sz w:val="24"/>
-          <w:szCs w:val="24"/>
-        </w:rPr>
-        <w:t xml:space="preserve">, </w:t>
-      </w:r>
-      <w:proofErr w:type="spellStart"/>
-      <w:r>
-        <w:rPr>
-          <w:sz w:val="24"/>
-          <w:szCs w:val="24"/>
-        </w:rPr>
-        <w:t>npm</w:t>
-      </w:r>
-      <w:proofErr w:type="spellEnd"/>
-      <w:r>
-        <w:rPr>
-          <w:sz w:val="24"/>
-          <w:szCs w:val="24"/>
-        </w:rPr>
-        <w:t xml:space="preserve"> update(that doesn’t work</w:t>
-      </w:r>
-      <w:r>
-        <w:rPr>
-          <w:sz w:val="24"/>
-          <w:szCs w:val="24"/>
-        </w:rPr>
-        <w:t xml:space="preserve"> updating the </w:t>
-      </w:r>
-      <w:proofErr w:type="spellStart"/>
-      <w:r>
-        <w:rPr>
-          <w:sz w:val="24"/>
-          <w:szCs w:val="24"/>
-        </w:rPr>
-        <w:t>package.json</w:t>
-      </w:r>
-      <w:proofErr w:type="spellEnd"/>
-      <w:r>
-        <w:rPr>
-          <w:sz w:val="24"/>
-          <w:szCs w:val="24"/>
-        </w:rPr>
-        <w:t xml:space="preserve">, but package-lock is working </w:t>
-      </w:r>
-      <w:r>
-        <w:rPr>
-          <w:sz w:val="24"/>
-          <w:szCs w:val="24"/>
-        </w:rPr>
-        <w:t xml:space="preserve">in </w:t>
-      </w:r>
-      <w:proofErr w:type="spellStart"/>
-      <w:r>
-        <w:rPr>
-          <w:sz w:val="24"/>
-          <w:szCs w:val="24"/>
-        </w:rPr>
-        <w:t>npm</w:t>
-      </w:r>
-      <w:proofErr w:type="spellEnd"/>
-      <w:r>
-        <w:rPr>
-          <w:sz w:val="24"/>
-          <w:szCs w:val="24"/>
-        </w:rPr>
-        <w:t xml:space="preserve"> 6+), </w:t>
-      </w:r>
-      <w:proofErr w:type="spellStart"/>
-      <w:r>
-        <w:rPr>
-          <w:sz w:val="24"/>
-          <w:szCs w:val="24"/>
-        </w:rPr>
-        <w:t>npm</w:t>
-      </w:r>
-      <w:proofErr w:type="spellEnd"/>
-      <w:r>
-        <w:rPr>
-          <w:sz w:val="24"/>
-          <w:szCs w:val="24"/>
-        </w:rPr>
-        <w:t xml:space="preserve"> I </w:t>
-      </w:r>
-      <w:proofErr w:type="spellStart"/>
-      <w:r>
-        <w:rPr>
-          <w:sz w:val="24"/>
-          <w:szCs w:val="24"/>
-        </w:rPr>
-        <w:t>package@version</w:t>
-      </w:r>
-      <w:proofErr w:type="spellEnd"/>
-      <w:r>
-        <w:rPr>
-          <w:sz w:val="24"/>
-          <w:szCs w:val="24"/>
-        </w:rPr>
-        <w:t xml:space="preserve">, </w:t>
-      </w:r>
-      <w:proofErr w:type="spellStart"/>
-      <w:r>
-        <w:rPr>
-          <w:sz w:val="24"/>
-          <w:szCs w:val="24"/>
-        </w:rPr>
-        <w:t>npm</w:t>
-      </w:r>
-      <w:proofErr w:type="spellEnd"/>
-      <w:r>
-        <w:rPr>
-          <w:sz w:val="24"/>
-          <w:szCs w:val="24"/>
-        </w:rPr>
-        <w:t xml:space="preserve"> update &lt;</w:t>
-      </w:r>
-      <w:proofErr w:type="spellStart"/>
-      <w:r>
-        <w:rPr>
-          <w:sz w:val="24"/>
-          <w:szCs w:val="24"/>
-        </w:rPr>
-        <w:t>packageName</w:t>
-      </w:r>
-      <w:proofErr w:type="spellEnd"/>
-      <w:r>
-        <w:rPr>
-          <w:sz w:val="24"/>
-          <w:szCs w:val="24"/>
-        </w:rPr>
-        <w:t>&gt;</w:t>
-      </w:r>
-      <w:r>
-        <w:rPr>
-          <w:sz w:val="24"/>
-          <w:szCs w:val="24"/>
-        </w:rPr>
-        <w:t xml:space="preserve">, </w:t>
-      </w:r>
-      <w:proofErr w:type="spellStart"/>
-      <w:r>
-        <w:rPr>
-          <w:sz w:val="24"/>
-          <w:szCs w:val="24"/>
-        </w:rPr>
-        <w:t>npm</w:t>
-      </w:r>
-      <w:proofErr w:type="spellEnd"/>
-      <w:r>
-        <w:rPr>
-          <w:sz w:val="24"/>
-          <w:szCs w:val="24"/>
-        </w:rPr>
-        <w:t xml:space="preserve"> -rm -r </w:t>
-      </w:r>
-      <w:proofErr w:type="spellStart"/>
-      <w:r>
-        <w:rPr>
-          <w:sz w:val="24"/>
-          <w:szCs w:val="24"/>
-        </w:rPr>
-        <w:t>node_modules</w:t>
-      </w:r>
-      <w:proofErr w:type="spellEnd"/>
-      <w:r>
-        <w:rPr>
-          <w:sz w:val="24"/>
-          <w:szCs w:val="24"/>
-        </w:rPr>
-        <w:t xml:space="preserve">, </w:t>
-      </w:r>
-      <w:proofErr w:type="spellStart"/>
-      <w:r>
-        <w:rPr>
-          <w:sz w:val="24"/>
-          <w:szCs w:val="24"/>
-        </w:rPr>
-        <w:t>npm</w:t>
-      </w:r>
-      <w:proofErr w:type="spellEnd"/>
-      <w:r>
-        <w:rPr>
-          <w:sz w:val="24"/>
-          <w:szCs w:val="24"/>
-        </w:rPr>
-        <w:t xml:space="preserve"> uninstall &lt;</w:t>
-      </w:r>
-      <w:proofErr w:type="spellStart"/>
-      <w:r>
-        <w:rPr>
-          <w:sz w:val="24"/>
-          <w:szCs w:val="24"/>
-        </w:rPr>
-        <w:t>packageName</w:t>
-      </w:r>
-      <w:proofErr w:type="spellEnd"/>
-      <w:r>
-        <w:rPr>
-          <w:sz w:val="24"/>
-          <w:szCs w:val="24"/>
-        </w:rPr>
-        <w:t>&gt;</w:t>
-      </w:r>
-      <w:r>
-        <w:rPr>
-          <w:sz w:val="24"/>
-          <w:szCs w:val="24"/>
-        </w:rPr>
-        <w:t xml:space="preserve">, </w:t>
-      </w:r>
-      <w:proofErr w:type="spellStart"/>
-      <w:r>
-        <w:rPr>
-          <w:sz w:val="24"/>
-          <w:szCs w:val="24"/>
-        </w:rPr>
-        <w:t>npm</w:t>
-      </w:r>
-      <w:proofErr w:type="spellEnd"/>
-      <w:r>
-        <w:rPr>
-          <w:sz w:val="24"/>
-          <w:szCs w:val="24"/>
-        </w:rPr>
-        <w:t xml:space="preserve"> install</w:t>
+        <w:t>Util commands : npm outdated</w:t>
+      </w:r>
+      <w:r>
+        <w:rPr>
+          <w:sz w:val="24"/>
+          <w:szCs w:val="24"/>
+        </w:rPr>
+        <w:t>, npm update(that doesn’t work</w:t>
+      </w:r>
+      <w:r>
+        <w:rPr>
+          <w:sz w:val="24"/>
+          <w:szCs w:val="24"/>
+        </w:rPr>
+        <w:t xml:space="preserve"> updating the package.json, but package-lock is working </w:t>
+      </w:r>
+      <w:r>
+        <w:rPr>
+          <w:sz w:val="24"/>
+          <w:szCs w:val="24"/>
+        </w:rPr>
+        <w:t>in npm 6+), npm I package@version, npm update &lt;packageName&gt;</w:t>
+      </w:r>
+      <w:r>
+        <w:rPr>
+          <w:sz w:val="24"/>
+          <w:szCs w:val="24"/>
+        </w:rPr>
+        <w:t>, npm -rm -r node_modules, npm uninstall &lt;packageName&gt;</w:t>
+      </w:r>
+      <w:r>
+        <w:rPr>
+          <w:sz w:val="24"/>
+          <w:szCs w:val="24"/>
+        </w:rPr>
+        <w:t>, npm install</w:t>
       </w:r>
     </w:p>
     <w:p>
@@ -1304,23 +834,7 @@
           <w:sz w:val="24"/>
           <w:szCs w:val="24"/>
         </w:rPr>
-        <w:t xml:space="preserve">Dynamic vs </w:t>
-      </w:r>
-      <w:proofErr w:type="spellStart"/>
-      <w:r>
-        <w:rPr>
-          <w:sz w:val="24"/>
-          <w:szCs w:val="24"/>
-        </w:rPr>
-        <w:t>Api</w:t>
-      </w:r>
-      <w:proofErr w:type="spellEnd"/>
-      <w:r>
-        <w:rPr>
-          <w:sz w:val="24"/>
-          <w:szCs w:val="24"/>
-        </w:rPr>
-        <w:t>-powered websites</w:t>
+        <w:t>Dynamic vs Api-powered websites</w:t>
       </w:r>
     </w:p>
     <w:p>
@@ -1404,25 +918,7 @@
           <w:sz w:val="24"/>
           <w:szCs w:val="24"/>
         </w:rPr>
-        <w:t xml:space="preserve">Dynamic websites are computing the data on the </w:t>
-      </w:r>
-      <w:proofErr w:type="spellStart"/>
-      <w:proofErr w:type="gramStart"/>
-      <w:r>
-        <w:rPr>
-          <w:sz w:val="24"/>
-          <w:szCs w:val="24"/>
-        </w:rPr>
-        <w:t>serverside</w:t>
-      </w:r>
-      <w:proofErr w:type="spellEnd"/>
-      <w:proofErr w:type="gramEnd"/>
-      <w:r>
-        <w:rPr>
-          <w:sz w:val="24"/>
-          <w:szCs w:val="24"/>
-        </w:rPr>
-        <w:t xml:space="preserve"> and the website is build there </w:t>
+        <w:t xml:space="preserve">Dynamic websites are computing the data on the serverside and the website is build there </w:t>
       </w:r>
       <w:r>
         <w:rPr>
@@ -1450,39 +946,7 @@
           <w:sz w:val="24"/>
           <w:szCs w:val="24"/>
         </w:rPr>
-        <w:t xml:space="preserve"> The </w:t>
-      </w:r>
-      <w:proofErr w:type="spellStart"/>
-      <w:r>
-        <w:rPr>
-          <w:sz w:val="24"/>
-          <w:szCs w:val="24"/>
-        </w:rPr>
-        <w:t>Api</w:t>
-      </w:r>
-      <w:proofErr w:type="spellEnd"/>
-      <w:r>
-        <w:rPr>
-          <w:sz w:val="24"/>
-          <w:szCs w:val="24"/>
-        </w:rPr>
-        <w:t xml:space="preserve"> powered website is getting the data from a </w:t>
-      </w:r>
-      <w:proofErr w:type="gramStart"/>
-      <w:r>
-        <w:rPr>
-          <w:sz w:val="24"/>
-          <w:szCs w:val="24"/>
-        </w:rPr>
-        <w:t>database, and</w:t>
-      </w:r>
-      <w:proofErr w:type="gramEnd"/>
-      <w:r>
-        <w:rPr>
-          <w:sz w:val="24"/>
-          <w:szCs w:val="24"/>
-        </w:rPr>
-        <w:t xml:space="preserve"> expose it to the frontend through JSON and the browser gets the data </w:t>
+        <w:t xml:space="preserve"> The Api powered website is getting the data from a database, and expose it to the frontend through JSON and the browser gets the data </w:t>
       </w:r>
       <w:r>
         <w:rPr>
@@ -1512,21 +976,12 @@
           <w:szCs w:val="24"/>
         </w:rPr>
       </w:pPr>
-      <w:proofErr w:type="spellStart"/>
-      <w:r>
-        <w:rPr>
-          <w:sz w:val="24"/>
-          <w:szCs w:val="24"/>
-        </w:rPr>
-        <w:t>Api</w:t>
-      </w:r>
-      <w:proofErr w:type="spellEnd"/>
-      <w:r>
-        <w:rPr>
-          <w:sz w:val="24"/>
-          <w:szCs w:val="24"/>
-        </w:rPr>
-        <w:t xml:space="preserve"> severs </w:t>
+      <w:r>
+        <w:rPr>
+          <w:sz w:val="24"/>
+          <w:szCs w:val="24"/>
+        </w:rPr>
+        <w:t xml:space="preserve">Api severs </w:t>
       </w:r>
       <w:r>
         <w:rPr>
@@ -1601,103 +1056,7 @@
           <w:sz w:val="24"/>
           <w:szCs w:val="24"/>
         </w:rPr>
-        <w:t>Node is a JS runtime which uses “V8” dependency powered by google to translate the JavaScript into machine code. But is not done alone, it needs also “</w:t>
-      </w:r>
-      <w:proofErr w:type="spellStart"/>
-      <w:r>
-        <w:rPr>
-          <w:sz w:val="24"/>
-          <w:szCs w:val="24"/>
-        </w:rPr>
-        <w:t>libuv</w:t>
-      </w:r>
-      <w:proofErr w:type="spellEnd"/>
-      <w:r>
-        <w:rPr>
-          <w:sz w:val="24"/>
-          <w:szCs w:val="24"/>
-        </w:rPr>
-        <w:t xml:space="preserve">” </w:t>
-      </w:r>
-      <w:proofErr w:type="gramStart"/>
-      <w:r>
-        <w:rPr>
-          <w:sz w:val="24"/>
-          <w:szCs w:val="24"/>
-        </w:rPr>
-        <w:t>open source</w:t>
-      </w:r>
-      <w:proofErr w:type="gramEnd"/>
-      <w:r>
-        <w:rPr>
-          <w:sz w:val="24"/>
-          <w:szCs w:val="24"/>
-        </w:rPr>
-        <w:t xml:space="preserve"> library with a strong focus on asynchronous I/O. This layer </w:t>
-      </w:r>
-      <w:proofErr w:type="gramStart"/>
-      <w:r>
-        <w:rPr>
-          <w:sz w:val="24"/>
-          <w:szCs w:val="24"/>
-        </w:rPr>
-        <w:t>give</w:t>
-      </w:r>
-      <w:proofErr w:type="gramEnd"/>
-      <w:r>
-        <w:rPr>
-          <w:sz w:val="24"/>
-          <w:szCs w:val="24"/>
-        </w:rPr>
-        <w:t xml:space="preserve"> V8 the capacity to access the underling operation system with the files system, networking etc. The </w:t>
-      </w:r>
-      <w:proofErr w:type="spellStart"/>
-      <w:r>
-        <w:rPr>
-          <w:sz w:val="24"/>
-          <w:szCs w:val="24"/>
-        </w:rPr>
-        <w:t>libuv</w:t>
-      </w:r>
-      <w:proofErr w:type="spellEnd"/>
-      <w:r>
-        <w:rPr>
-          <w:sz w:val="24"/>
-          <w:szCs w:val="24"/>
-        </w:rPr>
-        <w:t xml:space="preserve"> implements two important features: The even </w:t>
-      </w:r>
-      <w:proofErr w:type="gramStart"/>
-      <w:r>
-        <w:rPr>
-          <w:sz w:val="24"/>
-          <w:szCs w:val="24"/>
-        </w:rPr>
-        <w:t>loop(</w:t>
-      </w:r>
-      <w:proofErr w:type="gramEnd"/>
-      <w:r>
-        <w:rPr>
-          <w:sz w:val="24"/>
-          <w:szCs w:val="24"/>
-        </w:rPr>
-        <w:t xml:space="preserve">executing tasks and network I/O) and the Thread pool(for heavy work: file compression , file access). </w:t>
-      </w:r>
-      <w:proofErr w:type="spellStart"/>
-      <w:r>
-        <w:rPr>
-          <w:sz w:val="24"/>
-          <w:szCs w:val="24"/>
-        </w:rPr>
-        <w:t>Libuv</w:t>
-      </w:r>
-      <w:proofErr w:type="spellEnd"/>
-      <w:r>
-        <w:rPr>
-          <w:sz w:val="24"/>
-          <w:szCs w:val="24"/>
-        </w:rPr>
-        <w:t xml:space="preserve"> is written in </w:t>
+        <w:t xml:space="preserve">Node is a JS runtime which uses “V8” dependency powered by google to translate the JavaScript into machine code. But is not done alone, it needs also “libuv” open source library with a strong focus on asynchronous I/O. This layer give V8 the capacity to access the underling operation system with the files system, networking etc. The libuv implements two important features: The even loop(executing tasks and network I/O) and the Thread pool(for heavy work: file compression , file access). Libuv is written in </w:t>
       </w:r>
       <w:r>
         <w:rPr>
@@ -1787,39 +1146,7 @@
           <w:sz w:val="24"/>
           <w:szCs w:val="24"/>
         </w:rPr>
-        <w:t xml:space="preserve">The node </w:t>
-      </w:r>
-      <w:proofErr w:type="spellStart"/>
-      <w:r>
-        <w:rPr>
-          <w:sz w:val="24"/>
-          <w:szCs w:val="24"/>
-        </w:rPr>
-        <w:t>js</w:t>
-      </w:r>
-      <w:proofErr w:type="spellEnd"/>
-      <w:r>
-        <w:rPr>
-          <w:sz w:val="24"/>
-          <w:szCs w:val="24"/>
-        </w:rPr>
-        <w:t xml:space="preserve"> is having a single process with a single thread. You need to be careful to not block the thread. When the work is </w:t>
-      </w:r>
-      <w:proofErr w:type="gramStart"/>
-      <w:r>
-        <w:rPr>
-          <w:sz w:val="24"/>
-          <w:szCs w:val="24"/>
-        </w:rPr>
-        <w:t>to</w:t>
-      </w:r>
-      <w:proofErr w:type="gramEnd"/>
-      <w:r>
-        <w:rPr>
-          <w:sz w:val="24"/>
-          <w:szCs w:val="24"/>
-        </w:rPr>
-        <w:t xml:space="preserve"> much to the even loop it handles tasks for the thread pool</w:t>
+        <w:t>The node js is having a single process with a single thread. You need to be careful to not block the thread. When the work is to much to the even loop it handles tasks for the thread pool</w:t>
       </w:r>
       <w:r>
         <w:rPr>
@@ -1914,55 +1241,7 @@
           <w:sz w:val="24"/>
           <w:szCs w:val="24"/>
         </w:rPr>
-        <w:t xml:space="preserve">has 4 </w:t>
-      </w:r>
-      <w:proofErr w:type="spellStart"/>
-      <w:r>
-        <w:rPr>
-          <w:sz w:val="24"/>
-          <w:szCs w:val="24"/>
-        </w:rPr>
-        <w:t>aditional</w:t>
-      </w:r>
-      <w:proofErr w:type="spellEnd"/>
-      <w:r>
-        <w:rPr>
-          <w:sz w:val="24"/>
-          <w:szCs w:val="24"/>
-        </w:rPr>
-        <w:t xml:space="preserve"> </w:t>
-      </w:r>
-      <w:proofErr w:type="gramStart"/>
-      <w:r>
-        <w:rPr>
-          <w:sz w:val="24"/>
-          <w:szCs w:val="24"/>
-        </w:rPr>
-        <w:t>threads(</w:t>
-      </w:r>
-      <w:proofErr w:type="gramEnd"/>
-      <w:r>
-        <w:rPr>
-          <w:sz w:val="24"/>
-          <w:szCs w:val="24"/>
-        </w:rPr>
-        <w:t xml:space="preserve">or can be </w:t>
-      </w:r>
-      <w:proofErr w:type="spellStart"/>
-      <w:r>
-        <w:rPr>
-          <w:sz w:val="24"/>
-          <w:szCs w:val="24"/>
-        </w:rPr>
-        <w:t>setted</w:t>
-      </w:r>
-      <w:proofErr w:type="spellEnd"/>
-      <w:r>
-        <w:rPr>
-          <w:sz w:val="24"/>
-          <w:szCs w:val="24"/>
-        </w:rPr>
-        <w:t xml:space="preserve"> more)</w:t>
+        <w:t>has 4 aditional threads(or can be setted more)</w:t>
       </w:r>
     </w:p>
     <w:p>
@@ -2003,23 +1282,7 @@
           <w:szCs w:val="24"/>
         </w:rPr>
         <w:lastRenderedPageBreak/>
-        <w:t xml:space="preserve">Handle heavy(“expensive”) tasks like: file system APIs, Cryptography, Compression, DNS </w:t>
-      </w:r>
-      <w:proofErr w:type="gramStart"/>
-      <w:r>
-        <w:rPr>
-          <w:sz w:val="24"/>
-          <w:szCs w:val="24"/>
-        </w:rPr>
-        <w:t>lookups(</w:t>
-      </w:r>
-      <w:proofErr w:type="gramEnd"/>
-      <w:r>
-        <w:rPr>
-          <w:sz w:val="24"/>
-          <w:szCs w:val="24"/>
-        </w:rPr>
-        <w:t>matching the server domain with an address)</w:t>
+        <w:t>Handle heavy(“expensive”) tasks like: file system APIs, Cryptography, Compression, DNS lookups(matching the server domain with an address)</w:t>
       </w:r>
     </w:p>
     <w:p>
@@ -2059,23 +1322,7 @@
           <w:sz w:val="24"/>
           <w:szCs w:val="24"/>
         </w:rPr>
-        <w:t xml:space="preserve">All the application code that is inside callback </w:t>
-      </w:r>
-      <w:proofErr w:type="gramStart"/>
-      <w:r>
-        <w:rPr>
-          <w:sz w:val="24"/>
-          <w:szCs w:val="24"/>
-        </w:rPr>
-        <w:t>functions(</w:t>
-      </w:r>
-      <w:proofErr w:type="gramEnd"/>
-      <w:r>
-        <w:rPr>
-          <w:sz w:val="24"/>
-          <w:szCs w:val="24"/>
-        </w:rPr>
-        <w:t>non-top-top-level code)</w:t>
+        <w:t>All the application code that is inside callback functions(non-top-top-level code)</w:t>
       </w:r>
     </w:p>
     <w:p>
@@ -2115,23 +1362,7 @@
           <w:sz w:val="24"/>
           <w:szCs w:val="24"/>
         </w:rPr>
-        <w:t xml:space="preserve">Even-driven architecture: -events are emitted; -event loops </w:t>
-      </w:r>
-      <w:proofErr w:type="gramStart"/>
-      <w:r>
-        <w:rPr>
-          <w:sz w:val="24"/>
-          <w:szCs w:val="24"/>
-        </w:rPr>
-        <w:t>picks</w:t>
-      </w:r>
-      <w:proofErr w:type="gramEnd"/>
-      <w:r>
-        <w:rPr>
-          <w:sz w:val="24"/>
-          <w:szCs w:val="24"/>
-        </w:rPr>
-        <w:t xml:space="preserve"> them up; - callbacks are called</w:t>
+        <w:t>Even-driven architecture: -events are emitted; -event loops picks them up; - callbacks are called</w:t>
       </w:r>
     </w:p>
     <w:p>
@@ -2226,103 +1457,7 @@
           <w:sz w:val="24"/>
           <w:szCs w:val="24"/>
         </w:rPr>
-        <w:t xml:space="preserve">Event loop has 4 phases. It needs to clear the callbacks from each phase to advance to the next phase. The first phase is the Expired timer callbacks that is handling some expire timers like </w:t>
-      </w:r>
-      <w:proofErr w:type="spellStart"/>
-      <w:r>
-        <w:rPr>
-          <w:sz w:val="24"/>
-          <w:szCs w:val="24"/>
-        </w:rPr>
-        <w:t>setTimeout</w:t>
-      </w:r>
-      <w:proofErr w:type="spellEnd"/>
-      <w:r>
-        <w:rPr>
-          <w:sz w:val="24"/>
-          <w:szCs w:val="24"/>
-        </w:rPr>
-        <w:t xml:space="preserve"> function. After the callback queue is finished than it advances to the next phase: I/O polling and </w:t>
-      </w:r>
-      <w:proofErr w:type="gramStart"/>
-      <w:r>
-        <w:rPr>
-          <w:sz w:val="24"/>
-          <w:szCs w:val="24"/>
-        </w:rPr>
-        <w:t>callbacks(</w:t>
-      </w:r>
-      <w:proofErr w:type="gramEnd"/>
-      <w:r>
-        <w:rPr>
-          <w:sz w:val="24"/>
-          <w:szCs w:val="24"/>
-        </w:rPr>
-        <w:t xml:space="preserve">networking and file accessing-read, write). Next phase is a </w:t>
-      </w:r>
-      <w:proofErr w:type="spellStart"/>
-      <w:r>
-        <w:rPr>
-          <w:sz w:val="24"/>
-          <w:szCs w:val="24"/>
-        </w:rPr>
-        <w:t>setImmediate</w:t>
-      </w:r>
-      <w:proofErr w:type="spellEnd"/>
-      <w:r>
-        <w:rPr>
-          <w:sz w:val="24"/>
-          <w:szCs w:val="24"/>
-        </w:rPr>
-        <w:t xml:space="preserve"> callbacks to be called after the I/O polling phase is finished. And the last phase is the Close callbacks that is called if the web server is down. Other </w:t>
-      </w:r>
-      <w:proofErr w:type="gramStart"/>
-      <w:r>
-        <w:rPr>
-          <w:sz w:val="24"/>
-          <w:szCs w:val="24"/>
-        </w:rPr>
-        <w:t>phases :</w:t>
-      </w:r>
-      <w:proofErr w:type="gramEnd"/>
-      <w:r>
-        <w:rPr>
-          <w:sz w:val="24"/>
-          <w:szCs w:val="24"/>
-        </w:rPr>
-        <w:t xml:space="preserve"> - </w:t>
-      </w:r>
-      <w:proofErr w:type="spellStart"/>
-      <w:r>
-        <w:rPr>
-          <w:sz w:val="24"/>
-          <w:szCs w:val="24"/>
-        </w:rPr>
-        <w:t>Process.nexttick</w:t>
-      </w:r>
-      <w:proofErr w:type="spellEnd"/>
-      <w:r>
-        <w:rPr>
-          <w:sz w:val="24"/>
-          <w:szCs w:val="24"/>
-        </w:rPr>
-        <w:t>()queue and Other microtasks queue( resolved promises). (</w:t>
-      </w:r>
-      <w:proofErr w:type="gramStart"/>
-      <w:r>
-        <w:rPr>
-          <w:sz w:val="24"/>
-          <w:szCs w:val="24"/>
-        </w:rPr>
-        <w:t>this</w:t>
-      </w:r>
-      <w:proofErr w:type="gramEnd"/>
-      <w:r>
-        <w:rPr>
-          <w:sz w:val="24"/>
-          <w:szCs w:val="24"/>
-        </w:rPr>
-        <w:t xml:space="preserve"> phases are executed when any main phases is finished, high priority)</w:t>
+        <w:t>Event loop has 4 phases. It needs to clear the callbacks from each phase to advance to the next phase. The first phase is the Expired timer callbacks that is handling some expire timers like setTimeout function. After the callback queue is finished than it advances to the next phase: I/O polling and callbacks(networking and file accessing-read, write). Next phase is a setImmediate callbacks to be called after the I/O polling phase is finished. And the last phase is the Close callbacks that is called if the web server is down. Other phases : - Process.nexttick()queue and Other microtasks queue( resolved promises). (this phases are executed when any main phases is finished, high priority)</w:t>
       </w:r>
     </w:p>
     <w:p>
@@ -2343,23 +1478,7 @@
           <w:szCs w:val="24"/>
         </w:rPr>
         <w:lastRenderedPageBreak/>
-        <w:t xml:space="preserve">The even loop is running if any I/O timers is working like when the file is read or written, or the </w:t>
-      </w:r>
-      <w:proofErr w:type="spellStart"/>
-      <w:r>
-        <w:rPr>
-          <w:sz w:val="24"/>
-          <w:szCs w:val="24"/>
-        </w:rPr>
-        <w:t>the</w:t>
-      </w:r>
-      <w:proofErr w:type="spellEnd"/>
-      <w:r>
-        <w:rPr>
-          <w:sz w:val="24"/>
-          <w:szCs w:val="24"/>
-        </w:rPr>
-        <w:t xml:space="preserve"> networking I/O like listening to a request</w:t>
+        <w:t>The even loop is running if any I/O timers is working like when the file is read or written, or the the networking I/O like listening to a request</w:t>
       </w:r>
       <w:r>
         <w:rPr>
@@ -2454,23 +1573,7 @@
           <w:sz w:val="24"/>
           <w:szCs w:val="24"/>
         </w:rPr>
-        <w:t xml:space="preserve">Don’t use sync versions of functions in fs, crypto and </w:t>
-      </w:r>
-      <w:proofErr w:type="spellStart"/>
-      <w:r>
-        <w:rPr>
-          <w:sz w:val="24"/>
-          <w:szCs w:val="24"/>
-        </w:rPr>
-        <w:t>zlib</w:t>
-      </w:r>
-      <w:proofErr w:type="spellEnd"/>
-      <w:r>
-        <w:rPr>
-          <w:sz w:val="24"/>
-          <w:szCs w:val="24"/>
-        </w:rPr>
-        <w:t xml:space="preserve"> modules in your callback functions</w:t>
+        <w:t>Don’t use sync versions of functions in fs, crypto and zlib modules in your callback functions</w:t>
       </w:r>
     </w:p>
     <w:p>
@@ -2530,39 +1633,7 @@
           <w:sz w:val="24"/>
           <w:szCs w:val="24"/>
         </w:rPr>
-        <w:t xml:space="preserve">Don’t use too </w:t>
-      </w:r>
-      <w:proofErr w:type="spellStart"/>
-      <w:r>
-        <w:rPr>
-          <w:sz w:val="24"/>
-          <w:szCs w:val="24"/>
-        </w:rPr>
-        <w:t>comple</w:t>
-      </w:r>
-      <w:proofErr w:type="spellEnd"/>
-      <w:r>
-        <w:rPr>
-          <w:sz w:val="24"/>
-          <w:szCs w:val="24"/>
-        </w:rPr>
-        <w:t xml:space="preserve"> regular </w:t>
-      </w:r>
-      <w:proofErr w:type="gramStart"/>
-      <w:r>
-        <w:rPr>
-          <w:sz w:val="24"/>
-          <w:szCs w:val="24"/>
-        </w:rPr>
-        <w:t>expressions(</w:t>
-      </w:r>
-      <w:proofErr w:type="gramEnd"/>
-      <w:r>
-        <w:rPr>
-          <w:sz w:val="24"/>
-          <w:szCs w:val="24"/>
-        </w:rPr>
-        <w:t>nested quantifiers)</w:t>
+        <w:t>Don’t use too comple regular expressions(nested quantifiers)</w:t>
       </w:r>
     </w:p>
     <w:p>
@@ -2712,23 +1783,7 @@
           <w:sz w:val="24"/>
           <w:szCs w:val="24"/>
         </w:rPr>
-        <w:t>It is perfect for handling large volumes of data, for example videos (</w:t>
-      </w:r>
-      <w:proofErr w:type="spellStart"/>
-      <w:r>
-        <w:rPr>
-          <w:sz w:val="24"/>
-          <w:szCs w:val="24"/>
-        </w:rPr>
-        <w:t>youtube</w:t>
-      </w:r>
-      <w:proofErr w:type="spellEnd"/>
-      <w:r>
-        <w:rPr>
-          <w:sz w:val="24"/>
-          <w:szCs w:val="24"/>
-        </w:rPr>
-        <w:t>, Netflix)</w:t>
+        <w:t>It is perfect for handling large volumes of data, for example videos (youtube, Netflix)</w:t>
       </w:r>
     </w:p>
     <w:p>
@@ -2864,17 +1919,8 @@
           <w:sz w:val="24"/>
           <w:szCs w:val="24"/>
         </w:rPr>
-        <w:t xml:space="preserve">Each JavaScript file is treated as a separate </w:t>
-      </w:r>
-      <w:proofErr w:type="gramStart"/>
-      <w:r>
-        <w:rPr>
-          <w:sz w:val="24"/>
-          <w:szCs w:val="24"/>
-        </w:rPr>
-        <w:t>module;</w:t>
-      </w:r>
-      <w:proofErr w:type="gramEnd"/>
+        <w:t>Each JavaScript file is treated as a separate module;</w:t>
+      </w:r>
     </w:p>
     <w:p>
       <w:pPr>
@@ -2893,49 +1939,8 @@
           <w:sz w:val="24"/>
           <w:szCs w:val="24"/>
         </w:rPr>
-        <w:t xml:space="preserve">Node.js uses the </w:t>
-      </w:r>
-      <w:proofErr w:type="spellStart"/>
-      <w:r>
-        <w:rPr>
-          <w:sz w:val="24"/>
-          <w:szCs w:val="24"/>
-        </w:rPr>
-        <w:t>CommonJs</w:t>
-      </w:r>
-      <w:proofErr w:type="spellEnd"/>
-      <w:r>
-        <w:rPr>
-          <w:sz w:val="24"/>
-          <w:szCs w:val="24"/>
-        </w:rPr>
-        <w:t xml:space="preserve"> module system: </w:t>
-      </w:r>
-      <w:proofErr w:type="gramStart"/>
-      <w:r>
-        <w:rPr>
-          <w:sz w:val="24"/>
-          <w:szCs w:val="24"/>
-        </w:rPr>
-        <w:t>require(</w:t>
-      </w:r>
-      <w:proofErr w:type="gramEnd"/>
-      <w:r>
-        <w:rPr>
-          <w:sz w:val="24"/>
-          <w:szCs w:val="24"/>
-        </w:rPr>
-        <w:t xml:space="preserve">), exports or module. </w:t>
-      </w:r>
-      <w:proofErr w:type="gramStart"/>
-      <w:r>
-        <w:rPr>
-          <w:sz w:val="24"/>
-          <w:szCs w:val="24"/>
-        </w:rPr>
-        <w:t>Exports;</w:t>
-      </w:r>
-      <w:proofErr w:type="gramEnd"/>
+        <w:t>Node.js uses the CommonJs module system: require(), exports or module. Exports;</w:t>
+      </w:r>
     </w:p>
     <w:p>
       <w:pPr>
@@ -2954,17 +1959,8 @@
           <w:sz w:val="24"/>
           <w:szCs w:val="24"/>
         </w:rPr>
-        <w:t>ES module system is used in browsers: import/</w:t>
-      </w:r>
-      <w:proofErr w:type="gramStart"/>
-      <w:r>
-        <w:rPr>
-          <w:sz w:val="24"/>
-          <w:szCs w:val="24"/>
-        </w:rPr>
-        <w:t>export;</w:t>
-      </w:r>
-      <w:proofErr w:type="gramEnd"/>
+        <w:t>ES module system is used in browsers: import/export;</w:t>
+      </w:r>
     </w:p>
     <w:p>
       <w:pPr>
@@ -2983,23 +1979,7 @@
           <w:sz w:val="24"/>
           <w:szCs w:val="24"/>
         </w:rPr>
-        <w:t>There have been attempts to brin ES modules to node.js(.</w:t>
-      </w:r>
-      <w:proofErr w:type="spellStart"/>
-      <w:r>
-        <w:rPr>
-          <w:sz w:val="24"/>
-          <w:szCs w:val="24"/>
-        </w:rPr>
-        <w:t>mjs</w:t>
-      </w:r>
-      <w:proofErr w:type="spellEnd"/>
-      <w:r>
-        <w:rPr>
-          <w:sz w:val="24"/>
-          <w:szCs w:val="24"/>
-        </w:rPr>
-        <w:t>)</w:t>
+        <w:t>There have been attempts to brin ES modules to node.js(.mjs)</w:t>
       </w:r>
     </w:p>
     <w:p>
@@ -3019,17 +1999,8 @@
           <w:sz w:val="24"/>
           <w:szCs w:val="24"/>
         </w:rPr>
-        <w:t xml:space="preserve">When we require a module =&gt; Resolving &amp;Loading =&gt; Wrapping =&gt; Execution =&gt; Returning Exports =&gt; </w:t>
-      </w:r>
-      <w:proofErr w:type="spellStart"/>
-      <w:r>
-        <w:rPr>
-          <w:sz w:val="24"/>
-          <w:szCs w:val="24"/>
-        </w:rPr>
-        <w:t>Chaching</w:t>
-      </w:r>
-      <w:proofErr w:type="spellEnd"/>
+        <w:t>When we require a module =&gt; Resolving &amp;Loading =&gt; Wrapping =&gt; Execution =&gt; Returning Exports =&gt; Chaching</w:t>
+      </w:r>
     </w:p>
     <w:p>
       <w:pPr>
@@ -3235,6 +2206,34 @@
           <w:szCs w:val="24"/>
         </w:rPr>
       </w:pPr>
+      <w:r>
+        <w:rPr>
+          <w:sz w:val="24"/>
+          <w:szCs w:val="24"/>
+        </w:rPr>
+        <w:t>The await function return a promise and the return from the function will be the resolve for th</w:t>
+      </w:r>
+      <w:r>
+        <w:rPr>
+          <w:sz w:val="24"/>
+          <w:szCs w:val="24"/>
+        </w:rPr>
+        <w:t>at</w:t>
+      </w:r>
+      <w:r>
+        <w:rPr>
+          <w:sz w:val="24"/>
+          <w:szCs w:val="24"/>
+        </w:rPr>
+        <w:t xml:space="preserve"> promise</w:t>
+      </w:r>
+      <w:r>
+        <w:rPr>
+          <w:sz w:val="24"/>
+          <w:szCs w:val="24"/>
+        </w:rPr>
+        <w:t>.</w:t>
+      </w:r>
     </w:p>
     <w:sectPr>
       <w:pgSz w:w="12240" w:h="15840"/>

</xml_diff>